<commit_message>
Práctica sentencias DDL & DML de SQL
</commit_message>
<xml_diff>
--- a/Platzi/Bases de datos (iniciaciación al backend)/Material de repaso/3. Puesta en práctica, SQL/1. SQL DDL.docx
+++ b/Platzi/Bases de datos (iniciaciación al backend)/Material de repaso/3. Puesta en práctica, SQL/1. SQL DDL.docx
@@ -179,19 +179,19 @@
           <w:szCs w:val="20"/>
           <w:rFonts w:ascii="Times" w:eastAsia="Times" w:hAnsi="Times" w:hint="default"/>
         </w:rPr>
-        <w:t xml:space="preserve">Es un lenguaje que nos ayuda a crear la estructura de una base de datos. Más precisamente, nos ayuda a crear </w:t>
-      </w:r>
-      <w:r>
-        <w:rPr>
-          <w:spacing w:val="0"/>
-          <w:i w:val="0"/>
-          <w:b w:val="0"/>
-          <w:color w:val="000000"/>
-          <w:sz w:val="20"/>
-          <w:szCs w:val="20"/>
-          <w:rFonts w:ascii="Times" w:eastAsia="Times" w:hAnsi="Times" w:hint="default"/>
-        </w:rPr>
-        <w:t xml:space="preserve">los cimientos: las relaciones, las entidades; todo eso que ya hemos venido hablando en la </w:t>
+        <w:t xml:space="preserve">Es un lenguaje que nos ayuda a crear la estructura de una base de datos. Más precisamente, nos ayuda a crear los </w:t>
+      </w:r>
+      <w:r>
+        <w:rPr>
+          <w:spacing w:val="0"/>
+          <w:i w:val="0"/>
+          <w:b w:val="0"/>
+          <w:color w:val="000000"/>
+          <w:sz w:val="20"/>
+          <w:szCs w:val="20"/>
+          <w:rFonts w:ascii="Times" w:eastAsia="Times" w:hAnsi="Times" w:hint="default"/>
+        </w:rPr>
+        <w:t xml:space="preserve">cimientos: las relaciones, las entidades; todo eso que ya hemos venido hablando en la </w:t>
       </w:r>
       <w:r>
         <w:rPr>
@@ -215,19 +215,19 @@
           <w:szCs w:val="20"/>
           <w:rFonts w:ascii="Times" w:eastAsia="Times" w:hAnsi="Times" w:hint="default"/>
         </w:rPr>
-        <w:t xml:space="preserve"> con respecto a </w:t>
-      </w:r>
-      <w:r>
-        <w:rPr>
-          <w:spacing w:val="0"/>
-          <w:i w:val="0"/>
-          <w:b w:val="0"/>
-          <w:color w:val="000000"/>
-          <w:sz w:val="20"/>
-          <w:szCs w:val="20"/>
-          <w:rFonts w:ascii="Times" w:eastAsia="Times" w:hAnsi="Times" w:hint="default"/>
-        </w:rPr>
-        <w:t xml:space="preserve">los diagramas; entonces, es este el lenguaje que nos va a permitir crear todas esas estructuras ya de facto en una </w:t>
+        <w:t xml:space="preserve"> con respecto a los </w:t>
+      </w:r>
+      <w:r>
+        <w:rPr>
+          <w:spacing w:val="0"/>
+          <w:i w:val="0"/>
+          <w:b w:val="0"/>
+          <w:color w:val="000000"/>
+          <w:sz w:val="20"/>
+          <w:szCs w:val="20"/>
+          <w:rFonts w:ascii="Times" w:eastAsia="Times" w:hAnsi="Times" w:hint="default"/>
+        </w:rPr>
+        <w:t xml:space="preserve">diagramas; entonces, es este el lenguaje que nos va a permitir crear todas esas estructuras ya de facto en una </w:t>
       </w:r>
       <w:r>
         <w:rPr>
@@ -1055,31 +1055,31 @@
           <w:szCs w:val="20"/>
           <w:rFonts w:ascii="Times" w:eastAsia="Times" w:hAnsi="Times" w:hint="default"/>
         </w:rPr>
-        <w:t xml:space="preserve">Hace referencia a la manera en cómo proyectamos toda la información de una base de datos de tal </w:t>
-      </w:r>
-      <w:r>
-        <w:rPr>
-          <w:spacing w:val="0"/>
-          <w:i w:val="0"/>
-          <w:b w:val="0"/>
-          <w:color w:val="000000"/>
-          <w:sz w:val="20"/>
-          <w:szCs w:val="20"/>
-          <w:rFonts w:ascii="Times" w:eastAsia="Times" w:hAnsi="Times" w:hint="default"/>
-        </w:rPr>
-        <w:t xml:space="preserve">manera que se entienda muy bien, casi que para cualquier persona, lo que se transmite. Usted se recuerda que, </w:t>
-      </w:r>
-      <w:r>
-        <w:rPr>
-          <w:spacing w:val="0"/>
-          <w:i w:val="0"/>
-          <w:b w:val="0"/>
-          <w:color w:val="000000"/>
-          <w:sz w:val="20"/>
-          <w:szCs w:val="20"/>
-          <w:rFonts w:ascii="Times" w:eastAsia="Times" w:hAnsi="Times" w:hint="default"/>
-        </w:rPr>
-        <w:t xml:space="preserve">como ya tendríamos </w:t>
+        <w:t xml:space="preserve">Hace referencia a la manera en cómo proyectamos toda la información de una base de datos de tal manera </w:t>
+      </w:r>
+      <w:r>
+        <w:rPr>
+          <w:spacing w:val="0"/>
+          <w:i w:val="0"/>
+          <w:b w:val="0"/>
+          <w:color w:val="000000"/>
+          <w:sz w:val="20"/>
+          <w:szCs w:val="20"/>
+          <w:rFonts w:ascii="Times" w:eastAsia="Times" w:hAnsi="Times" w:hint="default"/>
+        </w:rPr>
+        <w:t xml:space="preserve">que se entienda muy bien, casi que para cualquier persona, lo que se transmite. Usted se recuerda que, como ya </w:t>
+      </w:r>
+      <w:r>
+        <w:rPr>
+          <w:spacing w:val="0"/>
+          <w:i w:val="0"/>
+          <w:b w:val="0"/>
+          <w:color w:val="000000"/>
+          <w:sz w:val="20"/>
+          <w:szCs w:val="20"/>
+          <w:rFonts w:ascii="Times" w:eastAsia="Times" w:hAnsi="Times" w:hint="default"/>
+        </w:rPr>
+        <w:t xml:space="preserve">tendríamos </w:t>
       </w:r>
       <w:r>
         <w:rPr>
@@ -1103,19 +1103,19 @@
           <w:szCs w:val="20"/>
           <w:rFonts w:ascii="Times" w:eastAsia="Times" w:hAnsi="Times" w:hint="default"/>
         </w:rPr>
-        <w:t xml:space="preserve">toda la información; tendríamos, entonces, un pedacito de la información en </w:t>
-      </w:r>
-      <w:r>
-        <w:rPr>
-          <w:spacing w:val="0"/>
-          <w:i w:val="0"/>
-          <w:b w:val="0"/>
-          <w:color w:val="000000"/>
-          <w:sz w:val="20"/>
-          <w:szCs w:val="20"/>
-          <w:rFonts w:ascii="Times" w:eastAsia="Times" w:hAnsi="Times" w:hint="default"/>
-        </w:rPr>
-        <w:t xml:space="preserve">una tabla, otro pedacito en otra tabla </w:t>
+        <w:t xml:space="preserve">toda la información; tendríamos, entonces, un pedacito de la información en una tabla, </w:t>
+      </w:r>
+      <w:r>
+        <w:rPr>
+          <w:spacing w:val="0"/>
+          <w:i w:val="0"/>
+          <w:b w:val="0"/>
+          <w:color w:val="000000"/>
+          <w:sz w:val="20"/>
+          <w:szCs w:val="20"/>
+          <w:rFonts w:ascii="Times" w:eastAsia="Times" w:hAnsi="Times" w:hint="default"/>
+        </w:rPr>
+        <w:t xml:space="preserve">otro pedacito en otra tabla </w:t>
       </w:r>
       <w:r>
         <w:rPr>
@@ -1163,43 +1163,31 @@
           <w:szCs w:val="20"/>
           <w:rFonts w:ascii="Times" w:eastAsia="Times" w:hAnsi="Times" w:hint="default"/>
         </w:rPr>
-        <w:t xml:space="preserve"> y así sucesivamente. Como la idea es que toda esa </w:t>
-      </w:r>
-      <w:r>
-        <w:rPr>
-          <w:spacing w:val="0"/>
-          <w:i w:val="0"/>
-          <w:b w:val="0"/>
-          <w:color w:val="000000"/>
-          <w:sz w:val="20"/>
-          <w:szCs w:val="20"/>
-          <w:rFonts w:ascii="Times" w:eastAsia="Times" w:hAnsi="Times" w:hint="default"/>
-        </w:rPr>
-        <w:t xml:space="preserve">información pueda ser presentada de una manera clara y conjunta, de una manera coherente para cualquier </w:t>
-      </w:r>
-      <w:r>
-        <w:rPr>
-          <w:spacing w:val="0"/>
-          <w:i w:val="0"/>
-          <w:b w:val="0"/>
-          <w:color w:val="000000"/>
-          <w:sz w:val="20"/>
-          <w:szCs w:val="20"/>
-          <w:rFonts w:ascii="Times" w:eastAsia="Times" w:hAnsi="Times" w:hint="default"/>
-        </w:rPr>
-        <w:t xml:space="preserve">persona y que sirva para comunicar una información concreta, interpretable y con sentido propio, se recurre al </w:t>
-      </w:r>
-      <w:r>
-        <w:rPr>
-          <w:spacing w:val="0"/>
-          <w:i w:val="0"/>
-          <w:b w:val="0"/>
-          <w:color w:val="000000"/>
-          <w:sz w:val="20"/>
-          <w:szCs w:val="20"/>
-          <w:rFonts w:ascii="Times" w:eastAsia="Times" w:hAnsi="Times" w:hint="default"/>
-        </w:rPr>
-        <w:t xml:space="preserve">recurso de los </w:t>
+        <w:t xml:space="preserve"> y así sucesivamente. Como la idea es que toda esa información </w:t>
+      </w:r>
+      <w:r>
+        <w:rPr>
+          <w:spacing w:val="0"/>
+          <w:i w:val="0"/>
+          <w:b w:val="0"/>
+          <w:color w:val="000000"/>
+          <w:sz w:val="20"/>
+          <w:szCs w:val="20"/>
+          <w:rFonts w:ascii="Times" w:eastAsia="Times" w:hAnsi="Times" w:hint="default"/>
+        </w:rPr>
+        <w:t xml:space="preserve">pueda ser presentada de una manera clara y conjunta, de una manera coherente para cualquier persona y que </w:t>
+      </w:r>
+      <w:r>
+        <w:rPr>
+          <w:spacing w:val="0"/>
+          <w:i w:val="0"/>
+          <w:b w:val="0"/>
+          <w:color w:val="000000"/>
+          <w:sz w:val="20"/>
+          <w:szCs w:val="20"/>
+          <w:rFonts w:ascii="Times" w:eastAsia="Times" w:hAnsi="Times" w:hint="default"/>
+        </w:rPr>
+        <w:t xml:space="preserve">sirva para comunicar una información concreta, interpretable y con sentido propio, se recurre al recurso de los </w:t>
       </w:r>
       <w:r>
         <w:rPr>
@@ -1278,7 +1266,7 @@
         </w:rPr>
         <w:drawing>
           <wp:inline distT="0" distB="0" distL="0" distR="0">
-            <wp:extent cx="2182495" cy="1122680"/>
+            <wp:extent cx="2183130" cy="1123315"/>
             <wp:effectExtent l="0" t="0" r="0" b="0"/>
             <wp:docPr id="9" name="Imagen 1"/>
             <wp:cNvGraphicFramePr>
@@ -1288,7 +1276,7 @@
               <a:graphicData uri="http://schemas.openxmlformats.org/drawingml/2006/picture">
                 <pic:pic xmlns:pic="http://schemas.openxmlformats.org/drawingml/2006/picture">
                   <pic:nvPicPr>
-                    <pic:cNvPr id="1" name="Picture 1" descr="/Users/robertovelasquezdean/Library/Group Containers/L48J367XN4.com.infraware.PolarisOffice/EngineTemp/982/fImage20268164587.png"/>
+                    <pic:cNvPr id="1" name="Picture 1" descr="/Users/robertovelasquezdean/Library/Group Containers/L48J367XN4.com.infraware.PolarisOffice/EngineTemp/958/fImage20268164587.png"/>
                     <pic:cNvPicPr>
                       <a:picLocks noChangeAspect="1" noChangeArrowheads="1"/>
                     </pic:cNvPicPr>
@@ -1308,7 +1296,7 @@
                   <pic:spPr>
                     <a:xfrm>
                       <a:off x="0" y="0"/>
-                      <a:ext cx="2183130" cy="1123315"/>
+                      <a:ext cx="2183765" cy="1123950"/>
                     </a:xfrm>
                     <a:prstGeom prst="rect"/>
                     <a:ln cap="flat"/>
@@ -1481,7 +1469,7 @@
         </w:rPr>
         <w:drawing>
           <wp:inline distT="0" distB="0" distL="0" distR="0">
-            <wp:extent cx="1985645" cy="1328420"/>
+            <wp:extent cx="1986279" cy="1329055"/>
             <wp:effectExtent l="0" t="0" r="0" b="0"/>
             <wp:docPr id="10" name="Imagen 2"/>
             <wp:cNvGraphicFramePr>
@@ -1491,7 +1479,7 @@
               <a:graphicData uri="http://schemas.openxmlformats.org/drawingml/2006/picture">
                 <pic:pic xmlns:pic="http://schemas.openxmlformats.org/drawingml/2006/picture">
                   <pic:nvPicPr>
-                    <pic:cNvPr id="2" name="Picture 2" descr="/Users/robertovelasquezdean/Library/Group Containers/L48J367XN4.com.infraware.PolarisOffice/EngineTemp/982/fImage22449206297.png"/>
+                    <pic:cNvPr id="2" name="Picture 2" descr="/Users/robertovelasquezdean/Library/Group Containers/L48J367XN4.com.infraware.PolarisOffice/EngineTemp/958/fImage22449206297.png"/>
                     <pic:cNvPicPr>
                       <a:picLocks noChangeAspect="1" noChangeArrowheads="1"/>
                     </pic:cNvPicPr>
@@ -1511,7 +1499,7 @@
                   <pic:spPr>
                     <a:xfrm>
                       <a:off x="0" y="0"/>
-                      <a:ext cx="1986279" cy="1329055"/>
+                      <a:ext cx="1986915" cy="1329690"/>
                     </a:xfrm>
                     <a:prstGeom prst="rect"/>
                     <a:ln cap="flat"/>
@@ -1912,7 +1900,7 @@
         </w:rPr>
         <w:drawing>
           <wp:inline distT="0" distB="0" distL="0" distR="0">
-            <wp:extent cx="3956685" cy="146685"/>
+            <wp:extent cx="3957319" cy="147320"/>
             <wp:effectExtent l="0" t="0" r="0" b="0"/>
             <wp:docPr id="11" name="Imagen 7"/>
             <wp:cNvGraphicFramePr>
@@ -1922,7 +1910,7 @@
               <a:graphicData uri="http://schemas.openxmlformats.org/drawingml/2006/picture">
                 <pic:pic xmlns:pic="http://schemas.openxmlformats.org/drawingml/2006/picture">
                   <pic:nvPicPr>
-                    <pic:cNvPr id="3" name="Picture 3" descr="/Users/robertovelasquezdean/Library/Group Containers/L48J367XN4.com.infraware.PolarisOffice/EngineTemp/982/fImage9452182420.png"/>
+                    <pic:cNvPr id="3" name="Picture 3" descr="/Users/robertovelasquezdean/Library/Group Containers/L48J367XN4.com.infraware.PolarisOffice/EngineTemp/958/fImage9452182420.png"/>
                     <pic:cNvPicPr>
                       <a:picLocks noChangeAspect="1" noChangeArrowheads="1"/>
                     </pic:cNvPicPr>
@@ -1951,7 +1939,7 @@
                   <pic:spPr>
                     <a:xfrm>
                       <a:off x="0" y="0"/>
-                      <a:ext cx="3957319" cy="147320"/>
+                      <a:ext cx="3957955" cy="147955"/>
                     </a:xfrm>
                     <a:prstGeom prst="rect"/>
                     <a:ln cap="flat"/>
@@ -2064,7 +2052,7 @@
         </w:rPr>
         <w:drawing>
           <wp:inline distT="0" distB="0" distL="0" distR="0">
-            <wp:extent cx="2051685" cy="184785"/>
+            <wp:extent cx="2052320" cy="185420"/>
             <wp:effectExtent l="0" t="0" r="0" b="0"/>
             <wp:docPr id="12" name="Imagen 4"/>
             <wp:cNvGraphicFramePr>
@@ -2074,7 +2062,7 @@
               <a:graphicData uri="http://schemas.openxmlformats.org/drawingml/2006/picture">
                 <pic:pic xmlns:pic="http://schemas.openxmlformats.org/drawingml/2006/picture">
                   <pic:nvPicPr>
-                    <pic:cNvPr id="5" name="Picture 5" descr="/Users/robertovelasquezdean/Library/Group Containers/L48J367XN4.com.infraware.PolarisOffice/EngineTemp/982/fImage9387848144.png"/>
+                    <pic:cNvPr id="5" name="Picture 5" descr="/Users/robertovelasquezdean/Library/Group Containers/L48J367XN4.com.infraware.PolarisOffice/EngineTemp/958/fImage9387848144.png"/>
                     <pic:cNvPicPr>
                       <a:picLocks noChangeAspect="1" noChangeArrowheads="1"/>
                     </pic:cNvPicPr>
@@ -2094,7 +2082,7 @@
                   <pic:spPr>
                     <a:xfrm>
                       <a:off x="0" y="0"/>
-                      <a:ext cx="2052320" cy="185420"/>
+                      <a:ext cx="2052955" cy="186055"/>
                     </a:xfrm>
                     <a:prstGeom prst="rect"/>
                     <a:ln cap="flat"/>
@@ -2267,7 +2255,7 @@
         </w:rPr>
         <w:drawing>
           <wp:inline distT="0" distB="0" distL="0" distR="0">
-            <wp:extent cx="1889760" cy="184785"/>
+            <wp:extent cx="1890394" cy="185420"/>
             <wp:effectExtent l="0" t="0" r="0" b="0"/>
             <wp:docPr id="13" name="Imagen 5"/>
             <wp:cNvGraphicFramePr>
@@ -2277,7 +2265,7 @@
               <a:graphicData uri="http://schemas.openxmlformats.org/drawingml/2006/picture">
                 <pic:pic xmlns:pic="http://schemas.openxmlformats.org/drawingml/2006/picture">
                   <pic:nvPicPr>
-                    <pic:cNvPr id="6" name="Picture 6" descr="/Users/robertovelasquezdean/Library/Group Containers/L48J367XN4.com.infraware.PolarisOffice/EngineTemp/982/fImage10689851968.png"/>
+                    <pic:cNvPr id="6" name="Picture 6" descr="/Users/robertovelasquezdean/Library/Group Containers/L48J367XN4.com.infraware.PolarisOffice/EngineTemp/958/fImage10689851968.png"/>
                     <pic:cNvPicPr>
                       <a:picLocks noChangeAspect="1" noChangeArrowheads="1"/>
                     </pic:cNvPicPr>
@@ -2297,7 +2285,7 @@
                   <pic:spPr>
                     <a:xfrm>
                       <a:off x="0" y="0"/>
-                      <a:ext cx="1890394" cy="185420"/>
+                      <a:ext cx="1891030" cy="186055"/>
                     </a:xfrm>
                     <a:prstGeom prst="rect"/>
                     <a:ln cap="flat"/>
@@ -2494,7 +2482,7 @@
         </w:rPr>
         <w:drawing>
           <wp:inline distT="0" distB="0" distL="0" distR="0">
-            <wp:extent cx="1918335" cy="1032510"/>
+            <wp:extent cx="1918969" cy="1033145"/>
             <wp:effectExtent l="0" t="0" r="0" b="0"/>
             <wp:docPr id="14" name="Imagen 6"/>
             <wp:cNvGraphicFramePr>
@@ -2504,7 +2492,7 @@
               <a:graphicData uri="http://schemas.openxmlformats.org/drawingml/2006/picture">
                 <pic:pic xmlns:pic="http://schemas.openxmlformats.org/drawingml/2006/picture">
                   <pic:nvPicPr>
-                    <pic:cNvPr id="7" name="Picture 7" descr="/Users/robertovelasquezdean/Library/Group Containers/L48J367XN4.com.infraware.PolarisOffice/EngineTemp/982/fImage18095865735.png"/>
+                    <pic:cNvPr id="7" name="Picture 7" descr="/Users/robertovelasquezdean/Library/Group Containers/L48J367XN4.com.infraware.PolarisOffice/EngineTemp/958/fImage18095865735.png"/>
                     <pic:cNvPicPr>
                       <a:picLocks noChangeAspect="1" noChangeArrowheads="1"/>
                     </pic:cNvPicPr>
@@ -2524,7 +2512,7 @@
                   <pic:spPr>
                     <a:xfrm>
                       <a:off x="0" y="0"/>
-                      <a:ext cx="1918969" cy="1033145"/>
+                      <a:ext cx="1919605" cy="1033780"/>
                     </a:xfrm>
                     <a:prstGeom prst="rect"/>
                     <a:ln cap="flat"/>
@@ -2781,7 +2769,7 @@
         </w:rPr>
         <w:drawing>
           <wp:inline distT="0" distB="0" distL="0" distR="0">
-            <wp:extent cx="2828925" cy="2046605"/>
+            <wp:extent cx="2829560" cy="2047240"/>
             <wp:effectExtent l="0" t="0" r="0" b="0"/>
             <wp:docPr id="15" name="Imagen 7"/>
             <wp:cNvGraphicFramePr>
@@ -2791,7 +2779,7 @@
               <a:graphicData uri="http://schemas.openxmlformats.org/drawingml/2006/picture">
                 <pic:pic xmlns:pic="http://schemas.openxmlformats.org/drawingml/2006/picture">
                   <pic:nvPicPr>
-                    <pic:cNvPr id="8" name="Picture 8" descr="/Users/robertovelasquezdean/Library/Group Containers/L48J367XN4.com.infraware.PolarisOffice/EngineTemp/982/fImage645611074760.png"/>
+                    <pic:cNvPr id="8" name="Picture 8" descr="/Users/robertovelasquezdean/Library/Group Containers/L48J367XN4.com.infraware.PolarisOffice/EngineTemp/958/fImage645611074760.png"/>
                     <pic:cNvPicPr>
                       <a:picLocks noChangeAspect="1" noChangeArrowheads="1"/>
                     </pic:cNvPicPr>
@@ -2820,7 +2808,7 @@
                   <pic:spPr>
                     <a:xfrm>
                       <a:off x="0" y="0"/>
-                      <a:ext cx="2829560" cy="2047240"/>
+                      <a:ext cx="2830195" cy="2047875"/>
                     </a:xfrm>
                     <a:prstGeom prst="rect"/>
                     <a:ln cap="flat"/>
@@ -3005,7 +2993,7 @@
         </w:rPr>
         <w:drawing>
           <wp:inline distT="0" distB="0" distL="0" distR="0">
-            <wp:extent cx="1918335" cy="1032510"/>
+            <wp:extent cx="1918969" cy="1033145"/>
             <wp:effectExtent l="0" t="0" r="0" b="0"/>
             <wp:docPr id="18" name="Imagen 8"/>
             <wp:cNvGraphicFramePr>
@@ -3015,7 +3003,7 @@
               <a:graphicData uri="http://schemas.openxmlformats.org/drawingml/2006/picture">
                 <pic:pic xmlns:pic="http://schemas.openxmlformats.org/drawingml/2006/picture">
                   <pic:nvPicPr>
-                    <pic:cNvPr id="10" name="Picture 10" descr="/Users/robertovelasquezdean/Library/Group Containers/L48J367XN4.com.infraware.PolarisOffice/EngineTemp/982/fImage18095865735.png"/>
+                    <pic:cNvPr id="10" name="Picture 10" descr="/Users/robertovelasquezdean/Library/Group Containers/L48J367XN4.com.infraware.PolarisOffice/EngineTemp/958/fImage18095865735.png"/>
                     <pic:cNvPicPr>
                       <a:picLocks noChangeAspect="1" noChangeArrowheads="1"/>
                     </pic:cNvPicPr>
@@ -3035,7 +3023,7 @@
                   <pic:spPr>
                     <a:xfrm>
                       <a:off x="0" y="0"/>
-                      <a:ext cx="1918969" cy="1033145"/>
+                      <a:ext cx="1919605" cy="1033780"/>
                     </a:xfrm>
                     <a:prstGeom prst="rect"/>
                     <a:ln cap="flat"/>
@@ -3148,7 +3136,7 @@
         </w:rPr>
         <w:drawing>
           <wp:inline distT="0" distB="0" distL="0" distR="0">
-            <wp:extent cx="1965324" cy="184150"/>
+            <wp:extent cx="1965960" cy="184785"/>
             <wp:effectExtent l="0" t="0" r="0" b="0"/>
             <wp:docPr id="19" name="Imagen 9"/>
             <wp:cNvGraphicFramePr>
@@ -3158,7 +3146,7 @@
               <a:graphicData uri="http://schemas.openxmlformats.org/drawingml/2006/picture">
                 <pic:pic xmlns:pic="http://schemas.openxmlformats.org/drawingml/2006/picture">
                   <pic:nvPicPr>
-                    <pic:cNvPr id="11" name="Picture 11" descr="/Users/robertovelasquezdean/Library/Group Containers/L48J367XN4.com.infraware.PolarisOffice/EngineTemp/982/fImage99892607960.png"/>
+                    <pic:cNvPr id="11" name="Picture 11" descr="/Users/robertovelasquezdean/Library/Group Containers/L48J367XN4.com.infraware.PolarisOffice/EngineTemp/958/fImage99892607960.png"/>
                     <pic:cNvPicPr>
                       <a:picLocks noChangeAspect="1" noChangeArrowheads="1"/>
                     </pic:cNvPicPr>
@@ -3178,7 +3166,7 @@
                   <pic:spPr>
                     <a:xfrm>
                       <a:off x="0" y="0"/>
-                      <a:ext cx="1965960" cy="184785"/>
+                      <a:ext cx="1966595" cy="185420"/>
                     </a:xfrm>
                     <a:prstGeom prst="rect"/>
                     <a:ln cap="flat"/>
@@ -3279,7 +3267,7 @@
         </w:rPr>
         <w:drawing>
           <wp:inline distT="0" distB="0" distL="0" distR="0">
-            <wp:extent cx="1984375" cy="1689100"/>
+            <wp:extent cx="1985010" cy="1689735"/>
             <wp:effectExtent l="0" t="0" r="0" b="0"/>
             <wp:docPr id="20" name="Imagen 10"/>
             <wp:cNvGraphicFramePr>
@@ -3289,7 +3277,7 @@
               <a:graphicData uri="http://schemas.openxmlformats.org/drawingml/2006/picture">
                 <pic:pic xmlns:pic="http://schemas.openxmlformats.org/drawingml/2006/picture">
                   <pic:nvPicPr>
-                    <pic:cNvPr id="12" name="Picture 12" descr="/Users/robertovelasquezdean/Library/Group Containers/L48J367XN4.com.infraware.PolarisOffice/EngineTemp/982/fImage41409261912.png"/>
+                    <pic:cNvPr id="12" name="Picture 12" descr="/Users/robertovelasquezdean/Library/Group Containers/L48J367XN4.com.infraware.PolarisOffice/EngineTemp/958/fImage41409261912.png"/>
                     <pic:cNvPicPr>
                       <a:picLocks noChangeAspect="1" noChangeArrowheads="1"/>
                     </pic:cNvPicPr>
@@ -3309,7 +3297,7 @@
                   <pic:spPr>
                     <a:xfrm>
                       <a:off x="0" y="0"/>
-                      <a:ext cx="1985010" cy="1689735"/>
+                      <a:ext cx="1985645" cy="1690370"/>
                     </a:xfrm>
                     <a:prstGeom prst="rect"/>
                     <a:ln cap="flat"/>
@@ -3319,6 +3307,18 @@
             </a:graphic>
           </wp:inline>
         </w:drawing>
+      </w:r>
+      <w:r>
+        <w:rPr>
+          <w:spacing w:val="0"/>
+          <w:i w:val="1"/>
+          <w:b w:val="0"/>
+          <w:color w:val="000000"/>
+          <w:sz w:val="20"/>
+          <w:szCs w:val="20"/>
+          <w:rFonts w:ascii="Times" w:eastAsia="Times" w:hAnsi="Times" w:hint="default"/>
+        </w:rPr>
+        <w:t xml:space="preserve"> código en lenguaje SQL</w:t>
       </w:r>
     </w:p>
     <w:p>
@@ -3698,7 +3698,7 @@
         </w:rPr>
         <w:drawing>
           <wp:inline distT="0" distB="0" distL="0" distR="0">
-            <wp:extent cx="5375275" cy="527050"/>
+            <wp:extent cx="5375910" cy="527685"/>
             <wp:effectExtent l="0" t="0" r="0" b="0"/>
             <wp:docPr id="21" name="Imagen 11"/>
             <wp:cNvGraphicFramePr>
@@ -3708,7 +3708,7 @@
               <a:graphicData uri="http://schemas.openxmlformats.org/drawingml/2006/picture">
                 <pic:pic xmlns:pic="http://schemas.openxmlformats.org/drawingml/2006/picture">
                   <pic:nvPicPr>
-                    <pic:cNvPr id="13" name="Picture 13" descr="/Users/robertovelasquezdean/Library/Group Containers/L48J367XN4.com.infraware.PolarisOffice/EngineTemp/982/fImage16956273403.png"/>
+                    <pic:cNvPr id="13" name="Picture 13" descr="/Users/robertovelasquezdean/Library/Group Containers/L48J367XN4.com.infraware.PolarisOffice/EngineTemp/958/fImage16956273403.png"/>
                     <pic:cNvPicPr>
                       <a:picLocks noChangeAspect="1" noChangeArrowheads="1"/>
                     </pic:cNvPicPr>
@@ -3728,7 +3728,7 @@
                   <pic:spPr>
                     <a:xfrm>
                       <a:off x="0" y="0"/>
-                      <a:ext cx="5375910" cy="527685"/>
+                      <a:ext cx="5376545" cy="528320"/>
                     </a:xfrm>
                     <a:prstGeom prst="rect"/>
                     <a:ln cap="flat"/>
@@ -4237,7 +4237,7 @@
         </w:rPr>
         <w:drawing>
           <wp:inline distT="0" distB="0" distL="0" distR="0">
-            <wp:extent cx="5375275" cy="536575"/>
+            <wp:extent cx="5375910" cy="537210"/>
             <wp:effectExtent l="0" t="0" r="0" b="0"/>
             <wp:docPr id="22" name="Imagen 12"/>
             <wp:cNvGraphicFramePr>
@@ -4247,7 +4247,7 @@
               <a:graphicData uri="http://schemas.openxmlformats.org/drawingml/2006/picture">
                 <pic:pic xmlns:pic="http://schemas.openxmlformats.org/drawingml/2006/picture">
                   <pic:nvPicPr>
-                    <pic:cNvPr id="14" name="Picture 14" descr="/Users/robertovelasquezdean/Library/Group Containers/L48J367XN4.com.infraware.PolarisOffice/EngineTemp/982/fImage170932743430.png"/>
+                    <pic:cNvPr id="14" name="Picture 14" descr="/Users/robertovelasquezdean/Library/Group Containers/L48J367XN4.com.infraware.PolarisOffice/EngineTemp/958/fImage170932743430.png"/>
                     <pic:cNvPicPr>
                       <a:picLocks noChangeAspect="1" noChangeArrowheads="1"/>
                     </pic:cNvPicPr>
@@ -4267,7 +4267,7 @@
                   <pic:spPr>
                     <a:xfrm>
                       <a:off x="0" y="0"/>
-                      <a:ext cx="5375910" cy="537210"/>
+                      <a:ext cx="5376545" cy="537845"/>
                     </a:xfrm>
                     <a:prstGeom prst="rect"/>
                     <a:ln cap="flat"/>
@@ -4956,7 +4956,7 @@
         </w:rPr>
         <w:drawing>
           <wp:inline distT="0" distB="0" distL="0" distR="0">
-            <wp:extent cx="3136900" cy="1003300"/>
+            <wp:extent cx="3137535" cy="1003935"/>
             <wp:effectExtent l="0" t="0" r="0" b="0"/>
             <wp:docPr id="23" name="Imagen 13"/>
             <wp:cNvGraphicFramePr>
@@ -4966,7 +4966,7 @@
               <a:graphicData uri="http://schemas.openxmlformats.org/drawingml/2006/picture">
                 <pic:pic xmlns:pic="http://schemas.openxmlformats.org/drawingml/2006/picture">
                   <pic:nvPicPr>
-                    <pic:cNvPr id="15" name="Picture 15" descr="/Users/robertovelasquezdean/Library/Group Containers/L48J367XN4.com.infraware.PolarisOffice/EngineTemp/982/fImage265672751085.png"/>
+                    <pic:cNvPr id="15" name="Picture 15" descr="/Users/robertovelasquezdean/Library/Group Containers/L48J367XN4.com.infraware.PolarisOffice/EngineTemp/958/fImage265672751085.png"/>
                     <pic:cNvPicPr>
                       <a:picLocks noChangeAspect="1" noChangeArrowheads="1"/>
                     </pic:cNvPicPr>
@@ -4986,7 +4986,7 @@
                   <pic:spPr>
                     <a:xfrm>
                       <a:off x="0" y="0"/>
-                      <a:ext cx="3137535" cy="1003935"/>
+                      <a:ext cx="3138170" cy="1004570"/>
                     </a:xfrm>
                     <a:prstGeom prst="rect"/>
                     <a:ln cap="flat"/>
@@ -5171,7 +5171,7 @@
         </w:rPr>
         <w:drawing>
           <wp:inline distT="0" distB="0" distL="0" distR="0">
-            <wp:extent cx="1888490" cy="412115"/>
+            <wp:extent cx="1889125" cy="412750"/>
             <wp:effectExtent l="0" t="0" r="0" b="0"/>
             <wp:docPr id="24" name="Imagen 14"/>
             <wp:cNvGraphicFramePr>
@@ -5181,7 +5181,7 @@
               <a:graphicData uri="http://schemas.openxmlformats.org/drawingml/2006/picture">
                 <pic:pic xmlns:pic="http://schemas.openxmlformats.org/drawingml/2006/picture">
                   <pic:nvPicPr>
-                    <pic:cNvPr id="16" name="Picture 16" descr="/Users/robertovelasquezdean/Library/Group Containers/L48J367XN4.com.infraware.PolarisOffice/EngineTemp/982/fImage10435265159.png"/>
+                    <pic:cNvPr id="16" name="Picture 16" descr="/Users/robertovelasquezdean/Library/Group Containers/L48J367XN4.com.infraware.PolarisOffice/EngineTemp/958/fImage10435265159.png"/>
                     <pic:cNvPicPr>
                       <a:picLocks noChangeAspect="1" noChangeArrowheads="1"/>
                     </pic:cNvPicPr>
@@ -5201,7 +5201,7 @@
                   <pic:spPr>
                     <a:xfrm>
                       <a:off x="0" y="0"/>
-                      <a:ext cx="1889125" cy="412750"/>
+                      <a:ext cx="1889760" cy="413385"/>
                     </a:xfrm>
                     <a:prstGeom prst="rect"/>
                     <a:ln cap="flat"/>
@@ -5278,7 +5278,7 @@
         </w:rPr>
         <w:drawing>
           <wp:inline distT="0" distB="0" distL="0" distR="0">
-            <wp:extent cx="1907540" cy="173990"/>
+            <wp:extent cx="1908174" cy="174625"/>
             <wp:effectExtent l="0" t="0" r="0" b="0"/>
             <wp:docPr id="25" name="Imagen 15"/>
             <wp:cNvGraphicFramePr>
@@ -5288,7 +5288,7 @@
               <a:graphicData uri="http://schemas.openxmlformats.org/drawingml/2006/picture">
                 <pic:pic xmlns:pic="http://schemas.openxmlformats.org/drawingml/2006/picture">
                   <pic:nvPicPr>
-                    <pic:cNvPr id="17" name="Picture 17" descr="/Users/robertovelasquezdean/Library/Group Containers/L48J367XN4.com.infraware.PolarisOffice/EngineTemp/982/fImage10376298623.png"/>
+                    <pic:cNvPr id="17" name="Picture 17" descr="/Users/robertovelasquezdean/Library/Group Containers/L48J367XN4.com.infraware.PolarisOffice/EngineTemp/958/fImage10376298623.png"/>
                     <pic:cNvPicPr>
                       <a:picLocks noChangeAspect="1" noChangeArrowheads="1"/>
                     </pic:cNvPicPr>
@@ -5308,7 +5308,7 @@
                   <pic:spPr>
                     <a:xfrm>
                       <a:off x="0" y="0"/>
-                      <a:ext cx="1908174" cy="174625"/>
+                      <a:ext cx="1908810" cy="175260"/>
                     </a:xfrm>
                     <a:prstGeom prst="rect"/>
                     <a:ln cap="flat"/>
@@ -5460,7 +5460,7 @@
         </w:rPr>
         <w:drawing>
           <wp:inline distT="0" distB="0" distL="0" distR="0">
-            <wp:extent cx="2729865" cy="2183765"/>
+            <wp:extent cx="2730500" cy="2184400"/>
             <wp:effectExtent l="0" t="0" r="0" b="0"/>
             <wp:docPr id="26" name="Imagen 16"/>
             <wp:cNvGraphicFramePr>
@@ -5470,7 +5470,7 @@
               <a:graphicData uri="http://schemas.openxmlformats.org/drawingml/2006/picture">
                 <pic:pic xmlns:pic="http://schemas.openxmlformats.org/drawingml/2006/picture">
                   <pic:nvPicPr>
-                    <pic:cNvPr id="18" name="Picture 18" descr="/Users/robertovelasquezdean/Library/Group Containers/L48J367XN4.com.infraware.PolarisOffice/EngineTemp/982/fImage13973304947.png"/>
+                    <pic:cNvPr id="18" name="Picture 18" descr="/Users/robertovelasquezdean/Library/Group Containers/L48J367XN4.com.infraware.PolarisOffice/EngineTemp/958/fImage13973304947.png"/>
                     <pic:cNvPicPr>
                       <a:picLocks noChangeAspect="1" noChangeArrowheads="1"/>
                     </pic:cNvPicPr>
@@ -5491,7 +5491,7 @@
                   <pic:spPr>
                     <a:xfrm>
                       <a:off x="0" y="0"/>
-                      <a:ext cx="2730500" cy="2184400"/>
+                      <a:ext cx="2731135" cy="2185035"/>
                     </a:xfrm>
                     <a:prstGeom prst="rect"/>
                     <a:ln cap="flat"/>
@@ -5859,7 +5859,7 @@
         </w:rPr>
         <w:drawing>
           <wp:inline distT="0" distB="0" distL="0" distR="0">
-            <wp:extent cx="2649855" cy="1544955"/>
+            <wp:extent cx="2650490" cy="1545590"/>
             <wp:effectExtent l="0" t="0" r="0" b="0"/>
             <wp:docPr id="27" name="Imagen 17"/>
             <wp:cNvGraphicFramePr>
@@ -5869,7 +5869,7 @@
               <a:graphicData uri="http://schemas.openxmlformats.org/drawingml/2006/picture">
                 <pic:pic xmlns:pic="http://schemas.openxmlformats.org/drawingml/2006/picture">
                   <pic:nvPicPr>
-                    <pic:cNvPr id="19" name="Picture 19" descr="/Users/robertovelasquezdean/Library/Group Containers/L48J367XN4.com.infraware.PolarisOffice/EngineTemp/982/fImage36015307896.png"/>
+                    <pic:cNvPr id="19" name="Picture 19" descr="/Users/robertovelasquezdean/Library/Group Containers/L48J367XN4.com.infraware.PolarisOffice/EngineTemp/958/fImage36015307896.png"/>
                     <pic:cNvPicPr>
                       <a:picLocks noChangeAspect="1" noChangeArrowheads="1"/>
                     </pic:cNvPicPr>
@@ -5889,7 +5889,7 @@
                   <pic:spPr>
                     <a:xfrm>
                       <a:off x="0" y="0"/>
-                      <a:ext cx="2650490" cy="1545590"/>
+                      <a:ext cx="2651125" cy="1546225"/>
                     </a:xfrm>
                     <a:prstGeom prst="rect"/>
                     <a:ln cap="flat"/>
@@ -6756,7 +6756,7 @@
         </w:rPr>
         <w:drawing>
           <wp:inline distT="0" distB="0" distL="0" distR="0">
-            <wp:extent cx="1907540" cy="173990"/>
+            <wp:extent cx="1908174" cy="174625"/>
             <wp:effectExtent l="0" t="0" r="0" b="0"/>
             <wp:docPr id="28" name="Imagen 18"/>
             <wp:cNvGraphicFramePr>
@@ -6766,7 +6766,7 @@
               <a:graphicData uri="http://schemas.openxmlformats.org/drawingml/2006/picture">
                 <pic:pic xmlns:pic="http://schemas.openxmlformats.org/drawingml/2006/picture">
                   <pic:nvPicPr>
-                    <pic:cNvPr id="20" name="Picture 20" descr="/Users/robertovelasquezdean/Library/Group Containers/L48J367XN4.com.infraware.PolarisOffice/EngineTemp/982/fImage10376298623.png"/>
+                    <pic:cNvPr id="20" name="Picture 20" descr="/Users/robertovelasquezdean/Library/Group Containers/L48J367XN4.com.infraware.PolarisOffice/EngineTemp/958/fImage10376298623.png"/>
                     <pic:cNvPicPr>
                       <a:picLocks noChangeAspect="1" noChangeArrowheads="1"/>
                     </pic:cNvPicPr>
@@ -6786,7 +6786,7 @@
                   <pic:spPr>
                     <a:xfrm>
                       <a:off x="0" y="0"/>
-                      <a:ext cx="1908174" cy="174625"/>
+                      <a:ext cx="1908810" cy="175260"/>
                     </a:xfrm>
                     <a:prstGeom prst="rect"/>
                     <a:ln cap="flat"/>
@@ -6906,7 +6906,7 @@
         </w:rPr>
         <w:drawing>
           <wp:inline distT="0" distB="0" distL="0" distR="0">
-            <wp:extent cx="3011805" cy="1535430"/>
+            <wp:extent cx="3012440" cy="1536065"/>
             <wp:effectExtent l="0" t="0" r="0" b="0"/>
             <wp:docPr id="29" name="Imagen 19"/>
             <wp:cNvGraphicFramePr>
@@ -6916,7 +6916,7 @@
               <a:graphicData uri="http://schemas.openxmlformats.org/drawingml/2006/picture">
                 <pic:pic xmlns:pic="http://schemas.openxmlformats.org/drawingml/2006/picture">
                   <pic:nvPicPr>
-                    <pic:cNvPr id="21" name="Picture 21" descr="/Users/robertovelasquezdean/Library/Group Containers/L48J367XN4.com.infraware.PolarisOffice/EngineTemp/982/fImage35608342819.png"/>
+                    <pic:cNvPr id="21" name="Picture 21" descr="/Users/robertovelasquezdean/Library/Group Containers/L48J367XN4.com.infraware.PolarisOffice/EngineTemp/958/fImage35608342819.png"/>
                     <pic:cNvPicPr>
                       <a:picLocks noChangeAspect="1" noChangeArrowheads="1"/>
                     </pic:cNvPicPr>
@@ -6936,7 +6936,7 @@
                   <pic:spPr>
                     <a:xfrm>
                       <a:off x="0" y="0"/>
-                      <a:ext cx="3012440" cy="1536065"/>
+                      <a:ext cx="3013075" cy="1536700"/>
                     </a:xfrm>
                     <a:prstGeom prst="rect"/>
                     <a:ln cap="flat"/>
@@ -7198,7 +7198,7 @@
         </w:rPr>
         <w:drawing>
           <wp:inline distT="0" distB="0" distL="0" distR="0">
-            <wp:extent cx="2335530" cy="154305"/>
+            <wp:extent cx="2336165" cy="154940"/>
             <wp:effectExtent l="0" t="0" r="0" b="0"/>
             <wp:docPr id="30" name="Imagen 21"/>
             <wp:cNvGraphicFramePr>
@@ -7208,7 +7208,7 @@
               <a:graphicData uri="http://schemas.openxmlformats.org/drawingml/2006/picture">
                 <pic:pic xmlns:pic="http://schemas.openxmlformats.org/drawingml/2006/picture">
                   <pic:nvPicPr>
-                    <pic:cNvPr id="22" name="Picture 22" descr="/Users/robertovelasquezdean/Library/Group Containers/L48J367XN4.com.infraware.PolarisOffice/EngineTemp/982/fImage7338501864.png"/>
+                    <pic:cNvPr id="22" name="Picture 22" descr="/Users/robertovelasquezdean/Library/Group Containers/L48J367XN4.com.infraware.PolarisOffice/EngineTemp/958/fImage7338501864.png"/>
                     <pic:cNvPicPr>
                       <a:picLocks noChangeAspect="1" noChangeArrowheads="1"/>
                     </pic:cNvPicPr>
@@ -7237,7 +7237,7 @@
                   <pic:spPr>
                     <a:xfrm>
                       <a:off x="0" y="0"/>
-                      <a:ext cx="2336165" cy="154940"/>
+                      <a:ext cx="2336800" cy="155575"/>
                     </a:xfrm>
                     <a:prstGeom prst="rect"/>
                     <a:ln cap="flat"/>
@@ -7473,7 +7473,7 @@
         </w:rPr>
         <w:drawing>
           <wp:inline distT="0" distB="0" distL="0" distR="0">
-            <wp:extent cx="1392555" cy="1043305"/>
+            <wp:extent cx="1393190" cy="1043940"/>
             <wp:effectExtent l="0" t="0" r="0" b="0"/>
             <wp:docPr id="31" name="Imagen 21"/>
             <wp:cNvGraphicFramePr>
@@ -7483,7 +7483,7 @@
               <a:graphicData uri="http://schemas.openxmlformats.org/drawingml/2006/picture">
                 <pic:pic xmlns:pic="http://schemas.openxmlformats.org/drawingml/2006/picture">
                   <pic:nvPicPr>
-                    <pic:cNvPr id="24" name="Picture 24" descr="/Users/robertovelasquezdean/Library/Group Containers/L48J367XN4.com.infraware.PolarisOffice/EngineTemp/982/fImage22975391137.png"/>
+                    <pic:cNvPr id="24" name="Picture 24" descr="/Users/robertovelasquezdean/Library/Group Containers/L48J367XN4.com.infraware.PolarisOffice/EngineTemp/958/fImage22975391137.png"/>
                     <pic:cNvPicPr>
                       <a:picLocks noChangeAspect="1" noChangeArrowheads="1"/>
                     </pic:cNvPicPr>
@@ -7513,7 +7513,7 @@
                   <pic:spPr>
                     <a:xfrm>
                       <a:off x="0" y="0"/>
-                      <a:ext cx="1393190" cy="1043940"/>
+                      <a:ext cx="1393825" cy="1044575"/>
                     </a:xfrm>
                     <a:prstGeom prst="rect"/>
                     <a:ln cap="flat"/>
@@ -7684,7 +7684,7 @@
         </w:rPr>
         <w:drawing>
           <wp:inline distT="0" distB="0" distL="0" distR="0">
-            <wp:extent cx="2059305" cy="154305"/>
+            <wp:extent cx="2059940" cy="154940"/>
             <wp:effectExtent l="0" t="0" r="0" b="0"/>
             <wp:docPr id="32" name="Imagen 22"/>
             <wp:cNvGraphicFramePr>
@@ -7694,7 +7694,7 @@
               <a:graphicData uri="http://schemas.openxmlformats.org/drawingml/2006/picture">
                 <pic:pic xmlns:pic="http://schemas.openxmlformats.org/drawingml/2006/picture">
                   <pic:nvPicPr>
-                    <pic:cNvPr id="26" name="Picture 26" descr="/Users/robertovelasquezdean/Library/Group Containers/L48J367XN4.com.infraware.PolarisOffice/EngineTemp/982/fImage66811712416.png"/>
+                    <pic:cNvPr id="26" name="Picture 26" descr="/Users/robertovelasquezdean/Library/Group Containers/L48J367XN4.com.infraware.PolarisOffice/EngineTemp/958/fImage66811712416.png"/>
                     <pic:cNvPicPr>
                       <a:picLocks noChangeAspect="1" noChangeArrowheads="1"/>
                     </pic:cNvPicPr>
@@ -7723,7 +7723,7 @@
                   <pic:spPr>
                     <a:xfrm>
                       <a:off x="0" y="0"/>
-                      <a:ext cx="2059940" cy="154940"/>
+                      <a:ext cx="2060575" cy="155575"/>
                     </a:xfrm>
                     <a:prstGeom prst="rect"/>
                     <a:ln cap="flat"/>
@@ -7904,7 +7904,7 @@
         </w:rPr>
         <w:drawing>
           <wp:inline distT="0" distB="0" distL="0" distR="0">
-            <wp:extent cx="2335530" cy="154305"/>
+            <wp:extent cx="2336165" cy="154940"/>
             <wp:effectExtent l="0" t="0" r="0" b="0"/>
             <wp:docPr id="33" name="Imagen 23"/>
             <wp:cNvGraphicFramePr>
@@ -7914,7 +7914,7 @@
               <a:graphicData uri="http://schemas.openxmlformats.org/drawingml/2006/picture">
                 <pic:pic xmlns:pic="http://schemas.openxmlformats.org/drawingml/2006/picture">
                   <pic:nvPicPr>
-                    <pic:cNvPr id="28" name="Picture 28" descr="/Users/robertovelasquezdean/Library/Group Containers/L48J367XN4.com.infraware.PolarisOffice/EngineTemp/982/fImage7338207318.png"/>
+                    <pic:cNvPr id="28" name="Picture 28" descr="/Users/robertovelasquezdean/Library/Group Containers/L48J367XN4.com.infraware.PolarisOffice/EngineTemp/958/fImage7338207318.png"/>
                     <pic:cNvPicPr>
                       <a:picLocks noChangeAspect="1" noChangeArrowheads="1"/>
                     </pic:cNvPicPr>
@@ -7943,7 +7943,7 @@
                   <pic:spPr>
                     <a:xfrm>
                       <a:off x="0" y="0"/>
-                      <a:ext cx="2336165" cy="154940"/>
+                      <a:ext cx="2336800" cy="155575"/>
                     </a:xfrm>
                     <a:prstGeom prst="rect"/>
                     <a:ln cap="flat"/>
@@ -8102,7 +8102,7 @@
         </w:rPr>
         <w:drawing>
           <wp:inline distT="0" distB="0" distL="0" distR="0">
-            <wp:extent cx="2173605" cy="316230"/>
+            <wp:extent cx="2174240" cy="316865"/>
             <wp:effectExtent l="0" t="0" r="0" b="0"/>
             <wp:docPr id="34" name="Imagen 24"/>
             <wp:cNvGraphicFramePr>
@@ -8112,7 +8112,7 @@
               <a:graphicData uri="http://schemas.openxmlformats.org/drawingml/2006/picture">
                 <pic:pic xmlns:pic="http://schemas.openxmlformats.org/drawingml/2006/picture">
                   <pic:nvPicPr>
-                    <pic:cNvPr id="30" name="Picture 30" descr="/Users/robertovelasquezdean/Library/Group Containers/L48J367XN4.com.infraware.PolarisOffice/EngineTemp/982/fImage139322084491.png"/>
+                    <pic:cNvPr id="30" name="Picture 30" descr="/Users/robertovelasquezdean/Library/Group Containers/L48J367XN4.com.infraware.PolarisOffice/EngineTemp/958/fImage139322084491.png"/>
                     <pic:cNvPicPr>
                       <a:picLocks noChangeAspect="1" noChangeArrowheads="1"/>
                     </pic:cNvPicPr>
@@ -8141,7 +8141,7 @@
                   <pic:spPr>
                     <a:xfrm>
                       <a:off x="0" y="0"/>
-                      <a:ext cx="2174240" cy="316865"/>
+                      <a:ext cx="2174875" cy="317500"/>
                     </a:xfrm>
                     <a:prstGeom prst="rect"/>
                     <a:ln cap="flat"/>
@@ -8281,7 +8281,7 @@
         </w:rPr>
         <w:drawing>
           <wp:inline distT="0" distB="0" distL="0" distR="0">
-            <wp:extent cx="2868930" cy="468629"/>
+            <wp:extent cx="2869565" cy="469264"/>
             <wp:effectExtent l="0" t="0" r="0" b="0"/>
             <wp:docPr id="35" name="Imagen 25"/>
             <wp:cNvGraphicFramePr>
@@ -8291,7 +8291,7 @@
               <a:graphicData uri="http://schemas.openxmlformats.org/drawingml/2006/picture">
                 <pic:pic xmlns:pic="http://schemas.openxmlformats.org/drawingml/2006/picture">
                   <pic:nvPicPr>
-                    <pic:cNvPr id="32" name="Picture 32" descr="/Users/robertovelasquezdean/Library/Group Containers/L48J367XN4.com.infraware.PolarisOffice/EngineTemp/982/fImage18249245683.png"/>
+                    <pic:cNvPr id="32" name="Picture 32" descr="/Users/robertovelasquezdean/Library/Group Containers/L48J367XN4.com.infraware.PolarisOffice/EngineTemp/958/fImage18249245683.png"/>
                     <pic:cNvPicPr>
                       <a:picLocks noChangeAspect="1" noChangeArrowheads="1"/>
                     </pic:cNvPicPr>
@@ -8320,7 +8320,7 @@
                   <pic:spPr>
                     <a:xfrm>
                       <a:off x="0" y="0"/>
-                      <a:ext cx="2869565" cy="469264"/>
+                      <a:ext cx="2870200" cy="469899"/>
                     </a:xfrm>
                     <a:prstGeom prst="rect"/>
                     <a:ln cap="flat"/>
@@ -8470,7 +8470,7 @@
         </w:rPr>
         <w:drawing>
           <wp:inline distT="0" distB="0" distL="0" distR="0">
-            <wp:extent cx="2021205" cy="411480"/>
+            <wp:extent cx="2021840" cy="412115"/>
             <wp:effectExtent l="0" t="0" r="0" b="0"/>
             <wp:docPr id="36" name="Imagen 26"/>
             <wp:cNvGraphicFramePr>
@@ -8480,7 +8480,7 @@
               <a:graphicData uri="http://schemas.openxmlformats.org/drawingml/2006/picture">
                 <pic:pic xmlns:pic="http://schemas.openxmlformats.org/drawingml/2006/picture">
                   <pic:nvPicPr>
-                    <pic:cNvPr id="34" name="Picture 34" descr="/Users/robertovelasquezdean/Library/Group Containers/L48J367XN4.com.infraware.PolarisOffice/EngineTemp/982/fImage121512578398.png"/>
+                    <pic:cNvPr id="34" name="Picture 34" descr="/Users/robertovelasquezdean/Library/Group Containers/L48J367XN4.com.infraware.PolarisOffice/EngineTemp/958/fImage121512578398.png"/>
                     <pic:cNvPicPr>
                       <a:picLocks noChangeAspect="1" noChangeArrowheads="1"/>
                     </pic:cNvPicPr>
@@ -8509,7 +8509,7 @@
                   <pic:spPr>
                     <a:xfrm>
                       <a:off x="0" y="0"/>
-                      <a:ext cx="2021840" cy="412115"/>
+                      <a:ext cx="2022474" cy="412750"/>
                     </a:xfrm>
                     <a:prstGeom prst="rect"/>
                     <a:ln cap="flat"/>
@@ -8586,7 +8586,7 @@
         </w:rPr>
         <w:drawing>
           <wp:inline distT="0" distB="0" distL="0" distR="0">
-            <wp:extent cx="1907540" cy="173990"/>
+            <wp:extent cx="1908174" cy="174625"/>
             <wp:effectExtent l="0" t="0" r="0" b="0"/>
             <wp:docPr id="37" name="Imagen 28"/>
             <wp:cNvGraphicFramePr>
@@ -8596,7 +8596,7 @@
               <a:graphicData uri="http://schemas.openxmlformats.org/drawingml/2006/picture">
                 <pic:pic xmlns:pic="http://schemas.openxmlformats.org/drawingml/2006/picture">
                   <pic:nvPicPr>
-                    <pic:cNvPr id="36" name="Picture 36" descr="/Users/robertovelasquezdean/Library/Group Containers/L48J367XN4.com.infraware.PolarisOffice/EngineTemp/982/fImage10376298623.png"/>
+                    <pic:cNvPr id="36" name="Picture 36" descr="/Users/robertovelasquezdean/Library/Group Containers/L48J367XN4.com.infraware.PolarisOffice/EngineTemp/958/fImage10376298623.png"/>
                     <pic:cNvPicPr>
                       <a:picLocks noChangeAspect="1" noChangeArrowheads="1"/>
                     </pic:cNvPicPr>
@@ -8616,7 +8616,7 @@
                   <pic:spPr>
                     <a:xfrm>
                       <a:off x="0" y="0"/>
-                      <a:ext cx="1908174" cy="174625"/>
+                      <a:ext cx="1908810" cy="175260"/>
                     </a:xfrm>
                     <a:prstGeom prst="rect"/>
                     <a:ln cap="flat"/>
@@ -9068,7 +9068,7 @@
         </w:rPr>
         <w:drawing>
           <wp:inline distT="0" distB="0" distL="0" distR="0">
-            <wp:extent cx="2350135" cy="1642745"/>
+            <wp:extent cx="2350770" cy="1643380"/>
             <wp:effectExtent l="0" t="0" r="0" b="0"/>
             <wp:docPr id="38" name="Imagen 28"/>
             <wp:cNvGraphicFramePr>
@@ -9078,7 +9078,7 @@
               <a:graphicData uri="http://schemas.openxmlformats.org/drawingml/2006/picture">
                 <pic:pic xmlns:pic="http://schemas.openxmlformats.org/drawingml/2006/picture">
                   <pic:nvPicPr>
-                    <pic:cNvPr id="37" name="Picture 37" descr="/Users/robertovelasquezdean/Library/Group Containers/L48J367XN4.com.infraware.PolarisOffice/EngineTemp/982/fImage34749382112.png"/>
+                    <pic:cNvPr id="37" name="Picture 37" descr="/Users/robertovelasquezdean/Library/Group Containers/L48J367XN4.com.infraware.PolarisOffice/EngineTemp/958/fImage34749382112.png"/>
                     <pic:cNvPicPr>
                       <a:picLocks noChangeAspect="1" noChangeArrowheads="1"/>
                     </pic:cNvPicPr>
@@ -9107,7 +9107,7 @@
                   <pic:spPr>
                     <a:xfrm>
                       <a:off x="0" y="0"/>
-                      <a:ext cx="2350770" cy="1643380"/>
+                      <a:ext cx="2351405" cy="1644015"/>
                     </a:xfrm>
                     <a:prstGeom prst="rect"/>
                     <a:ln cap="flat"/>
@@ -9240,7 +9240,7 @@
         </w:rPr>
         <w:drawing>
           <wp:inline distT="0" distB="0" distL="0" distR="0">
-            <wp:extent cx="1687830" cy="194945"/>
+            <wp:extent cx="1688465" cy="195580"/>
             <wp:effectExtent l="0" t="0" r="0" b="0"/>
             <wp:docPr id="39" name="Imagen 29"/>
             <wp:cNvGraphicFramePr>
@@ -9250,7 +9250,7 @@
               <a:graphicData uri="http://schemas.openxmlformats.org/drawingml/2006/picture">
                 <pic:pic xmlns:pic="http://schemas.openxmlformats.org/drawingml/2006/picture">
                   <pic:nvPicPr>
-                    <pic:cNvPr id="39" name="Picture 39" descr="/Users/robertovelasquezdean/Library/Group Containers/L48J367XN4.com.infraware.PolarisOffice/EngineTemp/982/fImage422351094872.png"/>
+                    <pic:cNvPr id="39" name="Picture 39" descr="/Users/robertovelasquezdean/Library/Group Containers/L48J367XN4.com.infraware.PolarisOffice/EngineTemp/958/fImage422351094872.png"/>
                     <pic:cNvPicPr>
                       <a:picLocks noChangeAspect="1" noChangeArrowheads="1"/>
                     </pic:cNvPicPr>
@@ -9271,7 +9271,7 @@
                   <pic:spPr>
                     <a:xfrm>
                       <a:off x="0" y="0"/>
-                      <a:ext cx="1688465" cy="195580"/>
+                      <a:ext cx="1689100" cy="196215"/>
                     </a:xfrm>
                     <a:prstGeom prst="rect"/>
                     <a:ln cap="flat"/>
@@ -9651,7 +9651,7 @@
         </w:rPr>
         <w:drawing>
           <wp:inline distT="0" distB="0" distL="0" distR="0">
-            <wp:extent cx="2026920" cy="192405"/>
+            <wp:extent cx="2027554" cy="193040"/>
             <wp:effectExtent l="0" t="0" r="0" b="0"/>
             <wp:docPr id="40" name="Imagen 30"/>
             <wp:cNvGraphicFramePr>
@@ -9661,7 +9661,7 @@
               <a:graphicData uri="http://schemas.openxmlformats.org/drawingml/2006/picture">
                 <pic:pic xmlns:pic="http://schemas.openxmlformats.org/drawingml/2006/picture">
                   <pic:nvPicPr>
-                    <pic:cNvPr id="40" name="Picture 40" descr="/Users/robertovelasquezdean/Library/Group Containers/L48J367XN4.com.infraware.PolarisOffice/EngineTemp/982/fImage4223511153.png"/>
+                    <pic:cNvPr id="40" name="Picture 40" descr="/Users/robertovelasquezdean/Library/Group Containers/L48J367XN4.com.infraware.PolarisOffice/EngineTemp/958/fImage4223511153.png"/>
                     <pic:cNvPicPr>
                       <a:picLocks noChangeAspect="1" noChangeArrowheads="1"/>
                     </pic:cNvPicPr>
@@ -9682,7 +9682,7 @@
                   <pic:spPr>
                     <a:xfrm>
                       <a:off x="0" y="0"/>
-                      <a:ext cx="2027554" cy="193040"/>
+                      <a:ext cx="2028190" cy="193675"/>
                     </a:xfrm>
                     <a:prstGeom prst="rect"/>
                     <a:ln cap="flat"/>
@@ -10022,7 +10022,7 @@
         </w:rPr>
         <w:drawing>
           <wp:inline distT="0" distB="0" distL="0" distR="0">
-            <wp:extent cx="2534920" cy="914400"/>
+            <wp:extent cx="2535555" cy="915035"/>
             <wp:effectExtent l="0" t="0" r="0" b="0"/>
             <wp:docPr id="41" name="Imagen 31"/>
             <wp:cNvGraphicFramePr>
@@ -10032,7 +10032,7 @@
               <a:graphicData uri="http://schemas.openxmlformats.org/drawingml/2006/picture">
                 <pic:pic xmlns:pic="http://schemas.openxmlformats.org/drawingml/2006/picture">
                   <pic:nvPicPr>
-                    <pic:cNvPr id="41" name="Picture 41" descr="/Users/robertovelasquezdean/Library/Group Containers/L48J367XN4.com.infraware.PolarisOffice/EngineTemp/982/fImage37880413781.png"/>
+                    <pic:cNvPr id="41" name="Picture 41" descr="/Users/robertovelasquezdean/Library/Group Containers/L48J367XN4.com.infraware.PolarisOffice/EngineTemp/958/fImage37880413781.png"/>
                     <pic:cNvPicPr>
                       <a:picLocks noChangeAspect="1" noChangeArrowheads="1"/>
                     </pic:cNvPicPr>
@@ -10062,7 +10062,7 @@
                   <pic:spPr>
                     <a:xfrm>
                       <a:off x="0" y="0"/>
-                      <a:ext cx="2535555" cy="915035"/>
+                      <a:ext cx="2536190" cy="915670"/>
                     </a:xfrm>
                     <a:prstGeom prst="rect"/>
                     <a:ln cap="flat"/>
@@ -10671,7 +10671,7 @@
         </w:rPr>
         <w:drawing>
           <wp:inline distT="0" distB="0" distL="0" distR="0">
-            <wp:extent cx="2639695" cy="629920"/>
+            <wp:extent cx="2640330" cy="630555"/>
             <wp:effectExtent l="0" t="0" r="0" b="0"/>
             <wp:docPr id="42" name="Imagen 33"/>
             <wp:cNvGraphicFramePr>
@@ -10681,7 +10681,7 @@
               <a:graphicData uri="http://schemas.openxmlformats.org/drawingml/2006/picture">
                 <pic:pic xmlns:pic="http://schemas.openxmlformats.org/drawingml/2006/picture">
                   <pic:nvPicPr>
-                    <pic:cNvPr id="43" name="Picture 43" descr="/Users/robertovelasquezdean/Library/Group Containers/L48J367XN4.com.infraware.PolarisOffice/EngineTemp/982/fImage242401875775.png"/>
+                    <pic:cNvPr id="43" name="Picture 43" descr="/Users/robertovelasquezdean/Library/Group Containers/L48J367XN4.com.infraware.PolarisOffice/EngineTemp/958/fImage242401875775.png"/>
                     <pic:cNvPicPr>
                       <a:picLocks noChangeAspect="1" noChangeArrowheads="1"/>
                     </pic:cNvPicPr>
@@ -10702,7 +10702,7 @@
                   <pic:spPr>
                     <a:xfrm>
                       <a:off x="0" y="0"/>
-                      <a:ext cx="2640330" cy="630555"/>
+                      <a:ext cx="2640965" cy="631190"/>
                     </a:xfrm>
                     <a:prstGeom prst="rect"/>
                     <a:ln cap="flat"/>
@@ -10732,7 +10732,7 @@
         </w:rPr>
         <w:drawing>
           <wp:inline distT="0" distB="0" distL="0" distR="0">
-            <wp:extent cx="1544320" cy="182245"/>
+            <wp:extent cx="1544955" cy="182880"/>
             <wp:effectExtent l="0" t="0" r="0" b="0"/>
             <wp:docPr id="43" name="Imagen 45"/>
             <wp:cNvGraphicFramePr>
@@ -10742,7 +10742,7 @@
               <a:graphicData uri="http://schemas.openxmlformats.org/drawingml/2006/picture">
                 <pic:pic xmlns:pic="http://schemas.openxmlformats.org/drawingml/2006/picture">
                   <pic:nvPicPr>
-                    <pic:cNvPr id="44" name="Picture 44" descr="/Users/robertovelasquezdean/Library/Group Containers/L48J367XN4.com.infraware.PolarisOffice/EngineTemp/982/fImage88991894581.png"/>
+                    <pic:cNvPr id="44" name="Picture 44" descr="/Users/robertovelasquezdean/Library/Group Containers/L48J367XN4.com.infraware.PolarisOffice/EngineTemp/958/fImage88991894581.png"/>
                     <pic:cNvPicPr>
                       <a:picLocks noChangeAspect="1" noChangeArrowheads="1"/>
                     </pic:cNvPicPr>
@@ -10762,7 +10762,7 @@
                   <pic:spPr>
                     <a:xfrm>
                       <a:off x="0" y="0"/>
-                      <a:ext cx="1544955" cy="182880"/>
+                      <a:ext cx="1545590" cy="183515"/>
                     </a:xfrm>
                     <a:prstGeom prst="rect"/>
                     <a:ln cap="flat"/>
@@ -10881,7 +10881,7 @@
         </w:rPr>
         <w:drawing>
           <wp:inline distT="0" distB="0" distL="0" distR="0">
-            <wp:extent cx="5487670" cy="2058670"/>
+            <wp:extent cx="5488305" cy="2059305"/>
             <wp:effectExtent l="0" t="0" r="0" b="0"/>
             <wp:docPr id="44" name="Imagen 34"/>
             <wp:cNvGraphicFramePr>
@@ -10891,7 +10891,7 @@
               <a:graphicData uri="http://schemas.openxmlformats.org/drawingml/2006/picture">
                 <pic:pic xmlns:pic="http://schemas.openxmlformats.org/drawingml/2006/picture">
                   <pic:nvPicPr>
-                    <pic:cNvPr id="45" name="Picture 45" descr="/Users/robertovelasquezdean/Library/Group Containers/L48J367XN4.com.infraware.PolarisOffice/EngineTemp/982/fImage411301909555.png"/>
+                    <pic:cNvPr id="45" name="Picture 45" descr="/Users/robertovelasquezdean/Library/Group Containers/L48J367XN4.com.infraware.PolarisOffice/EngineTemp/958/fImage411301909555.png"/>
                     <pic:cNvPicPr>
                       <a:picLocks noChangeAspect="1" noChangeArrowheads="1"/>
                     </pic:cNvPicPr>
@@ -10911,7 +10911,7 @@
                   <pic:spPr>
                     <a:xfrm>
                       <a:off x="0" y="0"/>
-                      <a:ext cx="5488305" cy="2059305"/>
+                      <a:ext cx="5488940" cy="2059940"/>
                     </a:xfrm>
                     <a:prstGeom prst="rect"/>
                     <a:ln cap="flat"/>
@@ -11056,7 +11056,7 @@
         </w:rPr>
         <w:drawing>
           <wp:inline distT="0" distB="0" distL="0" distR="0">
-            <wp:extent cx="4582795" cy="340360"/>
+            <wp:extent cx="4583430" cy="340995"/>
             <wp:effectExtent l="0" t="0" r="0" b="0"/>
             <wp:docPr id="45" name="Imagen 35"/>
             <wp:cNvGraphicFramePr>
@@ -11066,7 +11066,7 @@
               <a:graphicData uri="http://schemas.openxmlformats.org/drawingml/2006/picture">
                 <pic:pic xmlns:pic="http://schemas.openxmlformats.org/drawingml/2006/picture">
                   <pic:nvPicPr>
-                    <pic:cNvPr id="46" name="Picture 46" descr="/Users/robertovelasquezdean/Library/Group Containers/L48J367XN4.com.infraware.PolarisOffice/EngineTemp/982/fImage77551926162.png"/>
+                    <pic:cNvPr id="46" name="Picture 46" descr="/Users/robertovelasquezdean/Library/Group Containers/L48J367XN4.com.infraware.PolarisOffice/EngineTemp/958/fImage77551926162.png"/>
                     <pic:cNvPicPr>
                       <a:picLocks noChangeAspect="1" noChangeArrowheads="1"/>
                     </pic:cNvPicPr>
@@ -11096,7 +11096,7 @@
                   <pic:spPr>
                     <a:xfrm>
                       <a:off x="0" y="0"/>
-                      <a:ext cx="4583430" cy="340995"/>
+                      <a:ext cx="4584065" cy="341630"/>
                     </a:xfrm>
                     <a:prstGeom prst="rect"/>
                     <a:ln cap="flat"/>
@@ -11224,7 +11224,7 @@
         </w:rPr>
         <w:drawing>
           <wp:inline distT="0" distB="0" distL="0" distR="0">
-            <wp:extent cx="4135120" cy="267970"/>
+            <wp:extent cx="4135754" cy="268605"/>
             <wp:effectExtent l="0" t="0" r="0" b="0"/>
             <wp:docPr id="46" name="Imagen 36"/>
             <wp:cNvGraphicFramePr>
@@ -11234,7 +11234,7 @@
               <a:graphicData uri="http://schemas.openxmlformats.org/drawingml/2006/picture">
                 <pic:pic xmlns:pic="http://schemas.openxmlformats.org/drawingml/2006/picture">
                   <pic:nvPicPr>
-                    <pic:cNvPr id="48" name="Picture 48" descr="/Users/robertovelasquezdean/Library/Group Containers/L48J367XN4.com.infraware.PolarisOffice/EngineTemp/982/fImage86601935048.png"/>
+                    <pic:cNvPr id="48" name="Picture 48" descr="/Users/robertovelasquezdean/Library/Group Containers/L48J367XN4.com.infraware.PolarisOffice/EngineTemp/958/fImage86601935048.png"/>
                     <pic:cNvPicPr>
                       <a:picLocks noChangeAspect="1" noChangeArrowheads="1"/>
                     </pic:cNvPicPr>
@@ -11263,7 +11263,7 @@
                   <pic:spPr>
                     <a:xfrm>
                       <a:off x="0" y="0"/>
-                      <a:ext cx="4135754" cy="268605"/>
+                      <a:ext cx="4136390" cy="269240"/>
                     </a:xfrm>
                     <a:prstGeom prst="rect"/>
                     <a:ln cap="flat"/>
@@ -11485,7 +11485,7 @@
         </w:rPr>
         <w:drawing>
           <wp:inline distT="0" distB="0" distL="0" distR="0">
-            <wp:extent cx="1972945" cy="458470"/>
+            <wp:extent cx="1973580" cy="459105"/>
             <wp:effectExtent l="0" t="0" r="0" b="0"/>
             <wp:docPr id="47" name="Imagen 38"/>
             <wp:cNvGraphicFramePr>
@@ -11495,7 +11495,7 @@
               <a:graphicData uri="http://schemas.openxmlformats.org/drawingml/2006/picture">
                 <pic:pic xmlns:pic="http://schemas.openxmlformats.org/drawingml/2006/picture">
                   <pic:nvPicPr>
-                    <pic:cNvPr id="50" name="Picture 50" descr="/Users/robertovelasquezdean/Library/Group Containers/L48J367XN4.com.infraware.PolarisOffice/EngineTemp/982/fImage120512372745.png"/>
+                    <pic:cNvPr id="50" name="Picture 50" descr="/Users/robertovelasquezdean/Library/Group Containers/L48J367XN4.com.infraware.PolarisOffice/EngineTemp/958/fImage120512372745.png"/>
                     <pic:cNvPicPr>
                       <a:picLocks noChangeAspect="1" noChangeArrowheads="1"/>
                     </pic:cNvPicPr>
@@ -11515,7 +11515,7 @@
                   <pic:spPr>
                     <a:xfrm>
                       <a:off x="0" y="0"/>
-                      <a:ext cx="1973580" cy="459105"/>
+                      <a:ext cx="1974215" cy="459740"/>
                     </a:xfrm>
                     <a:prstGeom prst="rect"/>
                     <a:ln cap="flat"/>
@@ -11592,7 +11592,7 @@
         </w:rPr>
         <w:drawing>
           <wp:inline distT="0" distB="0" distL="0" distR="0">
-            <wp:extent cx="1907540" cy="173990"/>
+            <wp:extent cx="1908174" cy="174625"/>
             <wp:effectExtent l="0" t="0" r="0" b="0"/>
             <wp:docPr id="48" name="Imagen 39"/>
             <wp:cNvGraphicFramePr>
@@ -11602,7 +11602,7 @@
               <a:graphicData uri="http://schemas.openxmlformats.org/drawingml/2006/picture">
                 <pic:pic xmlns:pic="http://schemas.openxmlformats.org/drawingml/2006/picture">
                   <pic:nvPicPr>
-                    <pic:cNvPr id="51" name="Picture 51" descr="/Users/robertovelasquezdean/Library/Group Containers/L48J367XN4.com.infraware.PolarisOffice/EngineTemp/982/fImage10376298623.png"/>
+                    <pic:cNvPr id="51" name="Picture 51" descr="/Users/robertovelasquezdean/Library/Group Containers/L48J367XN4.com.infraware.PolarisOffice/EngineTemp/958/fImage10376298623.png"/>
                     <pic:cNvPicPr>
                       <a:picLocks noChangeAspect="1" noChangeArrowheads="1"/>
                     </pic:cNvPicPr>
@@ -11622,7 +11622,7 @@
                   <pic:spPr>
                     <a:xfrm>
                       <a:off x="0" y="0"/>
-                      <a:ext cx="1908174" cy="174625"/>
+                      <a:ext cx="1908810" cy="175260"/>
                     </a:xfrm>
                     <a:prstGeom prst="rect"/>
                     <a:ln cap="flat"/>
@@ -11773,7 +11773,7 @@
         </w:rPr>
         <w:drawing>
           <wp:inline distT="0" distB="0" distL="0" distR="0">
-            <wp:extent cx="3446145" cy="2144395"/>
+            <wp:extent cx="3446780" cy="2145030"/>
             <wp:effectExtent l="0" t="0" r="0" b="0"/>
             <wp:docPr id="49" name="Imagen 39"/>
             <wp:cNvGraphicFramePr>
@@ -11783,7 +11783,7 @@
               <a:graphicData uri="http://schemas.openxmlformats.org/drawingml/2006/picture">
                 <pic:pic xmlns:pic="http://schemas.openxmlformats.org/drawingml/2006/picture">
                   <pic:nvPicPr>
-                    <pic:cNvPr id="52" name="Picture 52" descr="/Users/robertovelasquezdean/Library/Group Containers/L48J367XN4.com.infraware.PolarisOffice/EngineTemp/982/fImage87522389452.png"/>
+                    <pic:cNvPr id="52" name="Picture 52" descr="/Users/robertovelasquezdean/Library/Group Containers/L48J367XN4.com.infraware.PolarisOffice/EngineTemp/958/fImage87522389452.png"/>
                     <pic:cNvPicPr>
                       <a:picLocks noChangeAspect="1" noChangeArrowheads="1"/>
                     </pic:cNvPicPr>
@@ -11813,7 +11813,7 @@
                   <pic:spPr>
                     <a:xfrm>
                       <a:off x="0" y="0"/>
-                      <a:ext cx="3446780" cy="2145030"/>
+                      <a:ext cx="3447415" cy="2145665"/>
                     </a:xfrm>
                     <a:prstGeom prst="rect"/>
                     <a:ln cap="flat"/>
@@ -11920,7 +11920,7 @@
         </w:rPr>
         <w:drawing>
           <wp:inline distT="0" distB="0" distL="0" distR="0">
-            <wp:extent cx="1544320" cy="182245"/>
+            <wp:extent cx="1544955" cy="182880"/>
             <wp:effectExtent l="0" t="0" r="0" b="0"/>
             <wp:docPr id="50" name="Imagen 40"/>
             <wp:cNvGraphicFramePr>
@@ -11930,7 +11930,7 @@
               <a:graphicData uri="http://schemas.openxmlformats.org/drawingml/2006/picture">
                 <pic:pic xmlns:pic="http://schemas.openxmlformats.org/drawingml/2006/picture">
                   <pic:nvPicPr>
-                    <pic:cNvPr id="54" name="Picture 54" descr="/Users/robertovelasquezdean/Library/Group Containers/L48J367XN4.com.infraware.PolarisOffice/EngineTemp/982/fImage8899274470.png"/>
+                    <pic:cNvPr id="54" name="Picture 54" descr="/Users/robertovelasquezdean/Library/Group Containers/L48J367XN4.com.infraware.PolarisOffice/EngineTemp/958/fImage8899274470.png"/>
                     <pic:cNvPicPr>
                       <a:picLocks noChangeAspect="1" noChangeArrowheads="1"/>
                     </pic:cNvPicPr>
@@ -11950,7 +11950,7 @@
                   <pic:spPr>
                     <a:xfrm>
                       <a:off x="0" y="0"/>
-                      <a:ext cx="1544955" cy="182880"/>
+                      <a:ext cx="1545590" cy="183515"/>
                     </a:xfrm>
                     <a:prstGeom prst="rect"/>
                     <a:ln cap="flat"/>
@@ -12135,7 +12135,7 @@
         </w:rPr>
         <w:drawing>
           <wp:inline distT="0" distB="0" distL="0" distR="0">
-            <wp:extent cx="4820920" cy="210820"/>
+            <wp:extent cx="4821555" cy="211455"/>
             <wp:effectExtent l="0" t="0" r="0" b="0"/>
             <wp:docPr id="51" name="Imagen 41"/>
             <wp:cNvGraphicFramePr>
@@ -12145,7 +12145,7 @@
               <a:graphicData uri="http://schemas.openxmlformats.org/drawingml/2006/picture">
                 <pic:pic xmlns:pic="http://schemas.openxmlformats.org/drawingml/2006/picture">
                   <pic:nvPicPr>
-                    <pic:cNvPr id="55" name="Picture 55" descr="/Users/robertovelasquezdean/Library/Group Containers/L48J367XN4.com.infraware.PolarisOffice/EngineTemp/982/fImage103292751631.png"/>
+                    <pic:cNvPr id="55" name="Picture 55" descr="/Users/robertovelasquezdean/Library/Group Containers/L48J367XN4.com.infraware.PolarisOffice/EngineTemp/958/fImage103292751631.png"/>
                     <pic:cNvPicPr>
                       <a:picLocks noChangeAspect="1" noChangeArrowheads="1"/>
                     </pic:cNvPicPr>
@@ -12165,7 +12165,7 @@
                   <pic:spPr>
                     <a:xfrm>
                       <a:off x="0" y="0"/>
-                      <a:ext cx="4821555" cy="211455"/>
+                      <a:ext cx="4822190" cy="212090"/>
                     </a:xfrm>
                     <a:prstGeom prst="rect"/>
                     <a:ln cap="flat"/>
@@ -12293,7 +12293,7 @@
         </w:rPr>
         <w:drawing>
           <wp:inline distT="0" distB="0" distL="0" distR="0">
-            <wp:extent cx="5106670" cy="258445"/>
+            <wp:extent cx="5107305" cy="259080"/>
             <wp:effectExtent l="0" t="0" r="0" b="0"/>
             <wp:docPr id="52" name="Imagen 42"/>
             <wp:cNvGraphicFramePr>
@@ -12303,7 +12303,7 @@
               <a:graphicData uri="http://schemas.openxmlformats.org/drawingml/2006/picture">
                 <pic:pic xmlns:pic="http://schemas.openxmlformats.org/drawingml/2006/picture">
                   <pic:nvPicPr>
-                    <pic:cNvPr id="56" name="Picture 56" descr="/Users/robertovelasquezdean/Library/Group Containers/L48J367XN4.com.infraware.PolarisOffice/EngineTemp/982/fImage83352768400.png"/>
+                    <pic:cNvPr id="56" name="Picture 56" descr="/Users/robertovelasquezdean/Library/Group Containers/L48J367XN4.com.infraware.PolarisOffice/EngineTemp/958/fImage83352768400.png"/>
                     <pic:cNvPicPr>
                       <a:picLocks noChangeAspect="1" noChangeArrowheads="1"/>
                     </pic:cNvPicPr>
@@ -12332,7 +12332,7 @@
                   <pic:spPr>
                     <a:xfrm>
                       <a:off x="0" y="0"/>
-                      <a:ext cx="5107305" cy="259080"/>
+                      <a:ext cx="5107940" cy="259715"/>
                     </a:xfrm>
                     <a:prstGeom prst="rect"/>
                     <a:ln cap="flat"/>
@@ -12549,7 +12549,7 @@
         </w:rPr>
         <w:drawing>
           <wp:inline distT="0" distB="0" distL="0" distR="0">
-            <wp:extent cx="1382395" cy="191770"/>
+            <wp:extent cx="1383030" cy="192405"/>
             <wp:effectExtent l="0" t="0" r="0" b="0"/>
             <wp:docPr id="53" name="Imagen 43"/>
             <wp:cNvGraphicFramePr>
@@ -12559,7 +12559,7 @@
               <a:graphicData uri="http://schemas.openxmlformats.org/drawingml/2006/picture">
                 <pic:pic xmlns:pic="http://schemas.openxmlformats.org/drawingml/2006/picture">
                   <pic:nvPicPr>
-                    <pic:cNvPr id="58" name="Picture 58" descr="/Users/robertovelasquezdean/Library/Group Containers/L48J367XN4.com.infraware.PolarisOffice/EngineTemp/982/fImage100342832263.png"/>
+                    <pic:cNvPr id="58" name="Picture 58" descr="/Users/robertovelasquezdean/Library/Group Containers/L48J367XN4.com.infraware.PolarisOffice/EngineTemp/958/fImage100342832263.png"/>
                     <pic:cNvPicPr>
                       <a:picLocks noChangeAspect="1" noChangeArrowheads="1"/>
                     </pic:cNvPicPr>
@@ -12579,7 +12579,7 @@
                   <pic:spPr>
                     <a:xfrm>
                       <a:off x="0" y="0"/>
-                      <a:ext cx="1383030" cy="192405"/>
+                      <a:ext cx="1383665" cy="193040"/>
                     </a:xfrm>
                     <a:prstGeom prst="rect"/>
                     <a:ln cap="flat"/>
@@ -12708,7 +12708,7 @@
         </w:rPr>
         <w:drawing>
           <wp:inline distT="0" distB="0" distL="0" distR="0">
-            <wp:extent cx="2677795" cy="258445"/>
+            <wp:extent cx="2678430" cy="259080"/>
             <wp:effectExtent l="0" t="0" r="0" b="0"/>
             <wp:docPr id="54" name="Imagen 44"/>
             <wp:cNvGraphicFramePr>
@@ -12718,7 +12718,7 @@
               <a:graphicData uri="http://schemas.openxmlformats.org/drawingml/2006/picture">
                 <pic:pic xmlns:pic="http://schemas.openxmlformats.org/drawingml/2006/picture">
                   <pic:nvPicPr>
-                    <pic:cNvPr id="59" name="Picture 59" descr="/Users/robertovelasquezdean/Library/Group Containers/L48J367XN4.com.infraware.PolarisOffice/EngineTemp/982/fImage65622849547.png"/>
+                    <pic:cNvPr id="59" name="Picture 59" descr="/Users/robertovelasquezdean/Library/Group Containers/L48J367XN4.com.infraware.PolarisOffice/EngineTemp/958/fImage65622849547.png"/>
                     <pic:cNvPicPr>
                       <a:picLocks noChangeAspect="1" noChangeArrowheads="1"/>
                     </pic:cNvPicPr>
@@ -12747,7 +12747,7 @@
                   <pic:spPr>
                     <a:xfrm>
                       <a:off x="0" y="0"/>
-                      <a:ext cx="2678430" cy="259080"/>
+                      <a:ext cx="2679065" cy="259715"/>
                     </a:xfrm>
                     <a:prstGeom prst="rect"/>
                     <a:ln cap="flat"/>
@@ -12911,7 +12911,7 @@
         </w:rPr>
         <w:drawing>
           <wp:inline distT="0" distB="0" distL="0" distR="0">
-            <wp:extent cx="2731770" cy="315595"/>
+            <wp:extent cx="2732405" cy="316230"/>
             <wp:effectExtent l="0" t="0" r="0" b="0"/>
             <wp:docPr id="55" name="Imagen 45"/>
             <wp:cNvGraphicFramePr>
@@ -12921,7 +12921,7 @@
               <a:graphicData uri="http://schemas.openxmlformats.org/drawingml/2006/picture">
                 <pic:pic xmlns:pic="http://schemas.openxmlformats.org/drawingml/2006/picture">
                   <pic:nvPicPr>
-                    <pic:cNvPr id="61" name="Picture 61" descr="/Users/robertovelasquezdean/Library/Group Containers/L48J367XN4.com.infraware.PolarisOffice/EngineTemp/982/fImage37303208919.png"/>
+                    <pic:cNvPr id="61" name="Picture 61" descr="/Users/robertovelasquezdean/Library/Group Containers/L48J367XN4.com.infraware.PolarisOffice/EngineTemp/958/fImage37303208919.png"/>
                     <pic:cNvPicPr>
                       <a:picLocks noChangeAspect="1" noChangeArrowheads="1"/>
                     </pic:cNvPicPr>
@@ -12951,7 +12951,7 @@
                   <pic:spPr>
                     <a:xfrm>
                       <a:off x="0" y="0"/>
-                      <a:ext cx="2732405" cy="316230"/>
+                      <a:ext cx="2733040" cy="316865"/>
                     </a:xfrm>
                     <a:prstGeom prst="rect"/>
                     <a:ln cap="flat"/>
@@ -13113,7 +13113,7 @@
         </w:rPr>
         <w:drawing>
           <wp:inline distT="0" distB="0" distL="0" distR="0">
-            <wp:extent cx="1667510" cy="1334135"/>
+            <wp:extent cx="1668145" cy="1334770"/>
             <wp:effectExtent l="0" t="0" r="0" b="0"/>
             <wp:docPr id="56" name="Imagen 46"/>
             <wp:cNvGraphicFramePr>
@@ -13123,7 +13123,7 @@
               <a:graphicData uri="http://schemas.openxmlformats.org/drawingml/2006/picture">
                 <pic:pic xmlns:pic="http://schemas.openxmlformats.org/drawingml/2006/picture">
                   <pic:nvPicPr>
-                    <pic:cNvPr id="63" name="Picture 63" descr="/Users/robertovelasquezdean/Library/Group Containers/L48J367XN4.com.infraware.PolarisOffice/EngineTemp/982/fImage116441771951.png"/>
+                    <pic:cNvPr id="63" name="Picture 63" descr="/Users/robertovelasquezdean/Library/Group Containers/L48J367XN4.com.infraware.PolarisOffice/EngineTemp/958/fImage116441771951.png"/>
                     <pic:cNvPicPr>
                       <a:picLocks noChangeAspect="1" noChangeArrowheads="1"/>
                     </pic:cNvPicPr>
@@ -13152,7 +13152,7 @@
                   <pic:spPr>
                     <a:xfrm>
                       <a:off x="0" y="0"/>
-                      <a:ext cx="1668145" cy="1334770"/>
+                      <a:ext cx="1668780" cy="1335405"/>
                     </a:xfrm>
                     <a:prstGeom prst="rect"/>
                     <a:ln cap="flat"/>
@@ -13285,7 +13285,7 @@
         </w:rPr>
         <w:drawing>
           <wp:inline distT="0" distB="0" distL="0" distR="0">
-            <wp:extent cx="1667510" cy="172720"/>
+            <wp:extent cx="1668145" cy="173355"/>
             <wp:effectExtent l="0" t="0" r="0" b="0"/>
             <wp:docPr id="57" name="Imagen 47"/>
             <wp:cNvGraphicFramePr>
@@ -13295,7 +13295,7 @@
               <a:graphicData uri="http://schemas.openxmlformats.org/drawingml/2006/picture">
                 <pic:pic xmlns:pic="http://schemas.openxmlformats.org/drawingml/2006/picture">
                   <pic:nvPicPr>
-                    <pic:cNvPr id="65" name="Picture 65" descr="/Users/robertovelasquezdean/Library/Group Containers/L48J367XN4.com.infraware.PolarisOffice/EngineTemp/982/fImage116442139230.png"/>
+                    <pic:cNvPr id="65" name="Picture 65" descr="/Users/robertovelasquezdean/Library/Group Containers/L48J367XN4.com.infraware.PolarisOffice/EngineTemp/958/fImage116442139230.png"/>
                     <pic:cNvPicPr>
                       <a:picLocks noChangeAspect="1" noChangeArrowheads="1"/>
                     </pic:cNvPicPr>
@@ -13325,7 +13325,7 @@
                   <pic:spPr>
                     <a:xfrm>
                       <a:off x="0" y="0"/>
-                      <a:ext cx="1668145" cy="173355"/>
+                      <a:ext cx="1668780" cy="173990"/>
                     </a:xfrm>
                     <a:prstGeom prst="rect"/>
                     <a:ln cap="flat"/>
@@ -13433,7 +13433,7 @@
         </w:rPr>
         <w:drawing>
           <wp:inline distT="0" distB="0" distL="0" distR="0">
-            <wp:extent cx="1667510" cy="147320"/>
+            <wp:extent cx="1668145" cy="147955"/>
             <wp:effectExtent l="0" t="0" r="0" b="0"/>
             <wp:docPr id="58" name="Imagen 48"/>
             <wp:cNvGraphicFramePr>
@@ -13443,7 +13443,7 @@
               <a:graphicData uri="http://schemas.openxmlformats.org/drawingml/2006/picture">
                 <pic:pic xmlns:pic="http://schemas.openxmlformats.org/drawingml/2006/picture">
                   <pic:nvPicPr>
-                    <pic:cNvPr id="67" name="Picture 67" descr="/Users/robertovelasquezdean/Library/Group Containers/L48J367XN4.com.infraware.PolarisOffice/EngineTemp/982/fImage116442203321.png"/>
+                    <pic:cNvPr id="67" name="Picture 67" descr="/Users/robertovelasquezdean/Library/Group Containers/L48J367XN4.com.infraware.PolarisOffice/EngineTemp/958/fImage116442203321.png"/>
                     <pic:cNvPicPr>
                       <a:picLocks noChangeAspect="1" noChangeArrowheads="1"/>
                     </pic:cNvPicPr>
@@ -13473,7 +13473,7 @@
                   <pic:spPr>
                     <a:xfrm>
                       <a:off x="0" y="0"/>
-                      <a:ext cx="1668145" cy="147955"/>
+                      <a:ext cx="1668780" cy="148590"/>
                     </a:xfrm>
                     <a:prstGeom prst="rect"/>
                     <a:ln cap="flat"/>
@@ -13848,7 +13848,7 @@
         </w:rPr>
         <w:drawing>
           <wp:inline distT="0" distB="0" distL="0" distR="0">
-            <wp:extent cx="2924810" cy="705485"/>
+            <wp:extent cx="2925445" cy="706120"/>
             <wp:effectExtent l="0" t="0" r="0" b="0"/>
             <wp:docPr id="66" name="Imagen 49"/>
             <wp:cNvGraphicFramePr>
@@ -13858,7 +13858,7 @@
               <a:graphicData uri="http://schemas.openxmlformats.org/drawingml/2006/picture">
                 <pic:pic xmlns:pic="http://schemas.openxmlformats.org/drawingml/2006/picture">
                   <pic:nvPicPr>
-                    <pic:cNvPr id="69" name="Picture 69" descr="/Users/robertovelasquezdean/Library/Group Containers/L48J367XN4.com.infraware.PolarisOffice/EngineTemp/982/fImage234652313213.png"/>
+                    <pic:cNvPr id="69" name="Picture 69" descr="/Users/robertovelasquezdean/Library/Group Containers/L48J367XN4.com.infraware.PolarisOffice/EngineTemp/958/fImage234652313213.png"/>
                     <pic:cNvPicPr>
                       <a:picLocks noChangeAspect="1" noChangeArrowheads="1"/>
                     </pic:cNvPicPr>
@@ -13878,7 +13878,7 @@
                   <pic:spPr>
                     <a:xfrm>
                       <a:off x="0" y="0"/>
-                      <a:ext cx="2925445" cy="706120"/>
+                      <a:ext cx="2926080" cy="706755"/>
                     </a:xfrm>
                     <a:prstGeom prst="rect"/>
                     <a:ln cap="flat"/>
@@ -14010,7 +14010,7 @@
         </w:rPr>
         <w:drawing>
           <wp:inline distT="0" distB="0" distL="0" distR="0">
-            <wp:extent cx="4172584" cy="991235"/>
+            <wp:extent cx="4173220" cy="991869"/>
             <wp:effectExtent l="0" t="0" r="0" b="0"/>
             <wp:docPr id="67" name="Imagen 50"/>
             <wp:cNvGraphicFramePr>
@@ -14020,7 +14020,7 @@
               <a:graphicData uri="http://schemas.openxmlformats.org/drawingml/2006/picture">
                 <pic:pic xmlns:pic="http://schemas.openxmlformats.org/drawingml/2006/picture">
                   <pic:nvPicPr>
-                    <pic:cNvPr id="70" name="Picture 70" descr="/Users/robertovelasquezdean/Library/Group Containers/L48J367XN4.com.infraware.PolarisOffice/EngineTemp/982/fImage225802325128.png"/>
+                    <pic:cNvPr id="70" name="Picture 70" descr="/Users/robertovelasquezdean/Library/Group Containers/L48J367XN4.com.infraware.PolarisOffice/EngineTemp/958/fImage225802325128.png"/>
                     <pic:cNvPicPr>
                       <a:picLocks noChangeAspect="1" noChangeArrowheads="1"/>
                     </pic:cNvPicPr>
@@ -14040,7 +14040,7 @@
                   <pic:spPr>
                     <a:xfrm>
                       <a:off x="0" y="0"/>
-                      <a:ext cx="4173220" cy="991869"/>
+                      <a:ext cx="4173855" cy="992505"/>
                     </a:xfrm>
                     <a:prstGeom prst="rect"/>
                     <a:ln cap="flat"/>
@@ -14258,7 +14258,7 @@
         </w:rPr>
         <w:drawing>
           <wp:inline distT="0" distB="0" distL="0" distR="0">
-            <wp:extent cx="2696210" cy="133985"/>
+            <wp:extent cx="2696845" cy="134620"/>
             <wp:effectExtent l="0" t="0" r="0" b="0"/>
             <wp:docPr id="68" name="Imagen 51"/>
             <wp:cNvGraphicFramePr>
@@ -14268,7 +14268,7 @@
               <a:graphicData uri="http://schemas.openxmlformats.org/drawingml/2006/picture">
                 <pic:pic xmlns:pic="http://schemas.openxmlformats.org/drawingml/2006/picture">
                   <pic:nvPicPr>
-                    <pic:cNvPr id="71" name="Picture 71" descr="/Users/robertovelasquezdean/Library/Group Containers/L48J367XN4.com.infraware.PolarisOffice/EngineTemp/982/fImage36942381950.png"/>
+                    <pic:cNvPr id="71" name="Picture 71" descr="/Users/robertovelasquezdean/Library/Group Containers/L48J367XN4.com.infraware.PolarisOffice/EngineTemp/958/fImage36942381950.png"/>
                     <pic:cNvPicPr>
                       <a:picLocks noChangeAspect="1" noChangeArrowheads="1"/>
                     </pic:cNvPicPr>
@@ -14297,7 +14297,7 @@
                   <pic:spPr>
                     <a:xfrm>
                       <a:off x="0" y="0"/>
-                      <a:ext cx="2696845" cy="134620"/>
+                      <a:ext cx="2697480" cy="135255"/>
                     </a:xfrm>
                     <a:prstGeom prst="rect"/>
                     <a:ln cap="flat"/>
@@ -14570,7 +14570,7 @@
         </w:rPr>
         <w:drawing>
           <wp:inline distT="0" distB="0" distL="0" distR="0">
-            <wp:extent cx="5182235" cy="162560"/>
+            <wp:extent cx="5182870" cy="163195"/>
             <wp:effectExtent l="0" t="0" r="0" b="0"/>
             <wp:docPr id="69" name="Imagen 52"/>
             <wp:cNvGraphicFramePr>
@@ -14580,7 +14580,7 @@
               <a:graphicData uri="http://schemas.openxmlformats.org/drawingml/2006/picture">
                 <pic:pic xmlns:pic="http://schemas.openxmlformats.org/drawingml/2006/picture">
                   <pic:nvPicPr>
-                    <pic:cNvPr id="73" name="Picture 73" descr="/Users/robertovelasquezdean/Library/Group Containers/L48J367XN4.com.infraware.PolarisOffice/EngineTemp/982/fImage137692498600.png"/>
+                    <pic:cNvPr id="73" name="Picture 73" descr="/Users/robertovelasquezdean/Library/Group Containers/L48J367XN4.com.infraware.PolarisOffice/EngineTemp/958/fImage137692498600.png"/>
                     <pic:cNvPicPr>
                       <a:picLocks noChangeAspect="1" noChangeArrowheads="1"/>
                     </pic:cNvPicPr>
@@ -14600,7 +14600,7 @@
                   <pic:spPr>
                     <a:xfrm>
                       <a:off x="0" y="0"/>
-                      <a:ext cx="5182870" cy="163195"/>
+                      <a:ext cx="5183505" cy="163830"/>
                     </a:xfrm>
                     <a:prstGeom prst="rect"/>
                     <a:ln cap="flat"/>
@@ -14681,7 +14681,7 @@
         </w:rPr>
         <w:drawing>
           <wp:inline distT="0" distB="0" distL="0" distR="0">
-            <wp:extent cx="229235" cy="210185"/>
+            <wp:extent cx="229870" cy="210820"/>
             <wp:effectExtent l="0" t="0" r="0" b="0"/>
             <wp:docPr id="70" name="Imagen 53"/>
             <wp:cNvGraphicFramePr>
@@ -14691,7 +14691,7 @@
               <a:graphicData uri="http://schemas.openxmlformats.org/drawingml/2006/picture">
                 <pic:pic xmlns:pic="http://schemas.openxmlformats.org/drawingml/2006/picture">
                   <pic:nvPicPr>
-                    <pic:cNvPr id="74" name="Picture 74" descr="/Users/robertovelasquezdean/Library/Group Containers/L48J367XN4.com.infraware.PolarisOffice/EngineTemp/982/fImage73562588959.png"/>
+                    <pic:cNvPr id="74" name="Picture 74" descr="/Users/robertovelasquezdean/Library/Group Containers/L48J367XN4.com.infraware.PolarisOffice/EngineTemp/958/fImage73562588959.png"/>
                     <pic:cNvPicPr>
                       <a:picLocks noChangeAspect="1" noChangeArrowheads="1"/>
                     </pic:cNvPicPr>
@@ -14711,7 +14711,7 @@
                   <pic:spPr>
                     <a:xfrm>
                       <a:off x="0" y="0"/>
-                      <a:ext cx="229870" cy="210820"/>
+                      <a:ext cx="230505" cy="211455"/>
                     </a:xfrm>
                     <a:prstGeom prst="rect"/>
                     <a:ln cap="flat"/>
@@ -15048,7 +15048,7 @@
         </w:rPr>
         <w:drawing>
           <wp:inline distT="0" distB="0" distL="0" distR="0">
-            <wp:extent cx="3353435" cy="238760"/>
+            <wp:extent cx="3354070" cy="239395"/>
             <wp:effectExtent l="0" t="0" r="0" b="0"/>
             <wp:docPr id="71" name="Imagen 54"/>
             <wp:cNvGraphicFramePr>
@@ -15058,7 +15058,7 @@
               <a:graphicData uri="http://schemas.openxmlformats.org/drawingml/2006/picture">
                 <pic:pic xmlns:pic="http://schemas.openxmlformats.org/drawingml/2006/picture">
                   <pic:nvPicPr>
-                    <pic:cNvPr id="75" name="Picture 75" descr="/Users/robertovelasquezdean/Library/Group Containers/L48J367XN4.com.infraware.PolarisOffice/EngineTemp/982/fImage126222599754.png"/>
+                    <pic:cNvPr id="75" name="Picture 75" descr="/Users/robertovelasquezdean/Library/Group Containers/L48J367XN4.com.infraware.PolarisOffice/EngineTemp/958/fImage126222599754.png"/>
                     <pic:cNvPicPr>
                       <a:picLocks noChangeAspect="1" noChangeArrowheads="1"/>
                     </pic:cNvPicPr>
@@ -15078,7 +15078,7 @@
                   <pic:spPr>
                     <a:xfrm>
                       <a:off x="0" y="0"/>
-                      <a:ext cx="3354070" cy="239395"/>
+                      <a:ext cx="3354705" cy="240030"/>
                     </a:xfrm>
                     <a:prstGeom prst="rect"/>
                     <a:ln cap="flat"/>
@@ -15210,7 +15210,7 @@
         </w:rPr>
         <w:drawing>
           <wp:inline distT="0" distB="0" distL="0" distR="0">
-            <wp:extent cx="4163060" cy="934085"/>
+            <wp:extent cx="4163695" cy="934719"/>
             <wp:effectExtent l="0" t="0" r="0" b="0"/>
             <wp:docPr id="72" name="Imagen 55"/>
             <wp:cNvGraphicFramePr>
@@ -15220,7 +15220,7 @@
               <a:graphicData uri="http://schemas.openxmlformats.org/drawingml/2006/picture">
                 <pic:pic xmlns:pic="http://schemas.openxmlformats.org/drawingml/2006/picture">
                   <pic:nvPicPr>
-                    <pic:cNvPr id="76" name="Picture 76" descr="/Users/robertovelasquezdean/Library/Group Containers/L48J367XN4.com.infraware.PolarisOffice/EngineTemp/982/fImage235162609992.png"/>
+                    <pic:cNvPr id="76" name="Picture 76" descr="/Users/robertovelasquezdean/Library/Group Containers/L48J367XN4.com.infraware.PolarisOffice/EngineTemp/958/fImage235162609992.png"/>
                     <pic:cNvPicPr>
                       <a:picLocks noChangeAspect="1" noChangeArrowheads="1"/>
                     </pic:cNvPicPr>
@@ -15240,7 +15240,7 @@
                   <pic:spPr>
                     <a:xfrm>
                       <a:off x="0" y="0"/>
-                      <a:ext cx="4163695" cy="934719"/>
+                      <a:ext cx="4164329" cy="935355"/>
                     </a:xfrm>
                     <a:prstGeom prst="rect"/>
                     <a:ln cap="flat"/>
@@ -15368,7 +15368,7 @@
         </w:rPr>
         <w:drawing>
           <wp:inline distT="0" distB="0" distL="0" distR="0">
-            <wp:extent cx="2343785" cy="143510"/>
+            <wp:extent cx="2344420" cy="144145"/>
             <wp:effectExtent l="0" t="0" r="0" b="0"/>
             <wp:docPr id="73" name="Imagen 56"/>
             <wp:cNvGraphicFramePr>
@@ -15378,7 +15378,7 @@
               <a:graphicData uri="http://schemas.openxmlformats.org/drawingml/2006/picture">
                 <pic:pic xmlns:pic="http://schemas.openxmlformats.org/drawingml/2006/picture">
                   <pic:nvPicPr>
-                    <pic:cNvPr id="77" name="Picture 77" descr="/Users/robertovelasquezdean/Library/Group Containers/L48J367XN4.com.infraware.PolarisOffice/EngineTemp/982/fImage35992615194.png"/>
+                    <pic:cNvPr id="77" name="Picture 77" descr="/Users/robertovelasquezdean/Library/Group Containers/L48J367XN4.com.infraware.PolarisOffice/EngineTemp/958/fImage35992615194.png"/>
                     <pic:cNvPicPr>
                       <a:picLocks noChangeAspect="1" noChangeArrowheads="1"/>
                     </pic:cNvPicPr>
@@ -15407,7 +15407,7 @@
                   <pic:spPr>
                     <a:xfrm>
                       <a:off x="0" y="0"/>
-                      <a:ext cx="2344420" cy="144145"/>
+                      <a:ext cx="2345055" cy="144780"/>
                     </a:xfrm>
                     <a:prstGeom prst="rect"/>
                     <a:ln cap="flat"/>

</xml_diff>

<commit_message>
Manejo de datos en Excel, parte 1
</commit_message>
<xml_diff>
--- a/Platzi/Bases de datos (iniciaciación al backend)/Material de repaso/3. Puesta en práctica, SQL/1. SQL DDL.docx
+++ b/Platzi/Bases de datos (iniciaciación al backend)/Material de repaso/3. Puesta en práctica, SQL/1. SQL DDL.docx
@@ -107,7 +107,7 @@
           <w:szCs w:val="20"/>
           <w:rFonts w:ascii="Times" w:eastAsia="Times" w:hAnsi="Times" w:hint="default"/>
         </w:rPr>
-        <w:t xml:space="preserve">El lenguaje SQL tiene dos grandes rubros o dos, digamos, sublenguajes. Son DDL &amp; </w:t>
+        <w:t xml:space="preserve">El lenguaje SQL tiene dos grandes rubros o dos, digamos, sublenguajes. Son DDL &amp; DML.</w:t>
       </w:r>
     </w:p>
     <w:p>
@@ -1103,7 +1103,7 @@
           <w:szCs w:val="20"/>
           <w:rFonts w:ascii="Times" w:eastAsia="Times" w:hAnsi="Times" w:hint="default"/>
         </w:rPr>
-        <w:t xml:space="preserve">en sí. Cada tabla representa una entidad por separada; mas, en una base de datos, puede tener varias tablas.</w:t>
+        <w:t xml:space="preserve">en sí. Cada tabla representa una entidad por separada; mas, una base de datos, puede tener varias tablas.</w:t>
       </w:r>
     </w:p>
     <w:p>
@@ -1374,7 +1374,7 @@
         </w:rPr>
         <w:drawing>
           <wp:inline distT="0" distB="0" distL="0" distR="0">
-            <wp:extent cx="2183765" cy="1123950"/>
+            <wp:extent cx="2184400" cy="1124585"/>
             <wp:effectExtent l="0" t="0" r="0" b="0"/>
             <wp:docPr id="9" name="Imagen 1"/>
             <wp:cNvGraphicFramePr>
@@ -1384,7 +1384,7 @@
               <a:graphicData uri="http://schemas.openxmlformats.org/drawingml/2006/picture">
                 <pic:pic xmlns:pic="http://schemas.openxmlformats.org/drawingml/2006/picture">
                   <pic:nvPicPr>
-                    <pic:cNvPr id="1" name="Picture 1" descr="/Users/robertovelasquezdean/Library/Group Containers/L48J367XN4.com.infraware.PolarisOffice/EngineTemp/441/fImage20268164587.png"/>
+                    <pic:cNvPr id="1" name="Picture 1" descr="/Users/robertovelasquezdean/Library/Group Containers/L48J367XN4.com.infraware.PolarisOffice/EngineTemp/7203/fImage20268164587.png"/>
                     <pic:cNvPicPr>
                       <a:picLocks noChangeAspect="1" noChangeArrowheads="1"/>
                     </pic:cNvPicPr>
@@ -1404,7 +1404,7 @@
                   <pic:spPr>
                     <a:xfrm>
                       <a:off x="0" y="0"/>
-                      <a:ext cx="2184400" cy="1124585"/>
+                      <a:ext cx="2185035" cy="1125220"/>
                     </a:xfrm>
                     <a:prstGeom prst="rect"/>
                     <a:ln cap="flat"/>
@@ -1577,7 +1577,7 @@
         </w:rPr>
         <w:drawing>
           <wp:inline distT="0" distB="0" distL="0" distR="0">
-            <wp:extent cx="1986915" cy="1329690"/>
+            <wp:extent cx="1987550" cy="1330325"/>
             <wp:effectExtent l="0" t="0" r="0" b="0"/>
             <wp:docPr id="10" name="Imagen 2"/>
             <wp:cNvGraphicFramePr>
@@ -1587,7 +1587,7 @@
               <a:graphicData uri="http://schemas.openxmlformats.org/drawingml/2006/picture">
                 <pic:pic xmlns:pic="http://schemas.openxmlformats.org/drawingml/2006/picture">
                   <pic:nvPicPr>
-                    <pic:cNvPr id="2" name="Picture 2" descr="/Users/robertovelasquezdean/Library/Group Containers/L48J367XN4.com.infraware.PolarisOffice/EngineTemp/441/fImage22449206297.png"/>
+                    <pic:cNvPr id="2" name="Picture 2" descr="/Users/robertovelasquezdean/Library/Group Containers/L48J367XN4.com.infraware.PolarisOffice/EngineTemp/7203/fImage22449206297.png"/>
                     <pic:cNvPicPr>
                       <a:picLocks noChangeAspect="1" noChangeArrowheads="1"/>
                     </pic:cNvPicPr>
@@ -1607,7 +1607,7 @@
                   <pic:spPr>
                     <a:xfrm>
                       <a:off x="0" y="0"/>
-                      <a:ext cx="1987550" cy="1330325"/>
+                      <a:ext cx="1988185" cy="1330960"/>
                     </a:xfrm>
                     <a:prstGeom prst="rect"/>
                     <a:ln cap="flat"/>
@@ -2008,7 +2008,7 @@
         </w:rPr>
         <w:drawing>
           <wp:inline distT="0" distB="0" distL="0" distR="0">
-            <wp:extent cx="3957955" cy="147955"/>
+            <wp:extent cx="3958590" cy="148590"/>
             <wp:effectExtent l="0" t="0" r="0" b="0"/>
             <wp:docPr id="11" name="Imagen 7"/>
             <wp:cNvGraphicFramePr>
@@ -2018,7 +2018,7 @@
               <a:graphicData uri="http://schemas.openxmlformats.org/drawingml/2006/picture">
                 <pic:pic xmlns:pic="http://schemas.openxmlformats.org/drawingml/2006/picture">
                   <pic:nvPicPr>
-                    <pic:cNvPr id="3" name="Picture 3" descr="/Users/robertovelasquezdean/Library/Group Containers/L48J367XN4.com.infraware.PolarisOffice/EngineTemp/441/fImage9452182420.png"/>
+                    <pic:cNvPr id="3" name="Picture 3" descr="/Users/robertovelasquezdean/Library/Group Containers/L48J367XN4.com.infraware.PolarisOffice/EngineTemp/7203/fImage9452182420.png"/>
                     <pic:cNvPicPr>
                       <a:picLocks noChangeAspect="1" noChangeArrowheads="1"/>
                     </pic:cNvPicPr>
@@ -2047,7 +2047,7 @@
                   <pic:spPr>
                     <a:xfrm>
                       <a:off x="0" y="0"/>
-                      <a:ext cx="3958590" cy="148590"/>
+                      <a:ext cx="3959224" cy="149225"/>
                     </a:xfrm>
                     <a:prstGeom prst="rect"/>
                     <a:ln cap="flat"/>
@@ -2160,7 +2160,7 @@
         </w:rPr>
         <w:drawing>
           <wp:inline distT="0" distB="0" distL="0" distR="0">
-            <wp:extent cx="2052955" cy="186055"/>
+            <wp:extent cx="2053589" cy="186690"/>
             <wp:effectExtent l="0" t="0" r="0" b="0"/>
             <wp:docPr id="12" name="Imagen 4"/>
             <wp:cNvGraphicFramePr>
@@ -2170,7 +2170,7 @@
               <a:graphicData uri="http://schemas.openxmlformats.org/drawingml/2006/picture">
                 <pic:pic xmlns:pic="http://schemas.openxmlformats.org/drawingml/2006/picture">
                   <pic:nvPicPr>
-                    <pic:cNvPr id="5" name="Picture 5" descr="/Users/robertovelasquezdean/Library/Group Containers/L48J367XN4.com.infraware.PolarisOffice/EngineTemp/441/fImage9387848144.png"/>
+                    <pic:cNvPr id="5" name="Picture 5" descr="/Users/robertovelasquezdean/Library/Group Containers/L48J367XN4.com.infraware.PolarisOffice/EngineTemp/7203/fImage9387848144.png"/>
                     <pic:cNvPicPr>
                       <a:picLocks noChangeAspect="1" noChangeArrowheads="1"/>
                     </pic:cNvPicPr>
@@ -2190,7 +2190,7 @@
                   <pic:spPr>
                     <a:xfrm>
                       <a:off x="0" y="0"/>
-                      <a:ext cx="2053589" cy="186690"/>
+                      <a:ext cx="2054225" cy="187325"/>
                     </a:xfrm>
                     <a:prstGeom prst="rect"/>
                     <a:ln cap="flat"/>
@@ -2363,7 +2363,7 @@
         </w:rPr>
         <w:drawing>
           <wp:inline distT="0" distB="0" distL="0" distR="0">
-            <wp:extent cx="1891030" cy="186055"/>
+            <wp:extent cx="1891665" cy="186690"/>
             <wp:effectExtent l="0" t="0" r="0" b="0"/>
             <wp:docPr id="13" name="Imagen 5"/>
             <wp:cNvGraphicFramePr>
@@ -2373,7 +2373,7 @@
               <a:graphicData uri="http://schemas.openxmlformats.org/drawingml/2006/picture">
                 <pic:pic xmlns:pic="http://schemas.openxmlformats.org/drawingml/2006/picture">
                   <pic:nvPicPr>
-                    <pic:cNvPr id="6" name="Picture 6" descr="/Users/robertovelasquezdean/Library/Group Containers/L48J367XN4.com.infraware.PolarisOffice/EngineTemp/441/fImage10689851968.png"/>
+                    <pic:cNvPr id="6" name="Picture 6" descr="/Users/robertovelasquezdean/Library/Group Containers/L48J367XN4.com.infraware.PolarisOffice/EngineTemp/7203/fImage10689851968.png"/>
                     <pic:cNvPicPr>
                       <a:picLocks noChangeAspect="1" noChangeArrowheads="1"/>
                     </pic:cNvPicPr>
@@ -2393,7 +2393,7 @@
                   <pic:spPr>
                     <a:xfrm>
                       <a:off x="0" y="0"/>
-                      <a:ext cx="1891665" cy="186690"/>
+                      <a:ext cx="1892300" cy="187325"/>
                     </a:xfrm>
                     <a:prstGeom prst="rect"/>
                     <a:ln cap="flat"/>
@@ -2590,7 +2590,7 @@
         </w:rPr>
         <w:drawing>
           <wp:inline distT="0" distB="0" distL="0" distR="0">
-            <wp:extent cx="1919605" cy="1033780"/>
+            <wp:extent cx="1920240" cy="1034415"/>
             <wp:effectExtent l="0" t="0" r="0" b="0"/>
             <wp:docPr id="14" name="Imagen 6"/>
             <wp:cNvGraphicFramePr>
@@ -2600,7 +2600,7 @@
               <a:graphicData uri="http://schemas.openxmlformats.org/drawingml/2006/picture">
                 <pic:pic xmlns:pic="http://schemas.openxmlformats.org/drawingml/2006/picture">
                   <pic:nvPicPr>
-                    <pic:cNvPr id="7" name="Picture 7" descr="/Users/robertovelasquezdean/Library/Group Containers/L48J367XN4.com.infraware.PolarisOffice/EngineTemp/441/fImage18095865735.png"/>
+                    <pic:cNvPr id="7" name="Picture 7" descr="/Users/robertovelasquezdean/Library/Group Containers/L48J367XN4.com.infraware.PolarisOffice/EngineTemp/7203/fImage18095865735.png"/>
                     <pic:cNvPicPr>
                       <a:picLocks noChangeAspect="1" noChangeArrowheads="1"/>
                     </pic:cNvPicPr>
@@ -2620,7 +2620,7 @@
                   <pic:spPr>
                     <a:xfrm>
                       <a:off x="0" y="0"/>
-                      <a:ext cx="1920240" cy="1034415"/>
+                      <a:ext cx="1920875" cy="1035050"/>
                     </a:xfrm>
                     <a:prstGeom prst="rect"/>
                     <a:ln cap="flat"/>
@@ -2877,7 +2877,7 @@
         </w:rPr>
         <w:drawing>
           <wp:inline distT="0" distB="0" distL="0" distR="0">
-            <wp:extent cx="2830195" cy="2047875"/>
+            <wp:extent cx="2830830" cy="2048509"/>
             <wp:effectExtent l="0" t="0" r="0" b="0"/>
             <wp:docPr id="15" name="Imagen 7"/>
             <wp:cNvGraphicFramePr>
@@ -2887,7 +2887,7 @@
               <a:graphicData uri="http://schemas.openxmlformats.org/drawingml/2006/picture">
                 <pic:pic xmlns:pic="http://schemas.openxmlformats.org/drawingml/2006/picture">
                   <pic:nvPicPr>
-                    <pic:cNvPr id="8" name="Picture 8" descr="/Users/robertovelasquezdean/Library/Group Containers/L48J367XN4.com.infraware.PolarisOffice/EngineTemp/441/fImage645611074760.png"/>
+                    <pic:cNvPr id="8" name="Picture 8" descr="/Users/robertovelasquezdean/Library/Group Containers/L48J367XN4.com.infraware.PolarisOffice/EngineTemp/7203/fImage645611074760.png"/>
                     <pic:cNvPicPr>
                       <a:picLocks noChangeAspect="1" noChangeArrowheads="1"/>
                     </pic:cNvPicPr>
@@ -2916,7 +2916,7 @@
                   <pic:spPr>
                     <a:xfrm>
                       <a:off x="0" y="0"/>
-                      <a:ext cx="2830830" cy="2048509"/>
+                      <a:ext cx="2831465" cy="2049145"/>
                     </a:xfrm>
                     <a:prstGeom prst="rect"/>
                     <a:ln cap="flat"/>
@@ -3113,7 +3113,7 @@
         </w:rPr>
         <w:drawing>
           <wp:inline distT="0" distB="0" distL="0" distR="0">
-            <wp:extent cx="1919605" cy="1033780"/>
+            <wp:extent cx="1920240" cy="1034415"/>
             <wp:effectExtent l="0" t="0" r="0" b="0"/>
             <wp:docPr id="18" name="Imagen 8"/>
             <wp:cNvGraphicFramePr>
@@ -3123,7 +3123,7 @@
               <a:graphicData uri="http://schemas.openxmlformats.org/drawingml/2006/picture">
                 <pic:pic xmlns:pic="http://schemas.openxmlformats.org/drawingml/2006/picture">
                   <pic:nvPicPr>
-                    <pic:cNvPr id="10" name="Picture 10" descr="/Users/robertovelasquezdean/Library/Group Containers/L48J367XN4.com.infraware.PolarisOffice/EngineTemp/441/fImage18095865735.png"/>
+                    <pic:cNvPr id="10" name="Picture 10" descr="/Users/robertovelasquezdean/Library/Group Containers/L48J367XN4.com.infraware.PolarisOffice/EngineTemp/7203/fImage18095865735.png"/>
                     <pic:cNvPicPr>
                       <a:picLocks noChangeAspect="1" noChangeArrowheads="1"/>
                     </pic:cNvPicPr>
@@ -3143,7 +3143,7 @@
                   <pic:spPr>
                     <a:xfrm>
                       <a:off x="0" y="0"/>
-                      <a:ext cx="1920240" cy="1034415"/>
+                      <a:ext cx="1920875" cy="1035050"/>
                     </a:xfrm>
                     <a:prstGeom prst="rect"/>
                     <a:ln cap="flat"/>
@@ -3256,7 +3256,7 @@
         </w:rPr>
         <w:drawing>
           <wp:inline distT="0" distB="0" distL="0" distR="0">
-            <wp:extent cx="1966595" cy="185420"/>
+            <wp:extent cx="1967230" cy="186055"/>
             <wp:effectExtent l="0" t="0" r="0" b="0"/>
             <wp:docPr id="19" name="Imagen 9"/>
             <wp:cNvGraphicFramePr>
@@ -3266,7 +3266,7 @@
               <a:graphicData uri="http://schemas.openxmlformats.org/drawingml/2006/picture">
                 <pic:pic xmlns:pic="http://schemas.openxmlformats.org/drawingml/2006/picture">
                   <pic:nvPicPr>
-                    <pic:cNvPr id="11" name="Picture 11" descr="/Users/robertovelasquezdean/Library/Group Containers/L48J367XN4.com.infraware.PolarisOffice/EngineTemp/441/fImage99892607960.png"/>
+                    <pic:cNvPr id="11" name="Picture 11" descr="/Users/robertovelasquezdean/Library/Group Containers/L48J367XN4.com.infraware.PolarisOffice/EngineTemp/7203/fImage99892607960.png"/>
                     <pic:cNvPicPr>
                       <a:picLocks noChangeAspect="1" noChangeArrowheads="1"/>
                     </pic:cNvPicPr>
@@ -3286,7 +3286,7 @@
                   <pic:spPr>
                     <a:xfrm>
                       <a:off x="0" y="0"/>
-                      <a:ext cx="1967230" cy="186055"/>
+                      <a:ext cx="1967864" cy="186690"/>
                     </a:xfrm>
                     <a:prstGeom prst="rect"/>
                     <a:ln cap="flat"/>
@@ -3387,7 +3387,7 @@
         </w:rPr>
         <w:drawing>
           <wp:inline distT="0" distB="0" distL="0" distR="0">
-            <wp:extent cx="1985645" cy="1690370"/>
+            <wp:extent cx="1986279" cy="1691005"/>
             <wp:effectExtent l="0" t="0" r="0" b="0"/>
             <wp:docPr id="20" name="Imagen 10"/>
             <wp:cNvGraphicFramePr>
@@ -3397,7 +3397,7 @@
               <a:graphicData uri="http://schemas.openxmlformats.org/drawingml/2006/picture">
                 <pic:pic xmlns:pic="http://schemas.openxmlformats.org/drawingml/2006/picture">
                   <pic:nvPicPr>
-                    <pic:cNvPr id="12" name="Picture 12" descr="/Users/robertovelasquezdean/Library/Group Containers/L48J367XN4.com.infraware.PolarisOffice/EngineTemp/441/fImage41409261912.png"/>
+                    <pic:cNvPr id="12" name="Picture 12" descr="/Users/robertovelasquezdean/Library/Group Containers/L48J367XN4.com.infraware.PolarisOffice/EngineTemp/7203/fImage41409261912.png"/>
                     <pic:cNvPicPr>
                       <a:picLocks noChangeAspect="1" noChangeArrowheads="1"/>
                     </pic:cNvPicPr>
@@ -3417,7 +3417,7 @@
                   <pic:spPr>
                     <a:xfrm>
                       <a:off x="0" y="0"/>
-                      <a:ext cx="1986279" cy="1691005"/>
+                      <a:ext cx="1986915" cy="1691640"/>
                     </a:xfrm>
                     <a:prstGeom prst="rect"/>
                     <a:ln cap="flat"/>
@@ -3818,7 +3818,7 @@
         </w:rPr>
         <w:drawing>
           <wp:inline distT="0" distB="0" distL="0" distR="0">
-            <wp:extent cx="5376545" cy="528320"/>
+            <wp:extent cx="5377180" cy="528955"/>
             <wp:effectExtent l="0" t="0" r="0" b="0"/>
             <wp:docPr id="21" name="Imagen 11"/>
             <wp:cNvGraphicFramePr>
@@ -3828,7 +3828,7 @@
               <a:graphicData uri="http://schemas.openxmlformats.org/drawingml/2006/picture">
                 <pic:pic xmlns:pic="http://schemas.openxmlformats.org/drawingml/2006/picture">
                   <pic:nvPicPr>
-                    <pic:cNvPr id="13" name="Picture 13" descr="/Users/robertovelasquezdean/Library/Group Containers/L48J367XN4.com.infraware.PolarisOffice/EngineTemp/441/fImage16956273403.png"/>
+                    <pic:cNvPr id="13" name="Picture 13" descr="/Users/robertovelasquezdean/Library/Group Containers/L48J367XN4.com.infraware.PolarisOffice/EngineTemp/7203/fImage16956273403.png"/>
                     <pic:cNvPicPr>
                       <a:picLocks noChangeAspect="1" noChangeArrowheads="1"/>
                     </pic:cNvPicPr>
@@ -3848,7 +3848,7 @@
                   <pic:spPr>
                     <a:xfrm>
                       <a:off x="0" y="0"/>
-                      <a:ext cx="5377180" cy="528955"/>
+                      <a:ext cx="5377815" cy="529590"/>
                     </a:xfrm>
                     <a:prstGeom prst="rect"/>
                     <a:ln cap="flat"/>
@@ -4393,7 +4393,7 @@
         </w:rPr>
         <w:drawing>
           <wp:inline distT="0" distB="0" distL="0" distR="0">
-            <wp:extent cx="5376545" cy="537845"/>
+            <wp:extent cx="5377180" cy="538480"/>
             <wp:effectExtent l="0" t="0" r="0" b="0"/>
             <wp:docPr id="22" name="Imagen 12"/>
             <wp:cNvGraphicFramePr>
@@ -4403,7 +4403,7 @@
               <a:graphicData uri="http://schemas.openxmlformats.org/drawingml/2006/picture">
                 <pic:pic xmlns:pic="http://schemas.openxmlformats.org/drawingml/2006/picture">
                   <pic:nvPicPr>
-                    <pic:cNvPr id="14" name="Picture 14" descr="/Users/robertovelasquezdean/Library/Group Containers/L48J367XN4.com.infraware.PolarisOffice/EngineTemp/441/fImage170932743430.png"/>
+                    <pic:cNvPr id="14" name="Picture 14" descr="/Users/robertovelasquezdean/Library/Group Containers/L48J367XN4.com.infraware.PolarisOffice/EngineTemp/7203/fImage170932743430.png"/>
                     <pic:cNvPicPr>
                       <a:picLocks noChangeAspect="1" noChangeArrowheads="1"/>
                     </pic:cNvPicPr>
@@ -4423,7 +4423,7 @@
                   <pic:spPr>
                     <a:xfrm>
                       <a:off x="0" y="0"/>
-                      <a:ext cx="5377180" cy="538480"/>
+                      <a:ext cx="5377815" cy="539115"/>
                     </a:xfrm>
                     <a:prstGeom prst="rect"/>
                     <a:ln cap="flat"/>
@@ -5136,7 +5136,7 @@
         </w:rPr>
         <w:drawing>
           <wp:inline distT="0" distB="0" distL="0" distR="0">
-            <wp:extent cx="3138170" cy="1004570"/>
+            <wp:extent cx="3138805" cy="1005205"/>
             <wp:effectExtent l="0" t="0" r="0" b="0"/>
             <wp:docPr id="23" name="Imagen 13"/>
             <wp:cNvGraphicFramePr>
@@ -5146,7 +5146,7 @@
               <a:graphicData uri="http://schemas.openxmlformats.org/drawingml/2006/picture">
                 <pic:pic xmlns:pic="http://schemas.openxmlformats.org/drawingml/2006/picture">
                   <pic:nvPicPr>
-                    <pic:cNvPr id="15" name="Picture 15" descr="/Users/robertovelasquezdean/Library/Group Containers/L48J367XN4.com.infraware.PolarisOffice/EngineTemp/441/fImage265672751085.png"/>
+                    <pic:cNvPr id="15" name="Picture 15" descr="/Users/robertovelasquezdean/Library/Group Containers/L48J367XN4.com.infraware.PolarisOffice/EngineTemp/7203/fImage265672751085.png"/>
                     <pic:cNvPicPr>
                       <a:picLocks noChangeAspect="1" noChangeArrowheads="1"/>
                     </pic:cNvPicPr>
@@ -5166,7 +5166,7 @@
                   <pic:spPr>
                     <a:xfrm>
                       <a:off x="0" y="0"/>
-                      <a:ext cx="3138805" cy="1005205"/>
+                      <a:ext cx="3139440" cy="1005840"/>
                     </a:xfrm>
                     <a:prstGeom prst="rect"/>
                     <a:ln cap="flat"/>
@@ -5351,7 +5351,7 @@
         </w:rPr>
         <w:drawing>
           <wp:inline distT="0" distB="0" distL="0" distR="0">
-            <wp:extent cx="1889760" cy="413385"/>
+            <wp:extent cx="1890394" cy="414020"/>
             <wp:effectExtent l="0" t="0" r="0" b="0"/>
             <wp:docPr id="24" name="Imagen 14"/>
             <wp:cNvGraphicFramePr>
@@ -5361,7 +5361,7 @@
               <a:graphicData uri="http://schemas.openxmlformats.org/drawingml/2006/picture">
                 <pic:pic xmlns:pic="http://schemas.openxmlformats.org/drawingml/2006/picture">
                   <pic:nvPicPr>
-                    <pic:cNvPr id="16" name="Picture 16" descr="/Users/robertovelasquezdean/Library/Group Containers/L48J367XN4.com.infraware.PolarisOffice/EngineTemp/441/fImage10435265159.png"/>
+                    <pic:cNvPr id="16" name="Picture 16" descr="/Users/robertovelasquezdean/Library/Group Containers/L48J367XN4.com.infraware.PolarisOffice/EngineTemp/7203/fImage10435265159.png"/>
                     <pic:cNvPicPr>
                       <a:picLocks noChangeAspect="1" noChangeArrowheads="1"/>
                     </pic:cNvPicPr>
@@ -5381,7 +5381,7 @@
                   <pic:spPr>
                     <a:xfrm>
                       <a:off x="0" y="0"/>
-                      <a:ext cx="1890394" cy="414020"/>
+                      <a:ext cx="1891030" cy="414655"/>
                     </a:xfrm>
                     <a:prstGeom prst="rect"/>
                     <a:ln cap="flat"/>
@@ -5458,7 +5458,7 @@
         </w:rPr>
         <w:drawing>
           <wp:inline distT="0" distB="0" distL="0" distR="0">
-            <wp:extent cx="1908810" cy="175260"/>
+            <wp:extent cx="1909445" cy="175895"/>
             <wp:effectExtent l="0" t="0" r="0" b="0"/>
             <wp:docPr id="25" name="Imagen 15"/>
             <wp:cNvGraphicFramePr>
@@ -5468,7 +5468,7 @@
               <a:graphicData uri="http://schemas.openxmlformats.org/drawingml/2006/picture">
                 <pic:pic xmlns:pic="http://schemas.openxmlformats.org/drawingml/2006/picture">
                   <pic:nvPicPr>
-                    <pic:cNvPr id="17" name="Picture 17" descr="/Users/robertovelasquezdean/Library/Group Containers/L48J367XN4.com.infraware.PolarisOffice/EngineTemp/441/fImage10376298623.png"/>
+                    <pic:cNvPr id="17" name="Picture 17" descr="/Users/robertovelasquezdean/Library/Group Containers/L48J367XN4.com.infraware.PolarisOffice/EngineTemp/7203/fImage10376298623.png"/>
                     <pic:cNvPicPr>
                       <a:picLocks noChangeAspect="1" noChangeArrowheads="1"/>
                     </pic:cNvPicPr>
@@ -5488,7 +5488,7 @@
                   <pic:spPr>
                     <a:xfrm>
                       <a:off x="0" y="0"/>
-                      <a:ext cx="1909445" cy="175895"/>
+                      <a:ext cx="1910080" cy="176530"/>
                     </a:xfrm>
                     <a:prstGeom prst="rect"/>
                     <a:ln cap="flat"/>
@@ -5640,7 +5640,7 @@
         </w:rPr>
         <w:drawing>
           <wp:inline distT="0" distB="0" distL="0" distR="0">
-            <wp:extent cx="2731135" cy="2185035"/>
+            <wp:extent cx="2731770" cy="2185670"/>
             <wp:effectExtent l="0" t="0" r="0" b="0"/>
             <wp:docPr id="26" name="Imagen 16"/>
             <wp:cNvGraphicFramePr>
@@ -5650,7 +5650,7 @@
               <a:graphicData uri="http://schemas.openxmlformats.org/drawingml/2006/picture">
                 <pic:pic xmlns:pic="http://schemas.openxmlformats.org/drawingml/2006/picture">
                   <pic:nvPicPr>
-                    <pic:cNvPr id="18" name="Picture 18" descr="/Users/robertovelasquezdean/Library/Group Containers/L48J367XN4.com.infraware.PolarisOffice/EngineTemp/441/fImage13973304947.png"/>
+                    <pic:cNvPr id="18" name="Picture 18" descr="/Users/robertovelasquezdean/Library/Group Containers/L48J367XN4.com.infraware.PolarisOffice/EngineTemp/7203/fImage13973304947.png"/>
                     <pic:cNvPicPr>
                       <a:picLocks noChangeAspect="1" noChangeArrowheads="1"/>
                     </pic:cNvPicPr>
@@ -5671,7 +5671,7 @@
                   <pic:spPr>
                     <a:xfrm>
                       <a:off x="0" y="0"/>
-                      <a:ext cx="2731770" cy="2185670"/>
+                      <a:ext cx="2732405" cy="2186305"/>
                     </a:xfrm>
                     <a:prstGeom prst="rect"/>
                     <a:ln cap="flat"/>
@@ -6039,7 +6039,7 @@
         </w:rPr>
         <w:drawing>
           <wp:inline distT="0" distB="0" distL="0" distR="0">
-            <wp:extent cx="2651125" cy="1546225"/>
+            <wp:extent cx="2651760" cy="1546860"/>
             <wp:effectExtent l="0" t="0" r="0" b="0"/>
             <wp:docPr id="27" name="Imagen 17"/>
             <wp:cNvGraphicFramePr>
@@ -6049,7 +6049,7 @@
               <a:graphicData uri="http://schemas.openxmlformats.org/drawingml/2006/picture">
                 <pic:pic xmlns:pic="http://schemas.openxmlformats.org/drawingml/2006/picture">
                   <pic:nvPicPr>
-                    <pic:cNvPr id="19" name="Picture 19" descr="/Users/robertovelasquezdean/Library/Group Containers/L48J367XN4.com.infraware.PolarisOffice/EngineTemp/441/fImage36015307896.png"/>
+                    <pic:cNvPr id="19" name="Picture 19" descr="/Users/robertovelasquezdean/Library/Group Containers/L48J367XN4.com.infraware.PolarisOffice/EngineTemp/7203/fImage36015307896.png"/>
                     <pic:cNvPicPr>
                       <a:picLocks noChangeAspect="1" noChangeArrowheads="1"/>
                     </pic:cNvPicPr>
@@ -6069,7 +6069,7 @@
                   <pic:spPr>
                     <a:xfrm>
                       <a:off x="0" y="0"/>
-                      <a:ext cx="2651760" cy="1546860"/>
+                      <a:ext cx="2652395" cy="1547495"/>
                     </a:xfrm>
                     <a:prstGeom prst="rect"/>
                     <a:ln cap="flat"/>
@@ -6936,7 +6936,7 @@
         </w:rPr>
         <w:drawing>
           <wp:inline distT="0" distB="0" distL="0" distR="0">
-            <wp:extent cx="1908810" cy="175260"/>
+            <wp:extent cx="1909445" cy="175895"/>
             <wp:effectExtent l="0" t="0" r="0" b="0"/>
             <wp:docPr id="28" name="Imagen 18"/>
             <wp:cNvGraphicFramePr>
@@ -6946,7 +6946,7 @@
               <a:graphicData uri="http://schemas.openxmlformats.org/drawingml/2006/picture">
                 <pic:pic xmlns:pic="http://schemas.openxmlformats.org/drawingml/2006/picture">
                   <pic:nvPicPr>
-                    <pic:cNvPr id="20" name="Picture 20" descr="/Users/robertovelasquezdean/Library/Group Containers/L48J367XN4.com.infraware.PolarisOffice/EngineTemp/441/fImage10376298623.png"/>
+                    <pic:cNvPr id="20" name="Picture 20" descr="/Users/robertovelasquezdean/Library/Group Containers/L48J367XN4.com.infraware.PolarisOffice/EngineTemp/7203/fImage10376298623.png"/>
                     <pic:cNvPicPr>
                       <a:picLocks noChangeAspect="1" noChangeArrowheads="1"/>
                     </pic:cNvPicPr>
@@ -6966,7 +6966,7 @@
                   <pic:spPr>
                     <a:xfrm>
                       <a:off x="0" y="0"/>
-                      <a:ext cx="1909445" cy="175895"/>
+                      <a:ext cx="1910080" cy="176530"/>
                     </a:xfrm>
                     <a:prstGeom prst="rect"/>
                     <a:ln cap="flat"/>
@@ -7073,7 +7073,7 @@
         </w:rPr>
         <w:drawing>
           <wp:inline distT="0" distB="0" distL="0" distR="0">
-            <wp:extent cx="3013075" cy="1536700"/>
+            <wp:extent cx="3013710" cy="1537335"/>
             <wp:effectExtent l="0" t="0" r="0" b="0"/>
             <wp:docPr id="29" name="Imagen 19"/>
             <wp:cNvGraphicFramePr>
@@ -7083,7 +7083,7 @@
               <a:graphicData uri="http://schemas.openxmlformats.org/drawingml/2006/picture">
                 <pic:pic xmlns:pic="http://schemas.openxmlformats.org/drawingml/2006/picture">
                   <pic:nvPicPr>
-                    <pic:cNvPr id="21" name="Picture 21" descr="/Users/robertovelasquezdean/Library/Group Containers/L48J367XN4.com.infraware.PolarisOffice/EngineTemp/441/fImage35608342819.png"/>
+                    <pic:cNvPr id="21" name="Picture 21" descr="/Users/robertovelasquezdean/Library/Group Containers/L48J367XN4.com.infraware.PolarisOffice/EngineTemp/7203/fImage35608342819.png"/>
                     <pic:cNvPicPr>
                       <a:picLocks noChangeAspect="1" noChangeArrowheads="1"/>
                     </pic:cNvPicPr>
@@ -7103,7 +7103,7 @@
                   <pic:spPr>
                     <a:xfrm>
                       <a:off x="0" y="0"/>
-                      <a:ext cx="3013710" cy="1537335"/>
+                      <a:ext cx="3014345" cy="1537970"/>
                     </a:xfrm>
                     <a:prstGeom prst="rect"/>
                     <a:ln cap="flat"/>
@@ -7456,7 +7456,7 @@
         </w:rPr>
         <w:drawing>
           <wp:inline distT="0" distB="0" distL="0" distR="0">
-            <wp:extent cx="2336800" cy="155575"/>
+            <wp:extent cx="2337435" cy="156210"/>
             <wp:effectExtent l="0" t="0" r="0" b="0"/>
             <wp:docPr id="30" name="Imagen 21"/>
             <wp:cNvGraphicFramePr>
@@ -7466,7 +7466,7 @@
               <a:graphicData uri="http://schemas.openxmlformats.org/drawingml/2006/picture">
                 <pic:pic xmlns:pic="http://schemas.openxmlformats.org/drawingml/2006/picture">
                   <pic:nvPicPr>
-                    <pic:cNvPr id="22" name="Picture 22" descr="/Users/robertovelasquezdean/Library/Group Containers/L48J367XN4.com.infraware.PolarisOffice/EngineTemp/441/fImage7338501864.png"/>
+                    <pic:cNvPr id="22" name="Picture 22" descr="/Users/robertovelasquezdean/Library/Group Containers/L48J367XN4.com.infraware.PolarisOffice/EngineTemp/7203/fImage7338501864.png"/>
                     <pic:cNvPicPr>
                       <a:picLocks noChangeAspect="1" noChangeArrowheads="1"/>
                     </pic:cNvPicPr>
@@ -7495,7 +7495,7 @@
                   <pic:spPr>
                     <a:xfrm>
                       <a:off x="0" y="0"/>
-                      <a:ext cx="2337435" cy="156210"/>
+                      <a:ext cx="2338070" cy="156845"/>
                     </a:xfrm>
                     <a:prstGeom prst="rect"/>
                     <a:ln cap="flat"/>
@@ -7731,7 +7731,7 @@
         </w:rPr>
         <w:drawing>
           <wp:inline distT="0" distB="0" distL="0" distR="0">
-            <wp:extent cx="1393825" cy="1044575"/>
+            <wp:extent cx="1394460" cy="1045209"/>
             <wp:effectExtent l="0" t="0" r="0" b="0"/>
             <wp:docPr id="31" name="Imagen 21"/>
             <wp:cNvGraphicFramePr>
@@ -7741,7 +7741,7 @@
               <a:graphicData uri="http://schemas.openxmlformats.org/drawingml/2006/picture">
                 <pic:pic xmlns:pic="http://schemas.openxmlformats.org/drawingml/2006/picture">
                   <pic:nvPicPr>
-                    <pic:cNvPr id="24" name="Picture 24" descr="/Users/robertovelasquezdean/Library/Group Containers/L48J367XN4.com.infraware.PolarisOffice/EngineTemp/441/fImage22975391137.png"/>
+                    <pic:cNvPr id="24" name="Picture 24" descr="/Users/robertovelasquezdean/Library/Group Containers/L48J367XN4.com.infraware.PolarisOffice/EngineTemp/7203/fImage22975391137.png"/>
                     <pic:cNvPicPr>
                       <a:picLocks noChangeAspect="1" noChangeArrowheads="1"/>
                     </pic:cNvPicPr>
@@ -7771,7 +7771,7 @@
                   <pic:spPr>
                     <a:xfrm>
                       <a:off x="0" y="0"/>
-                      <a:ext cx="1394460" cy="1045209"/>
+                      <a:ext cx="1395095" cy="1045845"/>
                     </a:xfrm>
                     <a:prstGeom prst="rect"/>
                     <a:ln cap="flat"/>
@@ -7942,7 +7942,7 @@
         </w:rPr>
         <w:drawing>
           <wp:inline distT="0" distB="0" distL="0" distR="0">
-            <wp:extent cx="2060575" cy="155575"/>
+            <wp:extent cx="2061210" cy="156210"/>
             <wp:effectExtent l="0" t="0" r="0" b="0"/>
             <wp:docPr id="32" name="Imagen 22"/>
             <wp:cNvGraphicFramePr>
@@ -7952,7 +7952,7 @@
               <a:graphicData uri="http://schemas.openxmlformats.org/drawingml/2006/picture">
                 <pic:pic xmlns:pic="http://schemas.openxmlformats.org/drawingml/2006/picture">
                   <pic:nvPicPr>
-                    <pic:cNvPr id="26" name="Picture 26" descr="/Users/robertovelasquezdean/Library/Group Containers/L48J367XN4.com.infraware.PolarisOffice/EngineTemp/441/fImage66811712416.png"/>
+                    <pic:cNvPr id="26" name="Picture 26" descr="/Users/robertovelasquezdean/Library/Group Containers/L48J367XN4.com.infraware.PolarisOffice/EngineTemp/7203/fImage66811712416.png"/>
                     <pic:cNvPicPr>
                       <a:picLocks noChangeAspect="1" noChangeArrowheads="1"/>
                     </pic:cNvPicPr>
@@ -7981,7 +7981,7 @@
                   <pic:spPr>
                     <a:xfrm>
                       <a:off x="0" y="0"/>
-                      <a:ext cx="2061210" cy="156210"/>
+                      <a:ext cx="2061844" cy="156845"/>
                     </a:xfrm>
                     <a:prstGeom prst="rect"/>
                     <a:ln cap="flat"/>
@@ -8162,7 +8162,7 @@
         </w:rPr>
         <w:drawing>
           <wp:inline distT="0" distB="0" distL="0" distR="0">
-            <wp:extent cx="2336800" cy="155575"/>
+            <wp:extent cx="2337435" cy="156210"/>
             <wp:effectExtent l="0" t="0" r="0" b="0"/>
             <wp:docPr id="33" name="Imagen 23"/>
             <wp:cNvGraphicFramePr>
@@ -8172,7 +8172,7 @@
               <a:graphicData uri="http://schemas.openxmlformats.org/drawingml/2006/picture">
                 <pic:pic xmlns:pic="http://schemas.openxmlformats.org/drawingml/2006/picture">
                   <pic:nvPicPr>
-                    <pic:cNvPr id="28" name="Picture 28" descr="/Users/robertovelasquezdean/Library/Group Containers/L48J367XN4.com.infraware.PolarisOffice/EngineTemp/441/fImage7338207318.png"/>
+                    <pic:cNvPr id="28" name="Picture 28" descr="/Users/robertovelasquezdean/Library/Group Containers/L48J367XN4.com.infraware.PolarisOffice/EngineTemp/7203/fImage7338207318.png"/>
                     <pic:cNvPicPr>
                       <a:picLocks noChangeAspect="1" noChangeArrowheads="1"/>
                     </pic:cNvPicPr>
@@ -8201,7 +8201,7 @@
                   <pic:spPr>
                     <a:xfrm>
                       <a:off x="0" y="0"/>
-                      <a:ext cx="2337435" cy="156210"/>
+                      <a:ext cx="2338070" cy="156845"/>
                     </a:xfrm>
                     <a:prstGeom prst="rect"/>
                     <a:ln cap="flat"/>
@@ -8360,7 +8360,7 @@
         </w:rPr>
         <w:drawing>
           <wp:inline distT="0" distB="0" distL="0" distR="0">
-            <wp:extent cx="2174875" cy="317500"/>
+            <wp:extent cx="2175510" cy="318135"/>
             <wp:effectExtent l="0" t="0" r="0" b="0"/>
             <wp:docPr id="34" name="Imagen 24"/>
             <wp:cNvGraphicFramePr>
@@ -8370,7 +8370,7 @@
               <a:graphicData uri="http://schemas.openxmlformats.org/drawingml/2006/picture">
                 <pic:pic xmlns:pic="http://schemas.openxmlformats.org/drawingml/2006/picture">
                   <pic:nvPicPr>
-                    <pic:cNvPr id="30" name="Picture 30" descr="/Users/robertovelasquezdean/Library/Group Containers/L48J367XN4.com.infraware.PolarisOffice/EngineTemp/441/fImage139322084491.png"/>
+                    <pic:cNvPr id="30" name="Picture 30" descr="/Users/robertovelasquezdean/Library/Group Containers/L48J367XN4.com.infraware.PolarisOffice/EngineTemp/7203/fImage139322084491.png"/>
                     <pic:cNvPicPr>
                       <a:picLocks noChangeAspect="1" noChangeArrowheads="1"/>
                     </pic:cNvPicPr>
@@ -8399,7 +8399,7 @@
                   <pic:spPr>
                     <a:xfrm>
                       <a:off x="0" y="0"/>
-                      <a:ext cx="2175510" cy="318135"/>
+                      <a:ext cx="2176145" cy="318770"/>
                     </a:xfrm>
                     <a:prstGeom prst="rect"/>
                     <a:ln cap="flat"/>
@@ -8539,7 +8539,7 @@
         </w:rPr>
         <w:drawing>
           <wp:inline distT="0" distB="0" distL="0" distR="0">
-            <wp:extent cx="2870200" cy="469899"/>
+            <wp:extent cx="2870835" cy="470534"/>
             <wp:effectExtent l="0" t="0" r="0" b="0"/>
             <wp:docPr id="35" name="Imagen 25"/>
             <wp:cNvGraphicFramePr>
@@ -8549,7 +8549,7 @@
               <a:graphicData uri="http://schemas.openxmlformats.org/drawingml/2006/picture">
                 <pic:pic xmlns:pic="http://schemas.openxmlformats.org/drawingml/2006/picture">
                   <pic:nvPicPr>
-                    <pic:cNvPr id="32" name="Picture 32" descr="/Users/robertovelasquezdean/Library/Group Containers/L48J367XN4.com.infraware.PolarisOffice/EngineTemp/441/fImage18249245683.png"/>
+                    <pic:cNvPr id="32" name="Picture 32" descr="/Users/robertovelasquezdean/Library/Group Containers/L48J367XN4.com.infraware.PolarisOffice/EngineTemp/7203/fImage18249245683.png"/>
                     <pic:cNvPicPr>
                       <a:picLocks noChangeAspect="1" noChangeArrowheads="1"/>
                     </pic:cNvPicPr>
@@ -8578,7 +8578,7 @@
                   <pic:spPr>
                     <a:xfrm>
                       <a:off x="0" y="0"/>
-                      <a:ext cx="2870835" cy="470534"/>
+                      <a:ext cx="2871470" cy="471169"/>
                     </a:xfrm>
                     <a:prstGeom prst="rect"/>
                     <a:ln cap="flat"/>
@@ -8728,7 +8728,7 @@
         </w:rPr>
         <w:drawing>
           <wp:inline distT="0" distB="0" distL="0" distR="0">
-            <wp:extent cx="2022474" cy="412750"/>
+            <wp:extent cx="2023110" cy="413385"/>
             <wp:effectExtent l="0" t="0" r="0" b="0"/>
             <wp:docPr id="36" name="Imagen 26"/>
             <wp:cNvGraphicFramePr>
@@ -8738,7 +8738,7 @@
               <a:graphicData uri="http://schemas.openxmlformats.org/drawingml/2006/picture">
                 <pic:pic xmlns:pic="http://schemas.openxmlformats.org/drawingml/2006/picture">
                   <pic:nvPicPr>
-                    <pic:cNvPr id="34" name="Picture 34" descr="/Users/robertovelasquezdean/Library/Group Containers/L48J367XN4.com.infraware.PolarisOffice/EngineTemp/441/fImage121512578398.png"/>
+                    <pic:cNvPr id="34" name="Picture 34" descr="/Users/robertovelasquezdean/Library/Group Containers/L48J367XN4.com.infraware.PolarisOffice/EngineTemp/7203/fImage121512578398.png"/>
                     <pic:cNvPicPr>
                       <a:picLocks noChangeAspect="1" noChangeArrowheads="1"/>
                     </pic:cNvPicPr>
@@ -8767,7 +8767,7 @@
                   <pic:spPr>
                     <a:xfrm>
                       <a:off x="0" y="0"/>
-                      <a:ext cx="2023110" cy="413385"/>
+                      <a:ext cx="2023745" cy="414020"/>
                     </a:xfrm>
                     <a:prstGeom prst="rect"/>
                     <a:ln cap="flat"/>
@@ -8844,7 +8844,7 @@
         </w:rPr>
         <w:drawing>
           <wp:inline distT="0" distB="0" distL="0" distR="0">
-            <wp:extent cx="1908810" cy="175260"/>
+            <wp:extent cx="1909445" cy="175895"/>
             <wp:effectExtent l="0" t="0" r="0" b="0"/>
             <wp:docPr id="37" name="Imagen 28"/>
             <wp:cNvGraphicFramePr>
@@ -8854,7 +8854,7 @@
               <a:graphicData uri="http://schemas.openxmlformats.org/drawingml/2006/picture">
                 <pic:pic xmlns:pic="http://schemas.openxmlformats.org/drawingml/2006/picture">
                   <pic:nvPicPr>
-                    <pic:cNvPr id="36" name="Picture 36" descr="/Users/robertovelasquezdean/Library/Group Containers/L48J367XN4.com.infraware.PolarisOffice/EngineTemp/441/fImage10376298623.png"/>
+                    <pic:cNvPr id="36" name="Picture 36" descr="/Users/robertovelasquezdean/Library/Group Containers/L48J367XN4.com.infraware.PolarisOffice/EngineTemp/7203/fImage10376298623.png"/>
                     <pic:cNvPicPr>
                       <a:picLocks noChangeAspect="1" noChangeArrowheads="1"/>
                     </pic:cNvPicPr>
@@ -8874,7 +8874,7 @@
                   <pic:spPr>
                     <a:xfrm>
                       <a:off x="0" y="0"/>
-                      <a:ext cx="1909445" cy="175895"/>
+                      <a:ext cx="1910080" cy="176530"/>
                     </a:xfrm>
                     <a:prstGeom prst="rect"/>
                     <a:ln cap="flat"/>
@@ -9326,7 +9326,7 @@
         </w:rPr>
         <w:drawing>
           <wp:inline distT="0" distB="0" distL="0" distR="0">
-            <wp:extent cx="2351405" cy="1644015"/>
+            <wp:extent cx="2352040" cy="1644650"/>
             <wp:effectExtent l="0" t="0" r="0" b="0"/>
             <wp:docPr id="38" name="Imagen 28"/>
             <wp:cNvGraphicFramePr>
@@ -9336,7 +9336,7 @@
               <a:graphicData uri="http://schemas.openxmlformats.org/drawingml/2006/picture">
                 <pic:pic xmlns:pic="http://schemas.openxmlformats.org/drawingml/2006/picture">
                   <pic:nvPicPr>
-                    <pic:cNvPr id="37" name="Picture 37" descr="/Users/robertovelasquezdean/Library/Group Containers/L48J367XN4.com.infraware.PolarisOffice/EngineTemp/441/fImage34749382112.png"/>
+                    <pic:cNvPr id="37" name="Picture 37" descr="/Users/robertovelasquezdean/Library/Group Containers/L48J367XN4.com.infraware.PolarisOffice/EngineTemp/7203/fImage34749382112.png"/>
                     <pic:cNvPicPr>
                       <a:picLocks noChangeAspect="1" noChangeArrowheads="1"/>
                     </pic:cNvPicPr>
@@ -9365,7 +9365,7 @@
                   <pic:spPr>
                     <a:xfrm>
                       <a:off x="0" y="0"/>
-                      <a:ext cx="2352040" cy="1644650"/>
+                      <a:ext cx="2352675" cy="1645285"/>
                     </a:xfrm>
                     <a:prstGeom prst="rect"/>
                     <a:ln cap="flat"/>
@@ -9498,7 +9498,7 @@
         </w:rPr>
         <w:drawing>
           <wp:inline distT="0" distB="0" distL="0" distR="0">
-            <wp:extent cx="1689100" cy="196215"/>
+            <wp:extent cx="1689735" cy="196850"/>
             <wp:effectExtent l="0" t="0" r="0" b="0"/>
             <wp:docPr id="39" name="Imagen 29"/>
             <wp:cNvGraphicFramePr>
@@ -9508,7 +9508,7 @@
               <a:graphicData uri="http://schemas.openxmlformats.org/drawingml/2006/picture">
                 <pic:pic xmlns:pic="http://schemas.openxmlformats.org/drawingml/2006/picture">
                   <pic:nvPicPr>
-                    <pic:cNvPr id="39" name="Picture 39" descr="/Users/robertovelasquezdean/Library/Group Containers/L48J367XN4.com.infraware.PolarisOffice/EngineTemp/441/fImage422351094872.png"/>
+                    <pic:cNvPr id="39" name="Picture 39" descr="/Users/robertovelasquezdean/Library/Group Containers/L48J367XN4.com.infraware.PolarisOffice/EngineTemp/7203/fImage422351094872.png"/>
                     <pic:cNvPicPr>
                       <a:picLocks noChangeAspect="1" noChangeArrowheads="1"/>
                     </pic:cNvPicPr>
@@ -9529,7 +9529,7 @@
                   <pic:spPr>
                     <a:xfrm>
                       <a:off x="0" y="0"/>
-                      <a:ext cx="1689735" cy="196850"/>
+                      <a:ext cx="1690370" cy="197485"/>
                     </a:xfrm>
                     <a:prstGeom prst="rect"/>
                     <a:ln cap="flat"/>
@@ -9909,7 +9909,7 @@
         </w:rPr>
         <w:drawing>
           <wp:inline distT="0" distB="0" distL="0" distR="0">
-            <wp:extent cx="2028190" cy="193675"/>
+            <wp:extent cx="2028825" cy="194310"/>
             <wp:effectExtent l="0" t="0" r="0" b="0"/>
             <wp:docPr id="40" name="Imagen 30"/>
             <wp:cNvGraphicFramePr>
@@ -9919,7 +9919,7 @@
               <a:graphicData uri="http://schemas.openxmlformats.org/drawingml/2006/picture">
                 <pic:pic xmlns:pic="http://schemas.openxmlformats.org/drawingml/2006/picture">
                   <pic:nvPicPr>
-                    <pic:cNvPr id="40" name="Picture 40" descr="/Users/robertovelasquezdean/Library/Group Containers/L48J367XN4.com.infraware.PolarisOffice/EngineTemp/441/fImage4223511153.png"/>
+                    <pic:cNvPr id="40" name="Picture 40" descr="/Users/robertovelasquezdean/Library/Group Containers/L48J367XN4.com.infraware.PolarisOffice/EngineTemp/7203/fImage4223511153.png"/>
                     <pic:cNvPicPr>
                       <a:picLocks noChangeAspect="1" noChangeArrowheads="1"/>
                     </pic:cNvPicPr>
@@ -9940,7 +9940,7 @@
                   <pic:spPr>
                     <a:xfrm>
                       <a:off x="0" y="0"/>
-                      <a:ext cx="2028825" cy="194310"/>
+                      <a:ext cx="2029460" cy="194945"/>
                     </a:xfrm>
                     <a:prstGeom prst="rect"/>
                     <a:ln cap="flat"/>
@@ -10280,7 +10280,7 @@
         </w:rPr>
         <w:drawing>
           <wp:inline distT="0" distB="0" distL="0" distR="0">
-            <wp:extent cx="2536190" cy="915670"/>
+            <wp:extent cx="2536825" cy="916305"/>
             <wp:effectExtent l="0" t="0" r="0" b="0"/>
             <wp:docPr id="41" name="Imagen 31"/>
             <wp:cNvGraphicFramePr>
@@ -10290,7 +10290,7 @@
               <a:graphicData uri="http://schemas.openxmlformats.org/drawingml/2006/picture">
                 <pic:pic xmlns:pic="http://schemas.openxmlformats.org/drawingml/2006/picture">
                   <pic:nvPicPr>
-                    <pic:cNvPr id="41" name="Picture 41" descr="/Users/robertovelasquezdean/Library/Group Containers/L48J367XN4.com.infraware.PolarisOffice/EngineTemp/441/fImage37880413781.png"/>
+                    <pic:cNvPr id="41" name="Picture 41" descr="/Users/robertovelasquezdean/Library/Group Containers/L48J367XN4.com.infraware.PolarisOffice/EngineTemp/7203/fImage37880413781.png"/>
                     <pic:cNvPicPr>
                       <a:picLocks noChangeAspect="1" noChangeArrowheads="1"/>
                     </pic:cNvPicPr>
@@ -10320,7 +10320,7 @@
                   <pic:spPr>
                     <a:xfrm>
                       <a:off x="0" y="0"/>
-                      <a:ext cx="2536825" cy="916305"/>
+                      <a:ext cx="2537460" cy="916940"/>
                     </a:xfrm>
                     <a:prstGeom prst="rect"/>
                     <a:ln cap="flat"/>
@@ -10942,7 +10942,7 @@
         </w:rPr>
         <w:drawing>
           <wp:inline distT="0" distB="0" distL="0" distR="0">
-            <wp:extent cx="2640965" cy="631190"/>
+            <wp:extent cx="2641600" cy="631825"/>
             <wp:effectExtent l="0" t="0" r="0" b="0"/>
             <wp:docPr id="42" name="Imagen 33"/>
             <wp:cNvGraphicFramePr>
@@ -10952,7 +10952,7 @@
               <a:graphicData uri="http://schemas.openxmlformats.org/drawingml/2006/picture">
                 <pic:pic xmlns:pic="http://schemas.openxmlformats.org/drawingml/2006/picture">
                   <pic:nvPicPr>
-                    <pic:cNvPr id="43" name="Picture 43" descr="/Users/robertovelasquezdean/Library/Group Containers/L48J367XN4.com.infraware.PolarisOffice/EngineTemp/441/fImage242401875775.png"/>
+                    <pic:cNvPr id="43" name="Picture 43" descr="/Users/robertovelasquezdean/Library/Group Containers/L48J367XN4.com.infraware.PolarisOffice/EngineTemp/7203/fImage242401875775.png"/>
                     <pic:cNvPicPr>
                       <a:picLocks noChangeAspect="1" noChangeArrowheads="1"/>
                     </pic:cNvPicPr>
@@ -10973,7 +10973,7 @@
                   <pic:spPr>
                     <a:xfrm>
                       <a:off x="0" y="0"/>
-                      <a:ext cx="2641600" cy="631825"/>
+                      <a:ext cx="2642235" cy="632460"/>
                     </a:xfrm>
                     <a:prstGeom prst="rect"/>
                     <a:ln cap="flat"/>
@@ -11003,7 +11003,7 @@
         </w:rPr>
         <w:drawing>
           <wp:inline distT="0" distB="0" distL="0" distR="0">
-            <wp:extent cx="1545590" cy="183515"/>
+            <wp:extent cx="1546225" cy="184150"/>
             <wp:effectExtent l="0" t="0" r="0" b="0"/>
             <wp:docPr id="43" name="Imagen 45"/>
             <wp:cNvGraphicFramePr>
@@ -11013,7 +11013,7 @@
               <a:graphicData uri="http://schemas.openxmlformats.org/drawingml/2006/picture">
                 <pic:pic xmlns:pic="http://schemas.openxmlformats.org/drawingml/2006/picture">
                   <pic:nvPicPr>
-                    <pic:cNvPr id="44" name="Picture 44" descr="/Users/robertovelasquezdean/Library/Group Containers/L48J367XN4.com.infraware.PolarisOffice/EngineTemp/441/fImage88991894581.png"/>
+                    <pic:cNvPr id="44" name="Picture 44" descr="/Users/robertovelasquezdean/Library/Group Containers/L48J367XN4.com.infraware.PolarisOffice/EngineTemp/7203/fImage88991894581.png"/>
                     <pic:cNvPicPr>
                       <a:picLocks noChangeAspect="1" noChangeArrowheads="1"/>
                     </pic:cNvPicPr>
@@ -11033,7 +11033,7 @@
                   <pic:spPr>
                     <a:xfrm>
                       <a:off x="0" y="0"/>
-                      <a:ext cx="1546225" cy="184150"/>
+                      <a:ext cx="1546860" cy="184785"/>
                     </a:xfrm>
                     <a:prstGeom prst="rect"/>
                     <a:ln cap="flat"/>
@@ -11152,7 +11152,7 @@
         </w:rPr>
         <w:drawing>
           <wp:inline distT="0" distB="0" distL="0" distR="0">
-            <wp:extent cx="5488940" cy="2059940"/>
+            <wp:extent cx="5489575" cy="2060575"/>
             <wp:effectExtent l="0" t="0" r="0" b="0"/>
             <wp:docPr id="44" name="Imagen 34"/>
             <wp:cNvGraphicFramePr>
@@ -11162,7 +11162,7 @@
               <a:graphicData uri="http://schemas.openxmlformats.org/drawingml/2006/picture">
                 <pic:pic xmlns:pic="http://schemas.openxmlformats.org/drawingml/2006/picture">
                   <pic:nvPicPr>
-                    <pic:cNvPr id="45" name="Picture 45" descr="/Users/robertovelasquezdean/Library/Group Containers/L48J367XN4.com.infraware.PolarisOffice/EngineTemp/441/fImage411301909555.png"/>
+                    <pic:cNvPr id="45" name="Picture 45" descr="/Users/robertovelasquezdean/Library/Group Containers/L48J367XN4.com.infraware.PolarisOffice/EngineTemp/7203/fImage411301909555.png"/>
                     <pic:cNvPicPr>
                       <a:picLocks noChangeAspect="1" noChangeArrowheads="1"/>
                     </pic:cNvPicPr>
@@ -11182,7 +11182,7 @@
                   <pic:spPr>
                     <a:xfrm>
                       <a:off x="0" y="0"/>
-                      <a:ext cx="5489575" cy="2060575"/>
+                      <a:ext cx="5490210" cy="2061210"/>
                     </a:xfrm>
                     <a:prstGeom prst="rect"/>
                     <a:ln cap="flat"/>
@@ -11327,7 +11327,7 @@
         </w:rPr>
         <w:drawing>
           <wp:inline distT="0" distB="0" distL="0" distR="0">
-            <wp:extent cx="4584065" cy="341630"/>
+            <wp:extent cx="4584700" cy="342265"/>
             <wp:effectExtent l="0" t="0" r="0" b="0"/>
             <wp:docPr id="45" name="Imagen 35"/>
             <wp:cNvGraphicFramePr>
@@ -11337,7 +11337,7 @@
               <a:graphicData uri="http://schemas.openxmlformats.org/drawingml/2006/picture">
                 <pic:pic xmlns:pic="http://schemas.openxmlformats.org/drawingml/2006/picture">
                   <pic:nvPicPr>
-                    <pic:cNvPr id="46" name="Picture 46" descr="/Users/robertovelasquezdean/Library/Group Containers/L48J367XN4.com.infraware.PolarisOffice/EngineTemp/441/fImage77551926162.png"/>
+                    <pic:cNvPr id="46" name="Picture 46" descr="/Users/robertovelasquezdean/Library/Group Containers/L48J367XN4.com.infraware.PolarisOffice/EngineTemp/7203/fImage77551926162.png"/>
                     <pic:cNvPicPr>
                       <a:picLocks noChangeAspect="1" noChangeArrowheads="1"/>
                     </pic:cNvPicPr>
@@ -11367,7 +11367,7 @@
                   <pic:spPr>
                     <a:xfrm>
                       <a:off x="0" y="0"/>
-                      <a:ext cx="4584700" cy="342265"/>
+                      <a:ext cx="4585335" cy="342900"/>
                     </a:xfrm>
                     <a:prstGeom prst="rect"/>
                     <a:ln cap="flat"/>
@@ -11495,7 +11495,7 @@
         </w:rPr>
         <w:drawing>
           <wp:inline distT="0" distB="0" distL="0" distR="0">
-            <wp:extent cx="4136390" cy="269240"/>
+            <wp:extent cx="4137025" cy="269875"/>
             <wp:effectExtent l="0" t="0" r="0" b="0"/>
             <wp:docPr id="46" name="Imagen 36"/>
             <wp:cNvGraphicFramePr>
@@ -11505,7 +11505,7 @@
               <a:graphicData uri="http://schemas.openxmlformats.org/drawingml/2006/picture">
                 <pic:pic xmlns:pic="http://schemas.openxmlformats.org/drawingml/2006/picture">
                   <pic:nvPicPr>
-                    <pic:cNvPr id="48" name="Picture 48" descr="/Users/robertovelasquezdean/Library/Group Containers/L48J367XN4.com.infraware.PolarisOffice/EngineTemp/441/fImage86601935048.png"/>
+                    <pic:cNvPr id="48" name="Picture 48" descr="/Users/robertovelasquezdean/Library/Group Containers/L48J367XN4.com.infraware.PolarisOffice/EngineTemp/7203/fImage86601935048.png"/>
                     <pic:cNvPicPr>
                       <a:picLocks noChangeAspect="1" noChangeArrowheads="1"/>
                     </pic:cNvPicPr>
@@ -11534,7 +11534,7 @@
                   <pic:spPr>
                     <a:xfrm>
                       <a:off x="0" y="0"/>
-                      <a:ext cx="4137025" cy="269875"/>
+                      <a:ext cx="4137660" cy="270510"/>
                     </a:xfrm>
                     <a:prstGeom prst="rect"/>
                     <a:ln cap="flat"/>
@@ -11756,7 +11756,7 @@
         </w:rPr>
         <w:drawing>
           <wp:inline distT="0" distB="0" distL="0" distR="0">
-            <wp:extent cx="1974215" cy="459740"/>
+            <wp:extent cx="1974850" cy="460375"/>
             <wp:effectExtent l="0" t="0" r="0" b="0"/>
             <wp:docPr id="47" name="Imagen 38"/>
             <wp:cNvGraphicFramePr>
@@ -11766,7 +11766,7 @@
               <a:graphicData uri="http://schemas.openxmlformats.org/drawingml/2006/picture">
                 <pic:pic xmlns:pic="http://schemas.openxmlformats.org/drawingml/2006/picture">
                   <pic:nvPicPr>
-                    <pic:cNvPr id="50" name="Picture 50" descr="/Users/robertovelasquezdean/Library/Group Containers/L48J367XN4.com.infraware.PolarisOffice/EngineTemp/441/fImage120512372745.png"/>
+                    <pic:cNvPr id="50" name="Picture 50" descr="/Users/robertovelasquezdean/Library/Group Containers/L48J367XN4.com.infraware.PolarisOffice/EngineTemp/7203/fImage120512372745.png"/>
                     <pic:cNvPicPr>
                       <a:picLocks noChangeAspect="1" noChangeArrowheads="1"/>
                     </pic:cNvPicPr>
@@ -11786,7 +11786,7 @@
                   <pic:spPr>
                     <a:xfrm>
                       <a:off x="0" y="0"/>
-                      <a:ext cx="1974850" cy="460375"/>
+                      <a:ext cx="1975485" cy="461010"/>
                     </a:xfrm>
                     <a:prstGeom prst="rect"/>
                     <a:ln cap="flat"/>
@@ -11863,7 +11863,7 @@
         </w:rPr>
         <w:drawing>
           <wp:inline distT="0" distB="0" distL="0" distR="0">
-            <wp:extent cx="1908810" cy="175260"/>
+            <wp:extent cx="1909445" cy="175895"/>
             <wp:effectExtent l="0" t="0" r="0" b="0"/>
             <wp:docPr id="48" name="Imagen 39"/>
             <wp:cNvGraphicFramePr>
@@ -11873,7 +11873,7 @@
               <a:graphicData uri="http://schemas.openxmlformats.org/drawingml/2006/picture">
                 <pic:pic xmlns:pic="http://schemas.openxmlformats.org/drawingml/2006/picture">
                   <pic:nvPicPr>
-                    <pic:cNvPr id="51" name="Picture 51" descr="/Users/robertovelasquezdean/Library/Group Containers/L48J367XN4.com.infraware.PolarisOffice/EngineTemp/441/fImage10376298623.png"/>
+                    <pic:cNvPr id="51" name="Picture 51" descr="/Users/robertovelasquezdean/Library/Group Containers/L48J367XN4.com.infraware.PolarisOffice/EngineTemp/7203/fImage10376298623.png"/>
                     <pic:cNvPicPr>
                       <a:picLocks noChangeAspect="1" noChangeArrowheads="1"/>
                     </pic:cNvPicPr>
@@ -11893,7 +11893,7 @@
                   <pic:spPr>
                     <a:xfrm>
                       <a:off x="0" y="0"/>
-                      <a:ext cx="1909445" cy="175895"/>
+                      <a:ext cx="1910080" cy="176530"/>
                     </a:xfrm>
                     <a:prstGeom prst="rect"/>
                     <a:ln cap="flat"/>
@@ -12044,7 +12044,7 @@
         </w:rPr>
         <w:drawing>
           <wp:inline distT="0" distB="0" distL="0" distR="0">
-            <wp:extent cx="3447415" cy="2145665"/>
+            <wp:extent cx="3448050" cy="2146300"/>
             <wp:effectExtent l="0" t="0" r="0" b="0"/>
             <wp:docPr id="49" name="Imagen 39"/>
             <wp:cNvGraphicFramePr>
@@ -12054,7 +12054,7 @@
               <a:graphicData uri="http://schemas.openxmlformats.org/drawingml/2006/picture">
                 <pic:pic xmlns:pic="http://schemas.openxmlformats.org/drawingml/2006/picture">
                   <pic:nvPicPr>
-                    <pic:cNvPr id="52" name="Picture 52" descr="/Users/robertovelasquezdean/Library/Group Containers/L48J367XN4.com.infraware.PolarisOffice/EngineTemp/441/fImage87522389452.png"/>
+                    <pic:cNvPr id="52" name="Picture 52" descr="/Users/robertovelasquezdean/Library/Group Containers/L48J367XN4.com.infraware.PolarisOffice/EngineTemp/7203/fImage87522389452.png"/>
                     <pic:cNvPicPr>
                       <a:picLocks noChangeAspect="1" noChangeArrowheads="1"/>
                     </pic:cNvPicPr>
@@ -12084,7 +12084,7 @@
                   <pic:spPr>
                     <a:xfrm>
                       <a:off x="0" y="0"/>
-                      <a:ext cx="3448050" cy="2146300"/>
+                      <a:ext cx="3448685" cy="2146935"/>
                     </a:xfrm>
                     <a:prstGeom prst="rect"/>
                     <a:ln cap="flat"/>
@@ -12191,7 +12191,7 @@
         </w:rPr>
         <w:drawing>
           <wp:inline distT="0" distB="0" distL="0" distR="0">
-            <wp:extent cx="1545590" cy="183515"/>
+            <wp:extent cx="1546225" cy="184150"/>
             <wp:effectExtent l="0" t="0" r="0" b="0"/>
             <wp:docPr id="50" name="Imagen 40"/>
             <wp:cNvGraphicFramePr>
@@ -12201,7 +12201,7 @@
               <a:graphicData uri="http://schemas.openxmlformats.org/drawingml/2006/picture">
                 <pic:pic xmlns:pic="http://schemas.openxmlformats.org/drawingml/2006/picture">
                   <pic:nvPicPr>
-                    <pic:cNvPr id="54" name="Picture 54" descr="/Users/robertovelasquezdean/Library/Group Containers/L48J367XN4.com.infraware.PolarisOffice/EngineTemp/441/fImage8899274470.png"/>
+                    <pic:cNvPr id="54" name="Picture 54" descr="/Users/robertovelasquezdean/Library/Group Containers/L48J367XN4.com.infraware.PolarisOffice/EngineTemp/7203/fImage8899274470.png"/>
                     <pic:cNvPicPr>
                       <a:picLocks noChangeAspect="1" noChangeArrowheads="1"/>
                     </pic:cNvPicPr>
@@ -12221,7 +12221,7 @@
                   <pic:spPr>
                     <a:xfrm>
                       <a:off x="0" y="0"/>
-                      <a:ext cx="1546225" cy="184150"/>
+                      <a:ext cx="1546860" cy="184785"/>
                     </a:xfrm>
                     <a:prstGeom prst="rect"/>
                     <a:ln cap="flat"/>
@@ -12406,7 +12406,7 @@
         </w:rPr>
         <w:drawing>
           <wp:inline distT="0" distB="0" distL="0" distR="0">
-            <wp:extent cx="4822190" cy="212090"/>
+            <wp:extent cx="4822825" cy="212725"/>
             <wp:effectExtent l="0" t="0" r="0" b="0"/>
             <wp:docPr id="51" name="Imagen 41"/>
             <wp:cNvGraphicFramePr>
@@ -12416,7 +12416,7 @@
               <a:graphicData uri="http://schemas.openxmlformats.org/drawingml/2006/picture">
                 <pic:pic xmlns:pic="http://schemas.openxmlformats.org/drawingml/2006/picture">
                   <pic:nvPicPr>
-                    <pic:cNvPr id="55" name="Picture 55" descr="/Users/robertovelasquezdean/Library/Group Containers/L48J367XN4.com.infraware.PolarisOffice/EngineTemp/441/fImage103292751631.png"/>
+                    <pic:cNvPr id="55" name="Picture 55" descr="/Users/robertovelasquezdean/Library/Group Containers/L48J367XN4.com.infraware.PolarisOffice/EngineTemp/7203/fImage103292751631.png"/>
                     <pic:cNvPicPr>
                       <a:picLocks noChangeAspect="1" noChangeArrowheads="1"/>
                     </pic:cNvPicPr>
@@ -12436,7 +12436,7 @@
                   <pic:spPr>
                     <a:xfrm>
                       <a:off x="0" y="0"/>
-                      <a:ext cx="4822825" cy="212725"/>
+                      <a:ext cx="4823460" cy="213360"/>
                     </a:xfrm>
                     <a:prstGeom prst="rect"/>
                     <a:ln cap="flat"/>
@@ -12564,7 +12564,7 @@
         </w:rPr>
         <w:drawing>
           <wp:inline distT="0" distB="0" distL="0" distR="0">
-            <wp:extent cx="5107940" cy="259715"/>
+            <wp:extent cx="5108575" cy="260350"/>
             <wp:effectExtent l="0" t="0" r="0" b="0"/>
             <wp:docPr id="52" name="Imagen 42"/>
             <wp:cNvGraphicFramePr>
@@ -12574,7 +12574,7 @@
               <a:graphicData uri="http://schemas.openxmlformats.org/drawingml/2006/picture">
                 <pic:pic xmlns:pic="http://schemas.openxmlformats.org/drawingml/2006/picture">
                   <pic:nvPicPr>
-                    <pic:cNvPr id="56" name="Picture 56" descr="/Users/robertovelasquezdean/Library/Group Containers/L48J367XN4.com.infraware.PolarisOffice/EngineTemp/441/fImage83352768400.png"/>
+                    <pic:cNvPr id="56" name="Picture 56" descr="/Users/robertovelasquezdean/Library/Group Containers/L48J367XN4.com.infraware.PolarisOffice/EngineTemp/7203/fImage83352768400.png"/>
                     <pic:cNvPicPr>
                       <a:picLocks noChangeAspect="1" noChangeArrowheads="1"/>
                     </pic:cNvPicPr>
@@ -12603,7 +12603,7 @@
                   <pic:spPr>
                     <a:xfrm>
                       <a:off x="0" y="0"/>
-                      <a:ext cx="5108575" cy="260350"/>
+                      <a:ext cx="5109210" cy="260985"/>
                     </a:xfrm>
                     <a:prstGeom prst="rect"/>
                     <a:ln cap="flat"/>
@@ -12820,7 +12820,7 @@
         </w:rPr>
         <w:drawing>
           <wp:inline distT="0" distB="0" distL="0" distR="0">
-            <wp:extent cx="1383665" cy="193040"/>
+            <wp:extent cx="1384300" cy="193675"/>
             <wp:effectExtent l="0" t="0" r="0" b="0"/>
             <wp:docPr id="53" name="Imagen 43"/>
             <wp:cNvGraphicFramePr>
@@ -12830,7 +12830,7 @@
               <a:graphicData uri="http://schemas.openxmlformats.org/drawingml/2006/picture">
                 <pic:pic xmlns:pic="http://schemas.openxmlformats.org/drawingml/2006/picture">
                   <pic:nvPicPr>
-                    <pic:cNvPr id="58" name="Picture 58" descr="/Users/robertovelasquezdean/Library/Group Containers/L48J367XN4.com.infraware.PolarisOffice/EngineTemp/441/fImage100342832263.png"/>
+                    <pic:cNvPr id="58" name="Picture 58" descr="/Users/robertovelasquezdean/Library/Group Containers/L48J367XN4.com.infraware.PolarisOffice/EngineTemp/7203/fImage100342832263.png"/>
                     <pic:cNvPicPr>
                       <a:picLocks noChangeAspect="1" noChangeArrowheads="1"/>
                     </pic:cNvPicPr>
@@ -12850,7 +12850,7 @@
                   <pic:spPr>
                     <a:xfrm>
                       <a:off x="0" y="0"/>
-                      <a:ext cx="1384300" cy="193675"/>
+                      <a:ext cx="1384935" cy="194310"/>
                     </a:xfrm>
                     <a:prstGeom prst="rect"/>
                     <a:ln cap="flat"/>
@@ -12979,7 +12979,7 @@
         </w:rPr>
         <w:drawing>
           <wp:inline distT="0" distB="0" distL="0" distR="0">
-            <wp:extent cx="2679065" cy="259715"/>
+            <wp:extent cx="2679700" cy="260350"/>
             <wp:effectExtent l="0" t="0" r="0" b="0"/>
             <wp:docPr id="54" name="Imagen 44"/>
             <wp:cNvGraphicFramePr>
@@ -12989,7 +12989,7 @@
               <a:graphicData uri="http://schemas.openxmlformats.org/drawingml/2006/picture">
                 <pic:pic xmlns:pic="http://schemas.openxmlformats.org/drawingml/2006/picture">
                   <pic:nvPicPr>
-                    <pic:cNvPr id="59" name="Picture 59" descr="/Users/robertovelasquezdean/Library/Group Containers/L48J367XN4.com.infraware.PolarisOffice/EngineTemp/441/fImage65622849547.png"/>
+                    <pic:cNvPr id="59" name="Picture 59" descr="/Users/robertovelasquezdean/Library/Group Containers/L48J367XN4.com.infraware.PolarisOffice/EngineTemp/7203/fImage65622849547.png"/>
                     <pic:cNvPicPr>
                       <a:picLocks noChangeAspect="1" noChangeArrowheads="1"/>
                     </pic:cNvPicPr>
@@ -13018,7 +13018,7 @@
                   <pic:spPr>
                     <a:xfrm>
                       <a:off x="0" y="0"/>
-                      <a:ext cx="2679700" cy="260350"/>
+                      <a:ext cx="2680335" cy="260985"/>
                     </a:xfrm>
                     <a:prstGeom prst="rect"/>
                     <a:ln cap="flat"/>
@@ -13182,7 +13182,7 @@
         </w:rPr>
         <w:drawing>
           <wp:inline distT="0" distB="0" distL="0" distR="0">
-            <wp:extent cx="2733040" cy="316865"/>
+            <wp:extent cx="2733675" cy="317500"/>
             <wp:effectExtent l="0" t="0" r="0" b="0"/>
             <wp:docPr id="55" name="Imagen 45"/>
             <wp:cNvGraphicFramePr>
@@ -13192,7 +13192,7 @@
               <a:graphicData uri="http://schemas.openxmlformats.org/drawingml/2006/picture">
                 <pic:pic xmlns:pic="http://schemas.openxmlformats.org/drawingml/2006/picture">
                   <pic:nvPicPr>
-                    <pic:cNvPr id="61" name="Picture 61" descr="/Users/robertovelasquezdean/Library/Group Containers/L48J367XN4.com.infraware.PolarisOffice/EngineTemp/441/fImage37303208919.png"/>
+                    <pic:cNvPr id="61" name="Picture 61" descr="/Users/robertovelasquezdean/Library/Group Containers/L48J367XN4.com.infraware.PolarisOffice/EngineTemp/7203/fImage37303208919.png"/>
                     <pic:cNvPicPr>
                       <a:picLocks noChangeAspect="1" noChangeArrowheads="1"/>
                     </pic:cNvPicPr>
@@ -13222,7 +13222,7 @@
                   <pic:spPr>
                     <a:xfrm>
                       <a:off x="0" y="0"/>
-                      <a:ext cx="2733675" cy="317500"/>
+                      <a:ext cx="2734310" cy="318135"/>
                     </a:xfrm>
                     <a:prstGeom prst="rect"/>
                     <a:ln cap="flat"/>
@@ -13384,7 +13384,7 @@
         </w:rPr>
         <w:drawing>
           <wp:inline distT="0" distB="0" distL="0" distR="0">
-            <wp:extent cx="1668780" cy="1335405"/>
+            <wp:extent cx="1669415" cy="1336040"/>
             <wp:effectExtent l="0" t="0" r="0" b="0"/>
             <wp:docPr id="56" name="Imagen 46"/>
             <wp:cNvGraphicFramePr>
@@ -13394,7 +13394,7 @@
               <a:graphicData uri="http://schemas.openxmlformats.org/drawingml/2006/picture">
                 <pic:pic xmlns:pic="http://schemas.openxmlformats.org/drawingml/2006/picture">
                   <pic:nvPicPr>
-                    <pic:cNvPr id="63" name="Picture 63" descr="/Users/robertovelasquezdean/Library/Group Containers/L48J367XN4.com.infraware.PolarisOffice/EngineTemp/441/fImage116441771951.png"/>
+                    <pic:cNvPr id="63" name="Picture 63" descr="/Users/robertovelasquezdean/Library/Group Containers/L48J367XN4.com.infraware.PolarisOffice/EngineTemp/7203/fImage116441771951.png"/>
                     <pic:cNvPicPr>
                       <a:picLocks noChangeAspect="1" noChangeArrowheads="1"/>
                     </pic:cNvPicPr>
@@ -13423,7 +13423,7 @@
                   <pic:spPr>
                     <a:xfrm>
                       <a:off x="0" y="0"/>
-                      <a:ext cx="1669415" cy="1336040"/>
+                      <a:ext cx="1670050" cy="1336675"/>
                     </a:xfrm>
                     <a:prstGeom prst="rect"/>
                     <a:ln cap="flat"/>
@@ -13556,9 +13556,9 @@
         </w:rPr>
         <w:drawing>
           <wp:inline distT="0" distB="0" distL="0" distR="0">
-            <wp:extent cx="1668780" cy="173990"/>
+            <wp:extent cx="1669415" cy="174625"/>
             <wp:effectExtent l="0" t="0" r="0" b="0"/>
-            <wp:docPr id="57" name="Imagen 47"/>
+            <wp:docPr id="64" name="Imagen 47"/>
             <wp:cNvGraphicFramePr>
               <a:graphicFrameLocks xmlns:a="http://schemas.openxmlformats.org/drawingml/2006/main" noChangeAspect="1"/>
             </wp:cNvGraphicFramePr>
@@ -13566,7 +13566,7 @@
               <a:graphicData uri="http://schemas.openxmlformats.org/drawingml/2006/picture">
                 <pic:pic xmlns:pic="http://schemas.openxmlformats.org/drawingml/2006/picture">
                   <pic:nvPicPr>
-                    <pic:cNvPr id="65" name="Picture 65" descr="/Users/robertovelasquezdean/Library/Group Containers/L48J367XN4.com.infraware.PolarisOffice/EngineTemp/441/fImage116442139230.png"/>
+                    <pic:cNvPr id="65" name="Picture 65" descr="/Users/robertovelasquezdean/Library/Group Containers/L48J367XN4.com.infraware.PolarisOffice/EngineTemp/7203/fImage116442139230.png"/>
                     <pic:cNvPicPr>
                       <a:picLocks noChangeAspect="1" noChangeArrowheads="1"/>
                     </pic:cNvPicPr>
@@ -13596,7 +13596,7 @@
                   <pic:spPr>
                     <a:xfrm>
                       <a:off x="0" y="0"/>
-                      <a:ext cx="1669415" cy="174625"/>
+                      <a:ext cx="1670050" cy="175260"/>
                     </a:xfrm>
                     <a:prstGeom prst="rect"/>
                     <a:ln cap="flat"/>
@@ -13704,9 +13704,9 @@
         </w:rPr>
         <w:drawing>
           <wp:inline distT="0" distB="0" distL="0" distR="0">
-            <wp:extent cx="1668780" cy="148590"/>
+            <wp:extent cx="1669415" cy="149225"/>
             <wp:effectExtent l="0" t="0" r="0" b="0"/>
-            <wp:docPr id="58" name="Imagen 48"/>
+            <wp:docPr id="65" name="Imagen 48"/>
             <wp:cNvGraphicFramePr>
               <a:graphicFrameLocks xmlns:a="http://schemas.openxmlformats.org/drawingml/2006/main" noChangeAspect="1"/>
             </wp:cNvGraphicFramePr>
@@ -13714,7 +13714,7 @@
               <a:graphicData uri="http://schemas.openxmlformats.org/drawingml/2006/picture">
                 <pic:pic xmlns:pic="http://schemas.openxmlformats.org/drawingml/2006/picture">
                   <pic:nvPicPr>
-                    <pic:cNvPr id="67" name="Picture 67" descr="/Users/robertovelasquezdean/Library/Group Containers/L48J367XN4.com.infraware.PolarisOffice/EngineTemp/441/fImage116442203321.png"/>
+                    <pic:cNvPr id="67" name="Picture 67" descr="/Users/robertovelasquezdean/Library/Group Containers/L48J367XN4.com.infraware.PolarisOffice/EngineTemp/7203/fImage116442203321.png"/>
                     <pic:cNvPicPr>
                       <a:picLocks noChangeAspect="1" noChangeArrowheads="1"/>
                     </pic:cNvPicPr>
@@ -13744,7 +13744,7 @@
                   <pic:spPr>
                     <a:xfrm>
                       <a:off x="0" y="0"/>
-                      <a:ext cx="1669415" cy="149225"/>
+                      <a:ext cx="1670050" cy="149860"/>
                     </a:xfrm>
                     <a:prstGeom prst="rect"/>
                     <a:ln cap="flat"/>
@@ -14119,7 +14119,7 @@
         </w:rPr>
         <w:drawing>
           <wp:inline distT="0" distB="0" distL="0" distR="0">
-            <wp:extent cx="2926080" cy="706755"/>
+            <wp:extent cx="2926715" cy="707390"/>
             <wp:effectExtent l="0" t="0" r="0" b="0"/>
             <wp:docPr id="66" name="Imagen 49"/>
             <wp:cNvGraphicFramePr>
@@ -14129,7 +14129,7 @@
               <a:graphicData uri="http://schemas.openxmlformats.org/drawingml/2006/picture">
                 <pic:pic xmlns:pic="http://schemas.openxmlformats.org/drawingml/2006/picture">
                   <pic:nvPicPr>
-                    <pic:cNvPr id="69" name="Picture 69" descr="/Users/robertovelasquezdean/Library/Group Containers/L48J367XN4.com.infraware.PolarisOffice/EngineTemp/441/fImage234652313213.png"/>
+                    <pic:cNvPr id="69" name="Picture 69" descr="/Users/robertovelasquezdean/Library/Group Containers/L48J367XN4.com.infraware.PolarisOffice/EngineTemp/7203/fImage234652313213.png"/>
                     <pic:cNvPicPr>
                       <a:picLocks noChangeAspect="1" noChangeArrowheads="1"/>
                     </pic:cNvPicPr>
@@ -14149,7 +14149,7 @@
                   <pic:spPr>
                     <a:xfrm>
                       <a:off x="0" y="0"/>
-                      <a:ext cx="2926715" cy="707390"/>
+                      <a:ext cx="2927350" cy="708025"/>
                     </a:xfrm>
                     <a:prstGeom prst="rect"/>
                     <a:ln cap="flat"/>
@@ -14281,7 +14281,7 @@
         </w:rPr>
         <w:drawing>
           <wp:inline distT="0" distB="0" distL="0" distR="0">
-            <wp:extent cx="4173855" cy="992505"/>
+            <wp:extent cx="4174490" cy="993139"/>
             <wp:effectExtent l="0" t="0" r="0" b="0"/>
             <wp:docPr id="67" name="Imagen 50"/>
             <wp:cNvGraphicFramePr>
@@ -14291,7 +14291,7 @@
               <a:graphicData uri="http://schemas.openxmlformats.org/drawingml/2006/picture">
                 <pic:pic xmlns:pic="http://schemas.openxmlformats.org/drawingml/2006/picture">
                   <pic:nvPicPr>
-                    <pic:cNvPr id="70" name="Picture 70" descr="/Users/robertovelasquezdean/Library/Group Containers/L48J367XN4.com.infraware.PolarisOffice/EngineTemp/441/fImage225802325128.png"/>
+                    <pic:cNvPr id="70" name="Picture 70" descr="/Users/robertovelasquezdean/Library/Group Containers/L48J367XN4.com.infraware.PolarisOffice/EngineTemp/7203/fImage225802325128.png"/>
                     <pic:cNvPicPr>
                       <a:picLocks noChangeAspect="1" noChangeArrowheads="1"/>
                     </pic:cNvPicPr>
@@ -14311,7 +14311,7 @@
                   <pic:spPr>
                     <a:xfrm>
                       <a:off x="0" y="0"/>
-                      <a:ext cx="4174490" cy="993139"/>
+                      <a:ext cx="4175125" cy="993775"/>
                     </a:xfrm>
                     <a:prstGeom prst="rect"/>
                     <a:ln cap="flat"/>
@@ -14371,46 +14371,46 @@
           <w:u w:val="none"/>
           <w:rFonts w:ascii="Times" w:eastAsia="Times" w:hAnsi="Times" w:hint="default"/>
         </w:rPr>
-        <w:t xml:space="preserve">tabla; es decir, </w:t>
-      </w:r>
-      <w:r>
-        <w:rPr>
-          <w:spacing w:val="0"/>
-          <w:i w:val="1"/>
-          <w:b w:val="0"/>
-          <w:color w:val="000000"/>
-          <w:sz w:val="20"/>
-          <w:szCs w:val="20"/>
-          <w:u w:val="none"/>
-          <w:rFonts w:ascii="Times" w:eastAsia="Times" w:hAnsi="Times" w:hint="default"/>
-        </w:rPr>
-        <w:t xml:space="preserve">una entidad</w:t>
-      </w:r>
-      <w:r>
-        <w:rPr>
-          <w:spacing w:val="0"/>
-          <w:i w:val="0"/>
-          <w:b w:val="0"/>
-          <w:color w:val="000000"/>
-          <w:sz w:val="20"/>
-          <w:szCs w:val="20"/>
-          <w:u w:val="none"/>
-          <w:rFonts w:ascii="Times" w:eastAsia="Times" w:hAnsi="Times" w:hint="default"/>
-        </w:rPr>
-        <w:t xml:space="preserve">. Ahora, lo ideal es que, incluso aunque usted esté seguro de la acción que pretende tomar, revise el </w:t>
-      </w:r>
-      <w:r>
-        <w:rPr>
-          <w:spacing w:val="0"/>
-          <w:i w:val="0"/>
-          <w:b w:val="0"/>
-          <w:color w:val="000000"/>
-          <w:sz w:val="20"/>
-          <w:szCs w:val="20"/>
-          <w:u w:val="none"/>
-          <w:rFonts w:ascii="Times" w:eastAsia="Times" w:hAnsi="Times" w:hint="default"/>
-        </w:rPr>
-        <w:t xml:space="preserve">código SQL que llevará a cabo la eliminación de su tabla. Veamos.</w:t>
+        <w:t xml:space="preserve">tabla; es </w:t>
+      </w:r>
+      <w:r>
+        <w:rPr>
+          <w:spacing w:val="0"/>
+          <w:i w:val="1"/>
+          <w:b w:val="0"/>
+          <w:color w:val="000000"/>
+          <w:sz w:val="20"/>
+          <w:szCs w:val="20"/>
+          <w:u w:val="none"/>
+          <w:rFonts w:ascii="Times" w:eastAsia="Times" w:hAnsi="Times" w:hint="default"/>
+        </w:rPr>
+        <w:t xml:space="preserve">decir, una entidad</w:t>
+      </w:r>
+      <w:r>
+        <w:rPr>
+          <w:spacing w:val="0"/>
+          <w:i w:val="0"/>
+          <w:b w:val="0"/>
+          <w:color w:val="000000"/>
+          <w:sz w:val="20"/>
+          <w:szCs w:val="20"/>
+          <w:u w:val="none"/>
+          <w:rFonts w:ascii="Times" w:eastAsia="Times" w:hAnsi="Times" w:hint="default"/>
+        </w:rPr>
+        <w:t xml:space="preserve">. Ahora, lo ideal es que, incluso aunque usted esté seguro de la acción que pretende tomar, revise </w:t>
+      </w:r>
+      <w:r>
+        <w:rPr>
+          <w:spacing w:val="0"/>
+          <w:i w:val="0"/>
+          <w:b w:val="0"/>
+          <w:color w:val="000000"/>
+          <w:sz w:val="20"/>
+          <w:szCs w:val="20"/>
+          <w:u w:val="none"/>
+          <w:rFonts w:ascii="Times" w:eastAsia="Times" w:hAnsi="Times" w:hint="default"/>
+        </w:rPr>
+        <w:t xml:space="preserve">el código SQL que llevará a cabo la eliminación de su tabla. Veamos.</w:t>
       </w:r>
     </w:p>
     <w:p>
@@ -14529,7 +14529,7 @@
         </w:rPr>
         <w:drawing>
           <wp:inline distT="0" distB="0" distL="0" distR="0">
-            <wp:extent cx="2697480" cy="135255"/>
+            <wp:extent cx="2698115" cy="135890"/>
             <wp:effectExtent l="0" t="0" r="0" b="0"/>
             <wp:docPr id="68" name="Imagen 51"/>
             <wp:cNvGraphicFramePr>
@@ -14539,7 +14539,7 @@
               <a:graphicData uri="http://schemas.openxmlformats.org/drawingml/2006/picture">
                 <pic:pic xmlns:pic="http://schemas.openxmlformats.org/drawingml/2006/picture">
                   <pic:nvPicPr>
-                    <pic:cNvPr id="71" name="Picture 71" descr="/Users/robertovelasquezdean/Library/Group Containers/L48J367XN4.com.infraware.PolarisOffice/EngineTemp/441/fImage36942381950.png"/>
+                    <pic:cNvPr id="71" name="Picture 71" descr="/Users/robertovelasquezdean/Library/Group Containers/L48J367XN4.com.infraware.PolarisOffice/EngineTemp/7203/fImage36942381950.png"/>
                     <pic:cNvPicPr>
                       <a:picLocks noChangeAspect="1" noChangeArrowheads="1"/>
                     </pic:cNvPicPr>
@@ -14568,7 +14568,7 @@
                   <pic:spPr>
                     <a:xfrm>
                       <a:off x="0" y="0"/>
-                      <a:ext cx="2698115" cy="135890"/>
+                      <a:ext cx="2698750" cy="136525"/>
                     </a:xfrm>
                     <a:prstGeom prst="rect"/>
                     <a:ln cap="flat"/>
@@ -14841,7 +14841,7 @@
         </w:rPr>
         <w:drawing>
           <wp:inline distT="0" distB="0" distL="0" distR="0">
-            <wp:extent cx="5183505" cy="163830"/>
+            <wp:extent cx="5184140" cy="164465"/>
             <wp:effectExtent l="0" t="0" r="0" b="0"/>
             <wp:docPr id="69" name="Imagen 52"/>
             <wp:cNvGraphicFramePr>
@@ -14851,7 +14851,7 @@
               <a:graphicData uri="http://schemas.openxmlformats.org/drawingml/2006/picture">
                 <pic:pic xmlns:pic="http://schemas.openxmlformats.org/drawingml/2006/picture">
                   <pic:nvPicPr>
-                    <pic:cNvPr id="73" name="Picture 73" descr="/Users/robertovelasquezdean/Library/Group Containers/L48J367XN4.com.infraware.PolarisOffice/EngineTemp/441/fImage137692498600.png"/>
+                    <pic:cNvPr id="73" name="Picture 73" descr="/Users/robertovelasquezdean/Library/Group Containers/L48J367XN4.com.infraware.PolarisOffice/EngineTemp/7203/fImage137692498600.png"/>
                     <pic:cNvPicPr>
                       <a:picLocks noChangeAspect="1" noChangeArrowheads="1"/>
                     </pic:cNvPicPr>
@@ -14871,7 +14871,7 @@
                   <pic:spPr>
                     <a:xfrm>
                       <a:off x="0" y="0"/>
-                      <a:ext cx="5184140" cy="164465"/>
+                      <a:ext cx="5184775" cy="165100"/>
                     </a:xfrm>
                     <a:prstGeom prst="rect"/>
                     <a:ln cap="flat"/>
@@ -14952,7 +14952,7 @@
         </w:rPr>
         <w:drawing>
           <wp:inline distT="0" distB="0" distL="0" distR="0">
-            <wp:extent cx="230505" cy="211455"/>
+            <wp:extent cx="231140" cy="212090"/>
             <wp:effectExtent l="0" t="0" r="0" b="0"/>
             <wp:docPr id="70" name="Imagen 53"/>
             <wp:cNvGraphicFramePr>
@@ -14962,7 +14962,7 @@
               <a:graphicData uri="http://schemas.openxmlformats.org/drawingml/2006/picture">
                 <pic:pic xmlns:pic="http://schemas.openxmlformats.org/drawingml/2006/picture">
                   <pic:nvPicPr>
-                    <pic:cNvPr id="74" name="Picture 74" descr="/Users/robertovelasquezdean/Library/Group Containers/L48J367XN4.com.infraware.PolarisOffice/EngineTemp/441/fImage73562588959.png"/>
+                    <pic:cNvPr id="74" name="Picture 74" descr="/Users/robertovelasquezdean/Library/Group Containers/L48J367XN4.com.infraware.PolarisOffice/EngineTemp/7203/fImage73562588959.png"/>
                     <pic:cNvPicPr>
                       <a:picLocks noChangeAspect="1" noChangeArrowheads="1"/>
                     </pic:cNvPicPr>
@@ -14982,7 +14982,7 @@
                   <pic:spPr>
                     <a:xfrm>
                       <a:off x="0" y="0"/>
-                      <a:ext cx="231140" cy="212090"/>
+                      <a:ext cx="231775" cy="212725"/>
                     </a:xfrm>
                     <a:prstGeom prst="rect"/>
                     <a:ln cap="flat"/>
@@ -15319,7 +15319,7 @@
         </w:rPr>
         <w:drawing>
           <wp:inline distT="0" distB="0" distL="0" distR="0">
-            <wp:extent cx="3354705" cy="240030"/>
+            <wp:extent cx="3355340" cy="240665"/>
             <wp:effectExtent l="0" t="0" r="0" b="0"/>
             <wp:docPr id="71" name="Imagen 54"/>
             <wp:cNvGraphicFramePr>
@@ -15329,7 +15329,7 @@
               <a:graphicData uri="http://schemas.openxmlformats.org/drawingml/2006/picture">
                 <pic:pic xmlns:pic="http://schemas.openxmlformats.org/drawingml/2006/picture">
                   <pic:nvPicPr>
-                    <pic:cNvPr id="75" name="Picture 75" descr="/Users/robertovelasquezdean/Library/Group Containers/L48J367XN4.com.infraware.PolarisOffice/EngineTemp/441/fImage126222599754.png"/>
+                    <pic:cNvPr id="75" name="Picture 75" descr="/Users/robertovelasquezdean/Library/Group Containers/L48J367XN4.com.infraware.PolarisOffice/EngineTemp/7203/fImage126222599754.png"/>
                     <pic:cNvPicPr>
                       <a:picLocks noChangeAspect="1" noChangeArrowheads="1"/>
                     </pic:cNvPicPr>
@@ -15349,7 +15349,7 @@
                   <pic:spPr>
                     <a:xfrm>
                       <a:off x="0" y="0"/>
-                      <a:ext cx="3355340" cy="240665"/>
+                      <a:ext cx="3355975" cy="241300"/>
                     </a:xfrm>
                     <a:prstGeom prst="rect"/>
                     <a:ln cap="flat"/>
@@ -15481,7 +15481,7 @@
         </w:rPr>
         <w:drawing>
           <wp:inline distT="0" distB="0" distL="0" distR="0">
-            <wp:extent cx="4164329" cy="935355"/>
+            <wp:extent cx="4164965" cy="935989"/>
             <wp:effectExtent l="0" t="0" r="0" b="0"/>
             <wp:docPr id="72" name="Imagen 55"/>
             <wp:cNvGraphicFramePr>
@@ -15491,7 +15491,7 @@
               <a:graphicData uri="http://schemas.openxmlformats.org/drawingml/2006/picture">
                 <pic:pic xmlns:pic="http://schemas.openxmlformats.org/drawingml/2006/picture">
                   <pic:nvPicPr>
-                    <pic:cNvPr id="76" name="Picture 76" descr="/Users/robertovelasquezdean/Library/Group Containers/L48J367XN4.com.infraware.PolarisOffice/EngineTemp/441/fImage235162609992.png"/>
+                    <pic:cNvPr id="76" name="Picture 76" descr="/Users/robertovelasquezdean/Library/Group Containers/L48J367XN4.com.infraware.PolarisOffice/EngineTemp/7203/fImage235162609992.png"/>
                     <pic:cNvPicPr>
                       <a:picLocks noChangeAspect="1" noChangeArrowheads="1"/>
                     </pic:cNvPicPr>
@@ -15511,7 +15511,7 @@
                   <pic:spPr>
                     <a:xfrm>
                       <a:off x="0" y="0"/>
-                      <a:ext cx="4164965" cy="935989"/>
+                      <a:ext cx="4165600" cy="936625"/>
                     </a:xfrm>
                     <a:prstGeom prst="rect"/>
                     <a:ln cap="flat"/>
@@ -15639,7 +15639,7 @@
         </w:rPr>
         <w:drawing>
           <wp:inline distT="0" distB="0" distL="0" distR="0">
-            <wp:extent cx="2345055" cy="144780"/>
+            <wp:extent cx="2345690" cy="145415"/>
             <wp:effectExtent l="0" t="0" r="0" b="0"/>
             <wp:docPr id="73" name="Imagen 56"/>
             <wp:cNvGraphicFramePr>
@@ -15649,7 +15649,7 @@
               <a:graphicData uri="http://schemas.openxmlformats.org/drawingml/2006/picture">
                 <pic:pic xmlns:pic="http://schemas.openxmlformats.org/drawingml/2006/picture">
                   <pic:nvPicPr>
-                    <pic:cNvPr id="77" name="Picture 77" descr="/Users/robertovelasquezdean/Library/Group Containers/L48J367XN4.com.infraware.PolarisOffice/EngineTemp/441/fImage35992615194.png"/>
+                    <pic:cNvPr id="77" name="Picture 77" descr="/Users/robertovelasquezdean/Library/Group Containers/L48J367XN4.com.infraware.PolarisOffice/EngineTemp/7203/fImage35992615194.png"/>
                     <pic:cNvPicPr>
                       <a:picLocks noChangeAspect="1" noChangeArrowheads="1"/>
                     </pic:cNvPicPr>
@@ -15678,7 +15678,7 @@
                   <pic:spPr>
                     <a:xfrm>
                       <a:off x="0" y="0"/>
-                      <a:ext cx="2345690" cy="145415"/>
+                      <a:ext cx="2346325" cy="146050"/>
                     </a:xfrm>
                     <a:prstGeom prst="rect"/>
                     <a:ln cap="flat"/>

</xml_diff>

<commit_message>
Funciones de agregación, IF & Case
</commit_message>
<xml_diff>
--- a/Platzi/Bases de datos (iniciaciación al backend)/Material de repaso/3. Puesta en práctica, SQL/1. SQL DDL.docx
+++ b/Platzi/Bases de datos (iniciaciación al backend)/Material de repaso/3. Puesta en práctica, SQL/1. SQL DDL.docx
@@ -4851,66 +4851,55 @@
         </w:rPr>
         <w:t xml:space="preserve">entes de </w:t>
       </w:r>
-      <w:proofErr w:type="spellStart"/>
-      <w:r>
-        <w:rPr>
-          <w:rFonts w:ascii="Times" w:eastAsia="Times" w:hAnsi="Times"/>
-          <w:i/>
-          <w:color w:val="000000"/>
-          <w:sz w:val="20"/>
-          <w:szCs w:val="20"/>
-        </w:rPr>
-        <w:t>brasil</w:t>
-      </w:r>
-      <w:proofErr w:type="spellEnd"/>
-      <w:r>
-        <w:rPr>
-          <w:rFonts w:ascii="Times" w:eastAsia="Times" w:hAnsi="Times"/>
-          <w:i/>
-          <w:color w:val="000000"/>
-          <w:sz w:val="20"/>
-          <w:szCs w:val="20"/>
-        </w:rPr>
-        <w:t xml:space="preserve">, </w:t>
-      </w:r>
-      <w:r>
-        <w:rPr>
-          <w:rFonts w:ascii="Times" w:eastAsia="Times" w:hAnsi="Times"/>
-          <w:color w:val="000000"/>
-          <w:sz w:val="20"/>
-          <w:szCs w:val="20"/>
-        </w:rPr>
-        <w:t xml:space="preserve">qué filtros o qué parametros va a tener en consideración. Déspues hay un sin número de instrucciones que se declaran en conjunto con la sentencia </w:t>
-      </w:r>
-      <w:r>
-        <w:rPr>
-          <w:rFonts w:ascii="Times" w:eastAsia="Times" w:hAnsi="Times"/>
-          <w:i/>
-          <w:color w:val="000000"/>
-          <w:sz w:val="20"/>
-          <w:szCs w:val="20"/>
-        </w:rPr>
-        <w:t>Select</w:t>
-      </w:r>
-      <w:r>
-        <w:rPr>
-          <w:rFonts w:ascii="Times" w:eastAsia="Times" w:hAnsi="Times"/>
-          <w:color w:val="000000"/>
-          <w:sz w:val="20"/>
-          <w:szCs w:val="20"/>
-        </w:rPr>
-        <w:t>, mas más adelante profundizaremos acerca de eso.</w:t>
-      </w:r>
       <w:bookmarkStart w:id="0" w:name="_GoBack"/>
       <w:bookmarkEnd w:id="0"/>
       <w:r>
         <w:rPr>
           <w:rFonts w:ascii="Times" w:eastAsia="Times" w:hAnsi="Times"/>
-          <w:color w:val="000000"/>
-          <w:sz w:val="20"/>
-          <w:szCs w:val="20"/>
-        </w:rPr>
-        <w:t xml:space="preserve"> </w:t>
+          <w:i/>
+          <w:color w:val="000000"/>
+          <w:sz w:val="20"/>
+          <w:szCs w:val="20"/>
+        </w:rPr>
+        <w:t>Brasil</w:t>
+      </w:r>
+      <w:r>
+        <w:rPr>
+          <w:rFonts w:ascii="Times" w:eastAsia="Times" w:hAnsi="Times"/>
+          <w:i/>
+          <w:color w:val="000000"/>
+          <w:sz w:val="20"/>
+          <w:szCs w:val="20"/>
+        </w:rPr>
+        <w:t xml:space="preserve">, </w:t>
+      </w:r>
+      <w:r>
+        <w:rPr>
+          <w:rFonts w:ascii="Times" w:eastAsia="Times" w:hAnsi="Times"/>
+          <w:color w:val="000000"/>
+          <w:sz w:val="20"/>
+          <w:szCs w:val="20"/>
+        </w:rPr>
+        <w:t xml:space="preserve">qué filtros o qué parametros va a tener en consideración. Déspues hay un sin número de instrucciones que se declaran en conjunto con la sentencia </w:t>
+      </w:r>
+      <w:r>
+        <w:rPr>
+          <w:rFonts w:ascii="Times" w:eastAsia="Times" w:hAnsi="Times"/>
+          <w:i/>
+          <w:color w:val="000000"/>
+          <w:sz w:val="20"/>
+          <w:szCs w:val="20"/>
+        </w:rPr>
+        <w:t>Select</w:t>
+      </w:r>
+      <w:r>
+        <w:rPr>
+          <w:rFonts w:ascii="Times" w:eastAsia="Times" w:hAnsi="Times"/>
+          <w:color w:val="000000"/>
+          <w:sz w:val="20"/>
+          <w:szCs w:val="20"/>
+        </w:rPr>
+        <w:t xml:space="preserve">, mas más adelante profundizaremos acerca de eso. </w:t>
       </w:r>
       <w:r>
         <w:rPr>

</xml_diff>